<commit_message>
update at 2014-04-18 22:59:48
</commit_message>
<xml_diff>
--- a/服務建議書.docx
+++ b/服務建議書.docx
@@ -5,13 +5,472 @@
   <w:body>
     <w:p>
       <w:pPr>
-        <w:contextualSpacing w:val="0"/>
-      </w:pPr>
-      <w:r>
-        <w:rPr>
-          <w:rtl w:val="0"/>
-        </w:rPr>
-        <w:t xml:space="preserve">TEST</w:t>
+        <w:spacing w:lineRule="auto" w:line="360"/>
+        <w:contextualSpacing w:val="0"/>
+        <w:rPr/>
+      </w:pPr>
+      <w:r>
+        <w:rPr>
+          <w:b w:val="1"/>
+          <w:color w:val="3b3a3c"/>
+          <w:sz w:val="30"/>
+          <w:rtl w:val="0"/>
+        </w:rPr>
+        <w:t xml:space="preserve">服務建議書（大綱 ）</w:t>
+      </w:r>
+    </w:p>
+    <w:p>
+      <w:pPr>
+        <w:spacing w:lineRule="auto" w:line="360"/>
+        <w:contextualSpacing w:val="0"/>
+        <w:rPr/>
+      </w:pPr>
+      <w:r>
+        <w:rPr>
+          <w:rtl w:val="0"/>
+        </w:rPr>
+      </w:r>
+    </w:p>
+    <w:p>
+      <w:pPr>
+        <w:spacing w:lineRule="auto" w:line="360"/>
+        <w:contextualSpacing w:val="0"/>
+        <w:rPr/>
+      </w:pPr>
+      <w:r>
+        <w:rPr>
+          <w:color w:val="3b3a3c"/>
+          <w:sz w:val="26"/>
+          <w:rtl w:val="0"/>
+        </w:rPr>
+        <w:t xml:space="preserve">廠商請依以下章節撰寫服務建議書(應於首頁放置評選項目與服務建議書內</w:t>
+      </w:r>
+    </w:p>
+    <w:p>
+      <w:pPr>
+        <w:spacing w:lineRule="auto" w:line="360"/>
+        <w:contextualSpacing w:val="0"/>
+        <w:rPr/>
+      </w:pPr>
+      <w:r>
+        <w:rPr>
+          <w:color w:val="3b3a3c"/>
+          <w:sz w:val="26"/>
+          <w:rtl w:val="0"/>
+        </w:rPr>
+        <w:t xml:space="preserve">容頁碼對照表，次頁放置需求功能規格對照表及軟、硬體設備清單)： </w:t>
+      </w:r>
+    </w:p>
+    <w:p>
+      <w:pPr>
+        <w:spacing w:lineRule="auto" w:line="360"/>
+        <w:contextualSpacing w:val="0"/>
+        <w:rPr/>
+      </w:pPr>
+      <w:r>
+        <w:rPr>
+          <w:rtl w:val="0"/>
+        </w:rPr>
+      </w:r>
+    </w:p>
+    <w:p>
+      <w:pPr>
+        <w:spacing w:lineRule="auto" w:line="360"/>
+        <w:contextualSpacing w:val="0"/>
+        <w:rPr/>
+      </w:pPr>
+      <w:r>
+        <w:rPr>
+          <w:color w:val="3b3a3c"/>
+          <w:sz w:val="26"/>
+          <w:rtl w:val="0"/>
+        </w:rPr>
+        <w:t xml:space="preserve">目 錄：詳列服務建議書之綱要、附件及頁次 </w:t>
+      </w:r>
+    </w:p>
+    <w:p>
+      <w:pPr>
+        <w:spacing w:lineRule="auto" w:line="360"/>
+        <w:contextualSpacing w:val="0"/>
+        <w:rPr/>
+      </w:pPr>
+      <w:r>
+        <w:rPr>
+          <w:color w:val="3b3a3c"/>
+          <w:sz w:val="26"/>
+          <w:rtl w:val="0"/>
+        </w:rPr>
+        <w:t xml:space="preserve">壹、緣起 </w:t>
+      </w:r>
+    </w:p>
+    <w:p>
+      <w:pPr>
+        <w:spacing w:lineRule="auto" w:line="360"/>
+        <w:contextualSpacing w:val="0"/>
+        <w:rPr/>
+      </w:pPr>
+      <w:r>
+        <w:rPr>
+          <w:color w:val="3b3a3c"/>
+          <w:sz w:val="26"/>
+          <w:rtl w:val="0"/>
+        </w:rPr>
+        <w:t xml:space="preserve">貳、專案概述 </w:t>
+      </w:r>
+    </w:p>
+    <w:p>
+      <w:pPr>
+        <w:spacing w:lineRule="auto" w:line="360"/>
+        <w:contextualSpacing w:val="0"/>
+        <w:rPr/>
+      </w:pPr>
+      <w:r>
+        <w:rPr>
+          <w:color w:val="3b3a3c"/>
+          <w:sz w:val="26"/>
+          <w:rtl w:val="0"/>
+        </w:rPr>
+        <w:t xml:space="preserve">一、 專案名稱 </w:t>
+      </w:r>
+    </w:p>
+    <w:p>
+      <w:pPr>
+        <w:spacing w:lineRule="auto" w:line="360"/>
+        <w:contextualSpacing w:val="0"/>
+        <w:rPr/>
+      </w:pPr>
+      <w:r>
+        <w:rPr>
+          <w:color w:val="3b3a3c"/>
+          <w:sz w:val="26"/>
+          <w:rtl w:val="0"/>
+        </w:rPr>
+        <w:t xml:space="preserve">二、 專案目標 </w:t>
+      </w:r>
+    </w:p>
+    <w:p>
+      <w:pPr>
+        <w:spacing w:lineRule="auto" w:line="360"/>
+        <w:contextualSpacing w:val="0"/>
+        <w:rPr/>
+      </w:pPr>
+      <w:r>
+        <w:rPr>
+          <w:color w:val="3b3a3c"/>
+          <w:sz w:val="26"/>
+          <w:rtl w:val="0"/>
+        </w:rPr>
+        <w:t xml:space="preserve">三、 專案範圍 </w:t>
+      </w:r>
+    </w:p>
+    <w:p>
+      <w:pPr>
+        <w:spacing w:lineRule="auto" w:line="360"/>
+        <w:contextualSpacing w:val="0"/>
+        <w:rPr/>
+      </w:pPr>
+      <w:r>
+        <w:rPr>
+          <w:color w:val="3b3a3c"/>
+          <w:sz w:val="26"/>
+          <w:rtl w:val="0"/>
+        </w:rPr>
+        <w:t xml:space="preserve">四、 專案時程建議 </w:t>
+      </w:r>
+    </w:p>
+    <w:p>
+      <w:pPr>
+        <w:spacing w:lineRule="auto" w:line="360"/>
+        <w:contextualSpacing w:val="0"/>
+        <w:rPr/>
+      </w:pPr>
+      <w:r>
+        <w:rPr>
+          <w:color w:val="3b3a3c"/>
+          <w:sz w:val="26"/>
+          <w:rtl w:val="0"/>
+        </w:rPr>
+        <w:t xml:space="preserve">參、需求建議 </w:t>
+      </w:r>
+    </w:p>
+    <w:p>
+      <w:pPr>
+        <w:spacing w:lineRule="auto" w:line="360"/>
+        <w:contextualSpacing w:val="0"/>
+        <w:rPr/>
+      </w:pPr>
+      <w:r>
+        <w:rPr>
+          <w:color w:val="3b3a3c"/>
+          <w:sz w:val="26"/>
+          <w:rtl w:val="0"/>
+        </w:rPr>
+        <w:t xml:space="preserve">一、 系統架構及環境說明 </w:t>
+      </w:r>
+    </w:p>
+    <w:p>
+      <w:pPr>
+        <w:spacing w:lineRule="auto" w:line="360"/>
+        <w:contextualSpacing w:val="0"/>
+        <w:rPr/>
+      </w:pPr>
+      <w:r>
+        <w:rPr>
+          <w:color w:val="3b3a3c"/>
+          <w:sz w:val="26"/>
+          <w:rtl w:val="0"/>
+        </w:rPr>
+        <w:t xml:space="preserve">（一） 整體系統運作環境架構規劃建議。 </w:t>
+      </w:r>
+    </w:p>
+    <w:p>
+      <w:pPr>
+        <w:spacing w:lineRule="auto" w:line="360"/>
+        <w:contextualSpacing w:val="0"/>
+        <w:rPr/>
+      </w:pPr>
+      <w:r>
+        <w:rPr>
+          <w:color w:val="3b3a3c"/>
+          <w:sz w:val="26"/>
+          <w:rtl w:val="0"/>
+        </w:rPr>
+        <w:t xml:space="preserve">（二） 整體系統安全環境規劃與建議。 </w:t>
+      </w:r>
+    </w:p>
+    <w:p>
+      <w:pPr>
+        <w:spacing w:lineRule="auto" w:line="360"/>
+        <w:contextualSpacing w:val="0"/>
+        <w:rPr/>
+      </w:pPr>
+      <w:r>
+        <w:rPr>
+          <w:color w:val="3b3a3c"/>
+          <w:sz w:val="26"/>
+          <w:rtl w:val="0"/>
+        </w:rPr>
+        <w:t xml:space="preserve">二、 系統開發及建置說明 </w:t>
+      </w:r>
+    </w:p>
+    <w:p>
+      <w:pPr>
+        <w:spacing w:lineRule="auto" w:line="360"/>
+        <w:contextualSpacing w:val="0"/>
+        <w:rPr/>
+      </w:pPr>
+      <w:r>
+        <w:rPr>
+          <w:color w:val="3b3a3c"/>
+          <w:sz w:val="26"/>
+          <w:rtl w:val="0"/>
+        </w:rPr>
+        <w:t xml:space="preserve">（一） 系統規劃及設計方法（含系統安全、效能、操作、控制、整合等</w:t>
+      </w:r>
+    </w:p>
+    <w:p>
+      <w:pPr>
+        <w:spacing w:lineRule="auto" w:line="360"/>
+        <w:contextualSpacing w:val="0"/>
+        <w:rPr/>
+      </w:pPr>
+      <w:r>
+        <w:rPr>
+          <w:color w:val="3b3a3c"/>
+          <w:sz w:val="26"/>
+          <w:rtl w:val="0"/>
+        </w:rPr>
+        <w:t xml:space="preserve">功能特性）。 </w:t>
+      </w:r>
+    </w:p>
+    <w:p>
+      <w:pPr>
+        <w:spacing w:lineRule="auto" w:line="360"/>
+        <w:contextualSpacing w:val="0"/>
+        <w:rPr/>
+      </w:pPr>
+      <w:r>
+        <w:rPr>
+          <w:color w:val="3b3a3c"/>
+          <w:sz w:val="26"/>
+          <w:rtl w:val="0"/>
+        </w:rPr>
+        <w:t xml:space="preserve">（二） 開發建置解決方案描述，與所遵循之標準。 </w:t>
+      </w:r>
+    </w:p>
+    <w:p>
+      <w:pPr>
+        <w:spacing w:lineRule="auto" w:line="360"/>
+        <w:contextualSpacing w:val="0"/>
+        <w:rPr/>
+      </w:pPr>
+      <w:r>
+        <w:rPr>
+          <w:color w:val="3b3a3c"/>
+          <w:sz w:val="26"/>
+          <w:rtl w:val="0"/>
+        </w:rPr>
+        <w:t xml:space="preserve">（三） 系統功能與管理維護機制之描述。 </w:t>
+      </w:r>
+    </w:p>
+    <w:p>
+      <w:pPr>
+        <w:spacing w:lineRule="auto" w:line="360"/>
+        <w:contextualSpacing w:val="0"/>
+        <w:rPr/>
+      </w:pPr>
+      <w:r>
+        <w:rPr>
+          <w:color w:val="3b3a3c"/>
+          <w:sz w:val="26"/>
+          <w:rtl w:val="0"/>
+        </w:rPr>
+        <w:t xml:space="preserve">（四） 系統品質 </w:t>
+      </w:r>
+    </w:p>
+    <w:p>
+      <w:pPr>
+        <w:spacing w:lineRule="auto" w:line="360"/>
+        <w:contextualSpacing w:val="0"/>
+        <w:rPr/>
+      </w:pPr>
+      <w:r>
+        <w:rPr>
+          <w:color w:val="3b3a3c"/>
+          <w:sz w:val="26"/>
+          <w:rtl w:val="0"/>
+        </w:rPr>
+        <w:t xml:space="preserve">1. 完整性。 </w:t>
+      </w:r>
+    </w:p>
+    <w:p>
+      <w:pPr>
+        <w:spacing w:lineRule="auto" w:line="360"/>
+        <w:contextualSpacing w:val="0"/>
+        <w:rPr/>
+      </w:pPr>
+      <w:r>
+        <w:rPr>
+          <w:color w:val="3b3a3c"/>
+          <w:sz w:val="26"/>
+          <w:rtl w:val="0"/>
+        </w:rPr>
+        <w:t xml:space="preserve">2. 整合性。 </w:t>
+      </w:r>
+    </w:p>
+    <w:p>
+      <w:pPr>
+        <w:spacing w:lineRule="auto" w:line="360"/>
+        <w:contextualSpacing w:val="0"/>
+        <w:rPr/>
+      </w:pPr>
+      <w:r>
+        <w:rPr>
+          <w:color w:val="3b3a3c"/>
+          <w:sz w:val="26"/>
+          <w:rtl w:val="0"/>
+        </w:rPr>
+        <w:t xml:space="preserve">3. 簡便性。 </w:t>
+      </w:r>
+    </w:p>
+    <w:p>
+      <w:pPr>
+        <w:spacing w:lineRule="auto" w:line="360"/>
+        <w:contextualSpacing w:val="0"/>
+        <w:rPr/>
+      </w:pPr>
+      <w:r>
+        <w:rPr>
+          <w:color w:val="3b3a3c"/>
+          <w:sz w:val="26"/>
+          <w:rtl w:val="0"/>
+        </w:rPr>
+        <w:t xml:space="preserve">4. 親和性。 </w:t>
+      </w:r>
+    </w:p>
+    <w:p>
+      <w:pPr>
+        <w:spacing w:lineRule="auto" w:line="360"/>
+        <w:contextualSpacing w:val="0"/>
+        <w:rPr/>
+      </w:pPr>
+      <w:r>
+        <w:rPr>
+          <w:color w:val="3b3a3c"/>
+          <w:sz w:val="26"/>
+          <w:rtl w:val="0"/>
+        </w:rPr>
+        <w:t xml:space="preserve">5. 可靠性。 </w:t>
+      </w:r>
+    </w:p>
+    <w:p>
+      <w:pPr>
+        <w:spacing w:lineRule="auto" w:line="360"/>
+        <w:contextualSpacing w:val="0"/>
+        <w:rPr/>
+      </w:pPr>
+      <w:r>
+        <w:rPr>
+          <w:color w:val="3b3a3c"/>
+          <w:sz w:val="26"/>
+          <w:rtl w:val="0"/>
+        </w:rPr>
+        <w:t xml:space="preserve">6. 未來擴充性。 </w:t>
+      </w:r>
+    </w:p>
+    <w:p>
+      <w:pPr>
+        <w:spacing w:lineRule="auto" w:line="360"/>
+        <w:contextualSpacing w:val="0"/>
+        <w:rPr/>
+      </w:pPr>
+      <w:r>
+        <w:rPr>
+          <w:color w:val="3b3a3c"/>
+          <w:sz w:val="26"/>
+          <w:rtl w:val="0"/>
+        </w:rPr>
+        <w:t xml:space="preserve">（五） 系統作業程序之規劃與測試方法之描述。 </w:t>
+      </w:r>
+    </w:p>
+    <w:p>
+      <w:pPr>
+        <w:spacing w:lineRule="auto" w:line="360"/>
+        <w:contextualSpacing w:val="0"/>
+        <w:rPr/>
+      </w:pPr>
+      <w:r>
+        <w:rPr>
+          <w:color w:val="3b3a3c"/>
+          <w:sz w:val="26"/>
+          <w:rtl w:val="0"/>
+        </w:rPr>
+        <w:t xml:space="preserve">（六） 系統維運技術及能力。 </w:t>
+      </w:r>
+    </w:p>
+    <w:p>
+      <w:pPr>
+        <w:spacing w:lineRule="auto" w:line="360"/>
+        <w:contextualSpacing w:val="0"/>
+        <w:rPr/>
+      </w:pPr>
+      <w:r>
+        <w:rPr>
+          <w:color w:val="3b3a3c"/>
+          <w:sz w:val="26"/>
+          <w:rtl w:val="0"/>
+        </w:rPr>
+        <w:t xml:space="preserve">（七） 系統稽核紀錄之方法描述。 </w:t>
+      </w:r>
+    </w:p>
+    <w:p>
+      <w:pPr>
+        <w:contextualSpacing w:val="0"/>
+      </w:pPr>
+      <w:r>
+        <w:rPr>
+          <w:rtl w:val="0"/>
+        </w:rPr>
       </w:r>
     </w:p>
     <w:sectPr>

</xml_diff>

<commit_message>
update at 2014-04-21 11:41:11
</commit_message>
<xml_diff>
--- a/服務建議書.docx
+++ b/服務建議書.docx
@@ -4041,7 +4041,30 @@
           <w:sz w:val="24"/>
           <w:rtl w:val="0"/>
         </w:rPr>
-        <w:t xml:space="preserve">)組織G0V零時政府已先規劃及建置完成「國會大代誌」網站，此網站透過程式自動抓取　貴院公佈於網站之資料，可分別依時間點查詢「一般議程」及「公聽會」相關資料，該系統設計已完成本專案部分核心建置需求，而</w:t>
+        <w:t xml:space="preserve">)組織</w:t>
+      </w:r>
+      <w:commentRangeStart w:id="1"/>
+      <w:r>
+        <w:rPr>
+          <w:rFonts w:cs="Times New Roman" w:hAnsi="Times New Roman" w:eastAsia="Times New Roman" w:ascii="Times New Roman"/>
+          <w:color w:val="3b3a3c"/>
+          <w:sz w:val="24"/>
+          <w:rtl w:val="0"/>
+        </w:rPr>
+        <w:t xml:space="preserve">G0V</w:t>
+      </w:r>
+      <w:commentRangeEnd w:id="1"/>
+      <w:r>
+        <w:commentReference w:id="1"/>
+      </w:r>
+      <w:r>
+        <w:rPr>
+          <w:rFonts w:cs="Times New Roman" w:hAnsi="Times New Roman" w:eastAsia="Times New Roman" w:ascii="Times New Roman"/>
+          <w:color w:val="3b3a3c"/>
+          <w:sz w:val="24"/>
+          <w:rtl w:val="0"/>
+        </w:rPr>
+        <w:t xml:space="preserve">零時政府已先規劃及建置完成「國會大代誌」網站，此網站透過程式自動抓取　貴院公佈於網站之資料，可分別依時間點查詢「一般議程」及「公聽會」相關資料，該系統設計已完成本專案部分核心建置需求，而</w:t>
       </w:r>
       <w:r>
         <w:rPr>
@@ -4566,16 +4589,26 @@
         </w:rPr>
         <w:t xml:space="preserve">三、 </w:t>
       </w:r>
-      <w:commentRangeStart w:id="1"/>
+      <w:commentRangeStart w:id="2"/>
+      <w:commentRangeStart w:id="3"/>
+      <w:commentRangeStart w:id="4"/>
       <w:r>
         <w:rPr>
           <w:rtl w:val="0"/>
         </w:rPr>
         <w:t xml:space="preserve">專案範圍</w:t>
       </w:r>
-      <w:commentRangeEnd w:id="1"/>
-      <w:r>
-        <w:commentReference w:id="1"/>
+      <w:commentRangeEnd w:id="2"/>
+      <w:r>
+        <w:commentReference w:id="2"/>
+      </w:r>
+      <w:commentRangeEnd w:id="3"/>
+      <w:r>
+        <w:commentReference w:id="3"/>
+      </w:r>
+      <w:commentRangeEnd w:id="4"/>
+      <w:r>
+        <w:commentReference w:id="4"/>
       </w:r>
       <w:r>
         <w:rPr>
@@ -4593,15 +4626,11 @@
         <w:ind w:left="0" w:firstLine="0" w:right="0"/>
         <w:contextualSpacing w:val="0"/>
         <w:jc w:val="left"/>
-        <w:rPr/>
-      </w:pPr>
-      <w:r>
-        <w:rPr>
-          <w:color w:val="3b3a3c"/>
-          <w:sz w:val="26"/>
-          <w:rtl w:val="0"/>
-        </w:rPr>
-        <w:t xml:space="preserve">（一） 制定本院公開資料標準規範，並提供Web Service介面規格。</w:t>
+      </w:pPr>
+      <w:r>
+        <w:rPr>
+          <w:rtl w:val="0"/>
+        </w:rPr>
       </w:r>
     </w:p>
     <w:p>
@@ -4621,7 +4650,7 @@
           <w:sz w:val="26"/>
           <w:rtl w:val="0"/>
         </w:rPr>
-        <w:t xml:space="preserve">（二） 規劃及建置「立法院開放資料服務平台」網站並提供資料分類、資料查詢、檔案下載及應用程式API等服務。</w:t>
+        <w:t xml:space="preserve">（一）制定立法院公開資料標準規範，對外建立統一網站平台提供資料供民眾使用，對內建立管理平台供立法院管理、檢視、維護各項開放資料。</w:t>
       </w:r>
     </w:p>
     <w:p>
@@ -4637,11 +4666,8 @@
       </w:pPr>
       <w:r>
         <w:rPr>
-          <w:color w:val="3b3a3c"/>
-          <w:sz w:val="26"/>
-          <w:rtl w:val="0"/>
-        </w:rPr>
-        <w:t xml:space="preserve">（三） 規劃及建置「外部開放資料管理機制」以進行本院對外開放資料之管理及相關作業。</w:t>
+          <w:rtl w:val="0"/>
+        </w:rPr>
       </w:r>
     </w:p>
     <w:p>
@@ -4661,7 +4687,7 @@
           <w:sz w:val="26"/>
           <w:rtl w:val="0"/>
         </w:rPr>
-        <w:t xml:space="preserve">（四） 規劃及建置「開放資料資訊管理機制」以管理本院開放資料相關資訊。</w:t>
+        <w:t xml:space="preserve">本專案依照「議事日程」、「議事錄」及「公報」三項公開資料為規劃基礎，調查及規劃立法院現有各應用系統中，可發佈之公開資料，制定公開資料標準規範，同時實作「報告事項」、「質詢事項」、「討論事項」、「同意權行使事項」、「國是論壇」、「院會紀錄」、「委員會紀錄」、「法律條文對照表」、「中央政府總預算審查過程」及「會議資訊」等公開資料集項目。</w:t>
       </w:r>
     </w:p>
     <w:p>
@@ -4677,11 +4703,8 @@
       </w:pPr>
       <w:r>
         <w:rPr>
-          <w:color w:val="3b3a3c"/>
-          <w:sz w:val="26"/>
-          <w:rtl w:val="0"/>
-        </w:rPr>
-        <w:t xml:space="preserve">（五） 依本院3種公開資料來源(議事日程、議事錄及公報)，規劃及實作相關開放資料，提供民眾下載及加值應用。</w:t>
+          <w:rtl w:val="0"/>
+        </w:rPr>
       </w:r>
     </w:p>
     <w:p>
@@ -4701,7 +4724,7 @@
           <w:sz w:val="26"/>
           <w:rtl w:val="0"/>
         </w:rPr>
-        <w:t xml:space="preserve">（六） 提供一行動化應用服務作為本平台之開放資料示範性加值應用。</w:t>
+        <w:t xml:space="preserve">規劃及建置「立法院開放資料服務平台」網站，作為對外提供立法院開放資料之統一平台。平台之特色為：</w:t>
       </w:r>
     </w:p>
     <w:p>
@@ -4717,11 +4740,8 @@
       </w:pPr>
       <w:r>
         <w:rPr>
-          <w:color w:val="3b3a3c"/>
-          <w:sz w:val="26"/>
-          <w:rtl w:val="0"/>
-        </w:rPr>
-        <w:t xml:space="preserve">（七） 系統規劃設計、開發建置、安裝導入、測試、上線及作業輔導。</w:t>
+          <w:rtl w:val="0"/>
+        </w:rPr>
       </w:r>
     </w:p>
     <w:p>
@@ -4741,7 +4761,7 @@
           <w:sz w:val="26"/>
           <w:rtl w:val="0"/>
         </w:rPr>
-        <w:t xml:space="preserve">（八） 資料庫之架構設計、安全控管及備份機制。</w:t>
+        <w:t xml:space="preserve">1. 資料提供格式開放、資訊完整：以CSV、XLS、TXT、XML、JSON 等格式為主。並且包含資料集名稱及說明、欄位說明、更新日期時間、更新頻率及資料筆數等資訊。</w:t>
       </w:r>
     </w:p>
     <w:p>
@@ -4757,11 +4777,8 @@
       </w:pPr>
       <w:r>
         <w:rPr>
-          <w:color w:val="3b3a3c"/>
-          <w:sz w:val="26"/>
-          <w:rtl w:val="0"/>
-        </w:rPr>
-        <w:t xml:space="preserve">（九） 規劃本專案系統整體備援機制。</w:t>
+          <w:rtl w:val="0"/>
+        </w:rPr>
       </w:r>
     </w:p>
     <w:p>
@@ -4781,7 +4798,7 @@
           <w:sz w:val="26"/>
           <w:rtl w:val="0"/>
         </w:rPr>
-        <w:t xml:space="preserve">（十） 系統功能及資料存取之日誌記錄（Log）。</w:t>
+        <w:t xml:space="preserve">2. 網站功能完善、界面友善：提供資料搜尋、最新資料、熱門資料、推薦資料、資料目錄、平台介紹、使用規範、開發指南、應用範例、相關網站、個資保護及網站安全政策、RSS訂閱及意見回饋等功能。網站之設計將使民眾易於尋找所需資料，提供開發整完整 API 並提供相關範例，並明確說明資料之授權範圍。網站設計遵循「政府網站版型與內容管理規範」及「無障礙網頁開發規範」等相關規範，以提供使用者友善之使用經驗。</w:t>
       </w:r>
     </w:p>
     <w:p>
@@ -4797,13 +4814,8 @@
       </w:pPr>
       <w:r>
         <w:rPr>
-          <w:color w:val="3b3a3c"/>
-          <w:sz w:val="26"/>
-          <w:rtl w:val="0"/>
-        </w:rPr>
-        <w:t xml:space="preserve">（十一）</w:t>
-        <w:tab/>
-        <w:t xml:space="preserve">本院資訊安全管理系統(以下簡稱ISMS)及個人資料管理系統（以下簡稱PIMS）相關作業需求。</w:t>
+          <w:rtl w:val="0"/>
+        </w:rPr>
       </w:r>
     </w:p>
     <w:p>
@@ -4823,9 +4835,7 @@
           <w:sz w:val="26"/>
           <w:rtl w:val="0"/>
         </w:rPr>
-        <w:t xml:space="preserve">（十二）</w:t>
-        <w:tab/>
-        <w:t xml:space="preserve">得標廠商負責提供或建置本專案所需之各項合法軟、硬體設備、文件及自行開發程式之程式碼、應用程式等。</w:t>
+        <w:t xml:space="preserve">3. 跨平台設計：提供行動版網頁版型，讓手機也能瀏覽網站。同時可於Firefox、Chrome、IE等瀏覽器中正常運作。</w:t>
       </w:r>
     </w:p>
     <w:p>
@@ -4841,13 +4851,8 @@
       </w:pPr>
       <w:r>
         <w:rPr>
-          <w:color w:val="3b3a3c"/>
-          <w:sz w:val="26"/>
-          <w:rtl w:val="0"/>
-        </w:rPr>
-        <w:t xml:space="preserve">（十三）</w:t>
-        <w:tab/>
-        <w:t xml:space="preserve">提供系統壓力測試及效能調校。</w:t>
+          <w:rtl w:val="0"/>
+        </w:rPr>
       </w:r>
     </w:p>
     <w:p>
@@ -4867,9 +4872,7 @@
           <w:sz w:val="26"/>
           <w:rtl w:val="0"/>
         </w:rPr>
-        <w:t xml:space="preserve">（十四）</w:t>
-        <w:tab/>
-        <w:t xml:space="preserve">提供教育訓練服務。</w:t>
+        <w:t xml:space="preserve">4. 網站具備良好安全性管理機制：提供網頁防竄改機制，當系統偵測到任何未經授權的網頁或檔案變更時，提供機制通知系統管理人員，並自動回復原始之網頁或檔案內容。同時管理人員可依檔案或目錄兩種方式進行監控網頁內容管理設定。</w:t>
       </w:r>
     </w:p>
     <w:p>
@@ -4885,13 +4888,8 @@
       </w:pPr>
       <w:r>
         <w:rPr>
-          <w:color w:val="3b3a3c"/>
-          <w:sz w:val="26"/>
-          <w:rtl w:val="0"/>
-        </w:rPr>
-        <w:t xml:space="preserve">（十五）</w:t>
-        <w:tab/>
-        <w:t xml:space="preserve">提供保固維護服務。</w:t>
+          <w:rtl w:val="0"/>
+        </w:rPr>
       </w:r>
     </w:p>
     <w:p>
@@ -4911,9 +4909,7 @@
           <w:sz w:val="26"/>
           <w:rtl w:val="0"/>
         </w:rPr>
-        <w:t xml:space="preserve">（十六）</w:t>
-        <w:tab/>
-        <w:t xml:space="preserve">協助本院資訊業務之推動。</w:t>
+        <w:t xml:space="preserve">對外除建置「立法院開放資料服務平台」網站，也將提供開放資料示範性加值應用：依資料特性、結構進行分析，提出至少五種具創新加值應用之開放資料設計規劃，經立法院認可後實際施行。同時利用本專案整合之公開資料開發建置一行動化應用服務，發佈於立法院開放資料服務平台網站上，以及整合至立法院APP（支援iOS、Android及Windowns作業系統）。</w:t>
       </w:r>
     </w:p>
     <w:p>
@@ -4929,19 +4925,39 @@
       </w:pPr>
       <w:r>
         <w:rPr>
+          <w:rtl w:val="0"/>
+        </w:rPr>
+      </w:r>
+    </w:p>
+    <w:p>
+      <w:pPr>
+        <w:keepNext w:val="0"/>
+        <w:keepLines w:val="0"/>
+        <w:widowControl w:val="1"/>
+        <w:spacing w:lineRule="auto" w:after="0" w:line="360" w:before="0"/>
+        <w:ind w:left="0" w:firstLine="0" w:right="0"/>
+        <w:contextualSpacing w:val="0"/>
+        <w:jc w:val="left"/>
+        <w:rPr/>
+      </w:pPr>
+      <w:r>
+        <w:rPr>
           <w:color w:val="3b3a3c"/>
           <w:sz w:val="26"/>
           <w:rtl w:val="0"/>
         </w:rPr>
-        <w:t xml:space="preserve">（十七）</w:t>
-        <w:tab/>
-        <w:t xml:space="preserve">本專案系統功能必需配合本院資訊安全政策之推動，以提  高其服務品質及成效。</w:t>
-      </w:r>
-    </w:p>
-    <w:p>
-      <w:pPr>
-        <w:spacing w:lineRule="auto" w:line="360"/>
-        <w:contextualSpacing w:val="0"/>
+        <w:t xml:space="preserve">為有效提供所需之開放資料及後續管理機制，規劃及建置「外部開放資料管理平台」，供立法院內部人員管理、檢視、維護各項開放資料。同時進行議事日程、議事錄及公報等資料之轉換作業，並回溯至第八屆第一會期。</w:t>
+      </w:r>
+    </w:p>
+    <w:p>
+      <w:pPr>
+        <w:keepNext w:val="0"/>
+        <w:keepLines w:val="0"/>
+        <w:widowControl w:val="1"/>
+        <w:spacing w:lineRule="auto" w:after="0" w:line="360" w:before="0"/>
+        <w:ind w:left="0" w:firstLine="0" w:right="0"/>
+        <w:contextualSpacing w:val="0"/>
+        <w:jc w:val="left"/>
         <w:rPr/>
       </w:pPr>
       <w:r>
@@ -4952,35 +4968,502 @@
     </w:p>
     <w:p>
       <w:pPr>
-        <w:spacing w:lineRule="auto" w:line="360"/>
-        <w:contextualSpacing w:val="0"/>
-      </w:pPr>
-      <w:r>
-        <w:rPr>
-          <w:rtl w:val="0"/>
-        </w:rPr>
-      </w:r>
-    </w:p>
-    <w:p>
-      <w:pPr>
-        <w:spacing w:lineRule="auto" w:line="360"/>
-        <w:contextualSpacing w:val="0"/>
-      </w:pPr>
-      <w:r>
-        <w:rPr>
-          <w:rtl w:val="0"/>
-        </w:rPr>
-      </w:r>
-    </w:p>
-    <w:p>
-      <w:pPr>
-        <w:spacing w:lineRule="auto" w:line="360"/>
-        <w:contextualSpacing w:val="0"/>
-      </w:pPr>
-      <w:r>
-        <w:rPr>
-          <w:rtl w:val="0"/>
-        </w:rPr>
+        <w:keepNext w:val="0"/>
+        <w:keepLines w:val="0"/>
+        <w:widowControl w:val="1"/>
+        <w:spacing w:lineRule="auto" w:after="0" w:line="360" w:before="0"/>
+        <w:ind w:left="0" w:firstLine="0" w:right="0"/>
+        <w:contextualSpacing w:val="0"/>
+        <w:jc w:val="left"/>
+        <w:rPr/>
+      </w:pPr>
+      <w:r>
+        <w:rPr>
+          <w:color w:val="3b3a3c"/>
+          <w:sz w:val="26"/>
+          <w:rtl w:val="0"/>
+        </w:rPr>
+        <w:t xml:space="preserve">平台之特色為：</w:t>
+      </w:r>
+    </w:p>
+    <w:p>
+      <w:pPr>
+        <w:keepNext w:val="0"/>
+        <w:keepLines w:val="0"/>
+        <w:widowControl w:val="1"/>
+        <w:spacing w:lineRule="auto" w:after="0" w:line="360" w:before="0"/>
+        <w:ind w:left="0" w:firstLine="0" w:right="0"/>
+        <w:contextualSpacing w:val="0"/>
+        <w:jc w:val="left"/>
+        <w:rPr/>
+      </w:pPr>
+      <w:r>
+        <w:rPr>
+          <w:rtl w:val="0"/>
+        </w:rPr>
+      </w:r>
+    </w:p>
+    <w:p>
+      <w:pPr>
+        <w:keepNext w:val="0"/>
+        <w:keepLines w:val="0"/>
+        <w:widowControl w:val="1"/>
+        <w:spacing w:lineRule="auto" w:after="0" w:line="360" w:before="0"/>
+        <w:ind w:left="0" w:firstLine="0" w:right="0"/>
+        <w:contextualSpacing w:val="0"/>
+        <w:jc w:val="left"/>
+        <w:rPr/>
+      </w:pPr>
+      <w:r>
+        <w:rPr>
+          <w:color w:val="3b3a3c"/>
+          <w:sz w:val="26"/>
+          <w:rtl w:val="0"/>
+        </w:rPr>
+        <w:t xml:space="preserve">1. 提供友善機制轉換並上傳立法院各系統之相關資訊：提供資料轉換機制，將內部欲公開上網之資料，轉換為CSV、XLS、TXT、XML、JSON、XML等格式，並上傳至「立法院開放資料服務平台」。提供以Web Service技術開發之API，以供立法院院內各應用系統進行資料介接及資料集上傳作業，以利立法院各相關應用系統與本平台之介接及應用。轉換及上傳機制皆包含相關格式檢核、錯誤訊息告知功能。</w:t>
+      </w:r>
+    </w:p>
+    <w:p>
+      <w:pPr>
+        <w:keepNext w:val="0"/>
+        <w:keepLines w:val="0"/>
+        <w:widowControl w:val="1"/>
+        <w:spacing w:lineRule="auto" w:after="0" w:line="360" w:before="0"/>
+        <w:ind w:left="0" w:firstLine="0" w:right="0"/>
+        <w:contextualSpacing w:val="0"/>
+        <w:jc w:val="left"/>
+        <w:rPr/>
+      </w:pPr>
+      <w:r>
+        <w:rPr>
+          <w:rtl w:val="0"/>
+        </w:rPr>
+      </w:r>
+    </w:p>
+    <w:p>
+      <w:pPr>
+        <w:keepNext w:val="0"/>
+        <w:keepLines w:val="0"/>
+        <w:widowControl w:val="1"/>
+        <w:spacing w:lineRule="auto" w:after="0" w:line="360" w:before="0"/>
+        <w:ind w:left="0" w:firstLine="0" w:right="0"/>
+        <w:contextualSpacing w:val="0"/>
+        <w:jc w:val="left"/>
+        <w:rPr/>
+      </w:pPr>
+      <w:r>
+        <w:rPr>
+          <w:color w:val="3b3a3c"/>
+          <w:sz w:val="26"/>
+          <w:rtl w:val="0"/>
+        </w:rPr>
+        <w:t xml:space="preserve">2. 提供管理介面以利資料上傳及維護，可建立帳號並具備權限控管機制。</w:t>
+      </w:r>
+    </w:p>
+    <w:p>
+      <w:pPr>
+        <w:keepNext w:val="0"/>
+        <w:keepLines w:val="0"/>
+        <w:widowControl w:val="1"/>
+        <w:spacing w:lineRule="auto" w:after="0" w:line="360" w:before="0"/>
+        <w:ind w:left="0" w:firstLine="0" w:right="0"/>
+        <w:contextualSpacing w:val="0"/>
+        <w:jc w:val="left"/>
+        <w:rPr/>
+      </w:pPr>
+      <w:r>
+        <w:rPr>
+          <w:rtl w:val="0"/>
+        </w:rPr>
+      </w:r>
+    </w:p>
+    <w:p>
+      <w:pPr>
+        <w:keepNext w:val="0"/>
+        <w:keepLines w:val="0"/>
+        <w:widowControl w:val="1"/>
+        <w:spacing w:lineRule="auto" w:after="0" w:line="360" w:before="0"/>
+        <w:ind w:left="0" w:firstLine="0" w:right="0"/>
+        <w:contextualSpacing w:val="0"/>
+        <w:jc w:val="left"/>
+        <w:rPr/>
+      </w:pPr>
+      <w:r>
+        <w:rPr>
+          <w:color w:val="3b3a3c"/>
+          <w:sz w:val="26"/>
+          <w:rtl w:val="0"/>
+        </w:rPr>
+        <w:t xml:space="preserve">3. 提供資料發佈管理維護機制：考量公開資料特性、單位特性、使用者需求，規劃平台資料集之類別及對外網站目錄架構，並提供維護管理功能。提供公開資料集之描述資訊輸入、維護功能，並具（多）類別、資料發佈、上下架作業等設定管理功能。</w:t>
+      </w:r>
+    </w:p>
+    <w:p>
+      <w:pPr>
+        <w:keepNext w:val="0"/>
+        <w:keepLines w:val="0"/>
+        <w:widowControl w:val="1"/>
+        <w:spacing w:lineRule="auto" w:after="0" w:line="360" w:before="0"/>
+        <w:ind w:left="0" w:firstLine="0" w:right="0"/>
+        <w:contextualSpacing w:val="0"/>
+        <w:jc w:val="left"/>
+        <w:rPr/>
+      </w:pPr>
+      <w:r>
+        <w:rPr>
+          <w:rtl w:val="0"/>
+        </w:rPr>
+      </w:r>
+    </w:p>
+    <w:p>
+      <w:pPr>
+        <w:keepNext w:val="0"/>
+        <w:keepLines w:val="0"/>
+        <w:widowControl w:val="1"/>
+        <w:spacing w:lineRule="auto" w:after="0" w:line="360" w:before="0"/>
+        <w:ind w:left="0" w:firstLine="0" w:right="0"/>
+        <w:contextualSpacing w:val="0"/>
+        <w:jc w:val="left"/>
+        <w:rPr/>
+      </w:pPr>
+      <w:r>
+        <w:rPr>
+          <w:color w:val="3b3a3c"/>
+          <w:sz w:val="26"/>
+          <w:rtl w:val="0"/>
+        </w:rPr>
+        <w:t xml:space="preserve">4. 提供「立法院開放資料服務平台」網站使用情形統計功能：可依日期區間，了解網站最熱門的查詢關鍵字。亦可依選擇之類別、項目、方式及時間區間等，統計資料集被瀏覽、下載使用之情形，結果並以圖表方式具體呈現，且提供統計資料轉出功能。</w:t>
+      </w:r>
+    </w:p>
+    <w:p>
+      <w:pPr>
+        <w:keepNext w:val="0"/>
+        <w:keepLines w:val="0"/>
+        <w:widowControl w:val="1"/>
+        <w:spacing w:lineRule="auto" w:after="0" w:line="360" w:before="0"/>
+        <w:ind w:left="0" w:firstLine="0" w:right="0"/>
+        <w:contextualSpacing w:val="0"/>
+        <w:jc w:val="left"/>
+        <w:rPr/>
+      </w:pPr>
+      <w:r>
+        <w:rPr>
+          <w:rtl w:val="0"/>
+        </w:rPr>
+      </w:r>
+    </w:p>
+    <w:p>
+      <w:pPr>
+        <w:keepNext w:val="0"/>
+        <w:keepLines w:val="0"/>
+        <w:widowControl w:val="1"/>
+        <w:spacing w:lineRule="auto" w:after="0" w:line="360" w:before="0"/>
+        <w:ind w:left="0" w:firstLine="0" w:right="0"/>
+        <w:contextualSpacing w:val="0"/>
+        <w:jc w:val="left"/>
+        <w:rPr/>
+      </w:pPr>
+      <w:r>
+        <w:rPr>
+          <w:color w:val="3b3a3c"/>
+          <w:sz w:val="26"/>
+          <w:rtl w:val="0"/>
+        </w:rPr>
+        <w:t xml:space="preserve">5. 提供立法院各應用系統開放資料基本資訊之查詢及維護管理功能：匯入立法院現有「立法院網際網路服務標準化平台」之Web Service服務項目，提供立法院各應用系統資料庫連結（DB-link）資訊之查詢及維護管理功能，且提供機制以限制各應用系統只可維護各自資訊。</w:t>
+      </w:r>
+    </w:p>
+    <w:p>
+      <w:pPr>
+        <w:keepNext w:val="0"/>
+        <w:keepLines w:val="0"/>
+        <w:widowControl w:val="1"/>
+        <w:spacing w:lineRule="auto" w:after="0" w:line="360" w:before="0"/>
+        <w:ind w:left="0" w:firstLine="0" w:right="0"/>
+        <w:contextualSpacing w:val="0"/>
+        <w:jc w:val="left"/>
+        <w:rPr/>
+      </w:pPr>
+      <w:r>
+        <w:rPr>
+          <w:rtl w:val="0"/>
+        </w:rPr>
+      </w:r>
+    </w:p>
+    <w:p>
+      <w:pPr>
+        <w:keepNext w:val="0"/>
+        <w:keepLines w:val="0"/>
+        <w:widowControl w:val="1"/>
+        <w:spacing w:lineRule="auto" w:after="0" w:line="360" w:before="0"/>
+        <w:ind w:left="0" w:firstLine="0" w:right="0"/>
+        <w:contextualSpacing w:val="0"/>
+        <w:jc w:val="left"/>
+        <w:rPr/>
+      </w:pPr>
+      <w:r>
+        <w:rPr>
+          <w:color w:val="3b3a3c"/>
+          <w:sz w:val="26"/>
+          <w:rtl w:val="0"/>
+        </w:rPr>
+        <w:t xml:space="preserve">上述系統之規劃及建置包含系統設計規劃設計、開發建置、資料庫架構設計、資料庫安全控管、資料庫備份機制安裝導入、系統整體備援機制、測試、上線及作業輔導。同時提供系統運作及資料存取之日誌記錄（Log），並提供查詢介面。</w:t>
+      </w:r>
+    </w:p>
+    <w:p>
+      <w:pPr>
+        <w:keepNext w:val="0"/>
+        <w:keepLines w:val="0"/>
+        <w:widowControl w:val="1"/>
+        <w:spacing w:lineRule="auto" w:after="0" w:line="360" w:before="0"/>
+        <w:ind w:left="0" w:firstLine="0" w:right="0"/>
+        <w:contextualSpacing w:val="0"/>
+        <w:jc w:val="left"/>
+        <w:rPr/>
+      </w:pPr>
+      <w:r>
+        <w:rPr>
+          <w:rtl w:val="0"/>
+        </w:rPr>
+      </w:r>
+    </w:p>
+    <w:p>
+      <w:pPr>
+        <w:keepNext w:val="0"/>
+        <w:keepLines w:val="0"/>
+        <w:widowControl w:val="1"/>
+        <w:spacing w:lineRule="auto" w:after="0" w:line="360" w:before="0"/>
+        <w:ind w:left="0" w:firstLine="0" w:right="0"/>
+        <w:contextualSpacing w:val="0"/>
+        <w:jc w:val="left"/>
+        <w:rPr/>
+      </w:pPr>
+      <w:r>
+        <w:rPr>
+          <w:color w:val="3b3a3c"/>
+          <w:sz w:val="26"/>
+          <w:rtl w:val="0"/>
+        </w:rPr>
+        <w:t xml:space="preserve">系統實作符合立法院資訊安全管理系統及個人資料管理系統相關作業需求，並提供或建置本專案所需之各項合法軟、硬體設備、文件及自行開發程式之程式碼、應用程式等。</w:t>
+      </w:r>
+    </w:p>
+    <w:p>
+      <w:pPr>
+        <w:keepNext w:val="0"/>
+        <w:keepLines w:val="0"/>
+        <w:widowControl w:val="1"/>
+        <w:spacing w:lineRule="auto" w:after="0" w:line="360" w:before="0"/>
+        <w:ind w:left="0" w:firstLine="0" w:right="0"/>
+        <w:contextualSpacing w:val="0"/>
+        <w:jc w:val="left"/>
+        <w:rPr/>
+      </w:pPr>
+      <w:r>
+        <w:rPr>
+          <w:rtl w:val="0"/>
+        </w:rPr>
+      </w:r>
+    </w:p>
+    <w:p>
+      <w:pPr>
+        <w:keepNext w:val="0"/>
+        <w:keepLines w:val="0"/>
+        <w:widowControl w:val="1"/>
+        <w:spacing w:lineRule="auto" w:after="0" w:line="360" w:before="0"/>
+        <w:ind w:left="0" w:firstLine="0" w:right="0"/>
+        <w:contextualSpacing w:val="0"/>
+        <w:jc w:val="left"/>
+        <w:rPr/>
+      </w:pPr>
+      <w:r>
+        <w:rPr>
+          <w:color w:val="3b3a3c"/>
+          <w:sz w:val="26"/>
+          <w:rtl w:val="0"/>
+        </w:rPr>
+        <w:t xml:space="preserve">（二）系統測試及後續保固服務</w:t>
+      </w:r>
+    </w:p>
+    <w:p>
+      <w:pPr>
+        <w:keepNext w:val="0"/>
+        <w:keepLines w:val="0"/>
+        <w:widowControl w:val="1"/>
+        <w:spacing w:lineRule="auto" w:after="0" w:line="360" w:before="0"/>
+        <w:ind w:left="0" w:firstLine="0" w:right="0"/>
+        <w:contextualSpacing w:val="0"/>
+        <w:jc w:val="left"/>
+        <w:rPr/>
+      </w:pPr>
+      <w:r>
+        <w:rPr>
+          <w:rtl w:val="0"/>
+        </w:rPr>
+      </w:r>
+    </w:p>
+    <w:p>
+      <w:pPr>
+        <w:keepNext w:val="0"/>
+        <w:keepLines w:val="0"/>
+        <w:widowControl w:val="1"/>
+        <w:spacing w:lineRule="auto" w:after="0" w:line="360" w:before="0"/>
+        <w:ind w:left="0" w:firstLine="0" w:right="0"/>
+        <w:contextualSpacing w:val="0"/>
+        <w:jc w:val="left"/>
+        <w:rPr/>
+      </w:pPr>
+      <w:r>
+        <w:rPr>
+          <w:color w:val="3b3a3c"/>
+          <w:sz w:val="26"/>
+          <w:rtl w:val="0"/>
+        </w:rPr>
+        <w:t xml:space="preserve">提供系統壓力測試、效能調校、教育訓練、及保固維護服務。</w:t>
+      </w:r>
+    </w:p>
+    <w:p>
+      <w:pPr>
+        <w:keepNext w:val="0"/>
+        <w:keepLines w:val="0"/>
+        <w:widowControl w:val="1"/>
+        <w:spacing w:lineRule="auto" w:after="0" w:line="360" w:before="0"/>
+        <w:ind w:left="0" w:firstLine="0" w:right="0"/>
+        <w:contextualSpacing w:val="0"/>
+        <w:jc w:val="left"/>
+        <w:rPr/>
+      </w:pPr>
+      <w:r>
+        <w:rPr>
+          <w:rtl w:val="0"/>
+        </w:rPr>
+      </w:r>
+    </w:p>
+    <w:p>
+      <w:pPr>
+        <w:keepNext w:val="0"/>
+        <w:keepLines w:val="0"/>
+        <w:widowControl w:val="1"/>
+        <w:spacing w:lineRule="auto" w:after="0" w:line="360" w:before="0"/>
+        <w:ind w:left="0" w:firstLine="0" w:right="0"/>
+        <w:contextualSpacing w:val="0"/>
+        <w:jc w:val="left"/>
+        <w:rPr/>
+      </w:pPr>
+      <w:r>
+        <w:rPr>
+          <w:color w:val="3b3a3c"/>
+          <w:sz w:val="26"/>
+          <w:rtl w:val="0"/>
+        </w:rPr>
+        <w:t xml:space="preserve">在壓力測試及效能調校部分，提供系統服務負載能力的壓力測試報告，並承接既有資訊架構與網路環境的高度相容性，透過檢測工具測試結果，調整並提高應用程式服務提供最好效能。提供系統同一時間最少100人次以上，持續10分鐘之壓力測試報告，其內容需提供壓力測試總時間、測試前端的主機數量、透過壓力測試的回應數、回應時間、連結次數、送出資料量、送出資料量（每秒）、收到的資料量、收到的資料量(每秒)、連結錯誤、受測主機、測試時間長度等數據。</w:t>
+      </w:r>
+    </w:p>
+    <w:p>
+      <w:pPr>
+        <w:keepNext w:val="0"/>
+        <w:keepLines w:val="0"/>
+        <w:widowControl w:val="1"/>
+        <w:spacing w:lineRule="auto" w:after="0" w:line="360" w:before="0"/>
+        <w:ind w:left="0" w:firstLine="0" w:right="0"/>
+        <w:contextualSpacing w:val="0"/>
+        <w:jc w:val="left"/>
+        <w:rPr/>
+      </w:pPr>
+      <w:r>
+        <w:rPr>
+          <w:rtl w:val="0"/>
+        </w:rPr>
+      </w:r>
+    </w:p>
+    <w:p>
+      <w:pPr>
+        <w:keepNext w:val="0"/>
+        <w:keepLines w:val="0"/>
+        <w:widowControl w:val="1"/>
+        <w:spacing w:lineRule="auto" w:after="0" w:line="360" w:before="0"/>
+        <w:ind w:left="0" w:firstLine="0" w:right="0"/>
+        <w:contextualSpacing w:val="0"/>
+        <w:jc w:val="left"/>
+        <w:rPr/>
+      </w:pPr>
+      <w:r>
+        <w:rPr>
+          <w:color w:val="3b3a3c"/>
+          <w:sz w:val="26"/>
+          <w:rtl w:val="0"/>
+        </w:rPr>
+        <w:t xml:space="preserve">在教育訓練部分，於專案管理計畫書中提出教育訓練課程規劃（含操作、系統管理等課程，並於驗收前或保固期間提供相關人員（不限人數）至少六小時以上之教育訓練，且負責製作、提供上課講義。</w:t>
+      </w:r>
+    </w:p>
+    <w:p>
+      <w:pPr>
+        <w:keepNext w:val="0"/>
+        <w:keepLines w:val="0"/>
+        <w:widowControl w:val="1"/>
+        <w:spacing w:lineRule="auto" w:after="0" w:line="360" w:before="0"/>
+        <w:ind w:left="0" w:firstLine="0" w:right="0"/>
+        <w:contextualSpacing w:val="0"/>
+        <w:jc w:val="left"/>
+        <w:rPr/>
+      </w:pPr>
+      <w:r>
+        <w:rPr>
+          <w:rtl w:val="0"/>
+        </w:rPr>
+      </w:r>
+    </w:p>
+    <w:p>
+      <w:pPr>
+        <w:keepNext w:val="0"/>
+        <w:keepLines w:val="0"/>
+        <w:widowControl w:val="1"/>
+        <w:spacing w:lineRule="auto" w:after="0" w:line="360" w:before="0"/>
+        <w:ind w:left="0" w:firstLine="0" w:right="0"/>
+        <w:contextualSpacing w:val="0"/>
+        <w:jc w:val="left"/>
+        <w:rPr/>
+      </w:pPr>
+      <w:r>
+        <w:rPr>
+          <w:color w:val="3b3a3c"/>
+          <w:sz w:val="26"/>
+          <w:rtl w:val="0"/>
+        </w:rPr>
+        <w:t xml:space="preserve">提供一年之保固維護服務，保固期間視立法院需要配合辦理系統相關教育訓練。</w:t>
+      </w:r>
+    </w:p>
+    <w:p>
+      <w:pPr>
+        <w:keepNext w:val="0"/>
+        <w:keepLines w:val="0"/>
+        <w:widowControl w:val="1"/>
+        <w:spacing w:lineRule="auto" w:after="0" w:line="360" w:before="0"/>
+        <w:ind w:left="0" w:firstLine="0" w:right="0"/>
+        <w:contextualSpacing w:val="0"/>
+        <w:jc w:val="left"/>
+      </w:pPr>
+      <w:r>
+        <w:rPr>
+          <w:rtl w:val="0"/>
+        </w:rPr>
+      </w:r>
+    </w:p>
+    <w:p>
+      <w:pPr>
+        <w:keepNext w:val="0"/>
+        <w:keepLines w:val="0"/>
+        <w:widowControl w:val="1"/>
+        <w:spacing w:lineRule="auto" w:after="0" w:line="360" w:before="0"/>
+        <w:ind w:left="0" w:firstLine="0" w:right="0"/>
+        <w:contextualSpacing w:val="0"/>
+        <w:jc w:val="left"/>
+        <w:rPr/>
+      </w:pPr>
+      <w:r>
+        <w:rPr>
+          <w:color w:val="3b3a3c"/>
+          <w:sz w:val="26"/>
+          <w:rtl w:val="0"/>
+        </w:rPr>
+        <w:t xml:space="preserve">本專案將協助立法院開放資訊業務及立法院資訊安全政策之推動。</w:t>
       </w:r>
     </w:p>
     <w:p>
@@ -5015,18 +5498,39 @@
         <w:contextualSpacing w:val="0"/>
         <w:rPr/>
       </w:pPr>
-      <w:commentRangeStart w:id="2"/>
+      <w:commentRangeStart w:id="5"/>
       <w:r>
         <w:rPr>
           <w:color w:val="3b3a3c"/>
           <w:sz w:val="26"/>
           <w:rtl w:val="0"/>
         </w:rPr>
-        <w:t xml:space="preserve">本案工作時程自10X年X月X日起至10X年X月XX日止（若本案不及於X年X月X日前簽訂契約時，則履約期間以契約簽定後次日起至10X年X月X日止）。</w:t>
-      </w:r>
-      <w:commentRangeEnd w:id="2"/>
-      <w:r>
-        <w:commentReference w:id="2"/>
+        <w:t xml:space="preserve">本案工作時程自10X年X月X日起至10X年X月XX日止（若本案不及於X年X月X日前簽</w:t>
+      </w:r>
+      <w:commentRangeStart w:id="6"/>
+      <w:r>
+        <w:rPr>
+          <w:color w:val="3b3a3c"/>
+          <w:sz w:val="26"/>
+          <w:rtl w:val="0"/>
+        </w:rPr>
+        <w:t xml:space="preserve">訂</w:t>
+      </w:r>
+      <w:commentRangeEnd w:id="6"/>
+      <w:r>
+        <w:commentReference w:id="6"/>
+      </w:r>
+      <w:r>
+        <w:rPr>
+          <w:color w:val="3b3a3c"/>
+          <w:sz w:val="26"/>
+          <w:rtl w:val="0"/>
+        </w:rPr>
+        <w:t xml:space="preserve">契約時，則履約期間以契約簽定後次日起至10X年X月X日止）。</w:t>
+      </w:r>
+      <w:commentRangeEnd w:id="5"/>
+      <w:r>
+        <w:commentReference w:id="5"/>
       </w:r>
       <w:r>
         <w:rPr>
@@ -5090,11 +5594,26 @@
       </w:pPr>
       <w:bookmarkStart w:id="11" w:colFirst="0" w:name="h.g9ty2cfdud3d" w:colLast="0"/>
       <w:bookmarkEnd w:id="11"/>
+      <w:commentRangeStart w:id="7"/>
+      <w:commentRangeStart w:id="8"/>
       <w:r>
         <w:rPr>
           <w:rtl w:val="0"/>
         </w:rPr>
         <w:t xml:space="preserve">一、 系統架構及環境說明 </w:t>
+      </w:r>
+      <w:commentRangeEnd w:id="7"/>
+      <w:r>
+        <w:commentReference w:id="7"/>
+      </w:r>
+      <w:commentRangeEnd w:id="8"/>
+      <w:r>
+        <w:commentReference w:id="8"/>
+      </w:r>
+      <w:r>
+        <w:rPr>
+          <w:rtl w:val="0"/>
+        </w:rPr>
       </w:r>
     </w:p>
     <w:p>
@@ -5110,20 +5629,6 @@
           <w:rtl w:val="0"/>
         </w:rPr>
         <w:t xml:space="preserve">（一） 整體系統運作環境架構規劃建議。 </w:t>
-      </w:r>
-    </w:p>
-    <w:p>
-      <w:pPr>
-        <w:spacing w:lineRule="auto" w:line="360"/>
-        <w:contextualSpacing w:val="0"/>
-      </w:pPr>
-      <w:r>
-        <w:rPr>
-          <w:sz w:val="26"/>
-          <w:highlight w:val="green"/>
-          <w:rtl w:val="0"/>
-        </w:rPr>
-        <w:t xml:space="preserve">（charles to pm5: 資料平台的前後台，我預計用 DKAN 來處理，其他部分（資料抓取/處理/API、加值應用）則以 ly.g0v.tw 的現有成果為基準）</w:t>
       </w:r>
     </w:p>
     <w:p>
@@ -5184,7 +5689,31 @@
           <w:sz w:val="26"/>
           <w:rtl w:val="0"/>
         </w:rPr>
-        <w:t xml:space="preserve">此台機器主要提供轉檔服務。當工作人員上傳新的文件到議事暨公報系統並開放後，該機器會主動將議事日程、議事錄及公報等資料進行處理、轉換，並將相應的資料寫入資料伺服器。</w:t>
+        <w:t xml:space="preserve">轉檔服務器提供轉檔服務。當工作人員上傳新的文件到「議事暨公報系統」與「議案整合暨綜合查詢系統」並開放後，該機器會主動將議事日程、議事錄及公報等資料進行處理、轉換，從中分析出必要的資訊，並將相應的資料寫入資料伺服器。</w:t>
+      </w:r>
+    </w:p>
+    <w:p>
+      <w:pPr>
+        <w:numPr>
+          <w:ilvl w:val="1"/>
+          <w:numId w:val="1"/>
+        </w:numPr>
+        <w:spacing w:lineRule="auto" w:line="360"/>
+        <w:ind w:left="1440" w:hanging="359"/>
+        <w:contextualSpacing w:val="1"/>
+        <w:rPr>
+          <w:color w:val="3b3a3c"/>
+          <w:sz w:val="26"/>
+          <w:u w:val="none"/>
+        </w:rPr>
+      </w:pPr>
+      <w:r>
+        <w:rPr>
+          <w:color w:val="3b3a3c"/>
+          <w:sz w:val="26"/>
+          <w:rtl w:val="0"/>
+        </w:rPr>
+        <w:t xml:space="preserve">上述資料抓取、處理、判讀、轉換的功能，完全由程式自動處理，毋需人工介入。</w:t>
       </w:r>
     </w:p>
     <w:p>
@@ -5230,7 +5759,7 @@
           <w:sz w:val="26"/>
           <w:rtl w:val="0"/>
         </w:rPr>
-        <w:t xml:space="preserve">資料寫入伺服器提供寫入服務，轉檔伺服器會將處理好之資料寫入資料寫入伺服器之資料庫。若資料庫內容有修改，將會第一時間將內容同步至API伺服器。</w:t>
+        <w:t xml:space="preserve">資料寫入伺服器提供寫入服務。轉檔伺服器會將處理好之資料寫入資料寫入伺服器之資料庫，並在第一時間將內容同步至API伺服器與資料平台伺服器。</w:t>
       </w:r>
     </w:p>
     <w:p>
@@ -5254,7 +5783,82 @@
           <w:sz w:val="26"/>
           <w:rtl w:val="0"/>
         </w:rPr>
-        <w:t xml:space="preserve">資料寫入伺服器提供簡單後台，供立法院人員修改、控制轉檔伺服器之資料庫內容。</w:t>
+        <w:t xml:space="preserve">資料寫入伺服器提供資料庫後台，供立法院資訊人員與資訊工程師修改、控制轉檔伺服器取出之資料庫內容。若程式自動取出之資料內容有錯誤，經查核後可透過此後台更正，即刻同步至API伺服器與資料平台伺服器。</w:t>
+      </w:r>
+      <w:r>
+        <w:rPr>
+          <w:rtl w:val="0"/>
+        </w:rPr>
+      </w:r>
+    </w:p>
+    <w:p>
+      <w:pPr>
+        <w:numPr>
+          <w:ilvl w:val="1"/>
+          <w:numId w:val="1"/>
+        </w:numPr>
+        <w:spacing w:lineRule="auto" w:line="360"/>
+        <w:ind w:left="1440" w:hanging="359"/>
+        <w:contextualSpacing w:val="1"/>
+        <w:rPr>
+          <w:color w:val="3b3a3c"/>
+          <w:sz w:val="26"/>
+        </w:rPr>
+      </w:pPr>
+      <w:r>
+        <w:rPr>
+          <w:color w:val="3b3a3c"/>
+          <w:sz w:val="26"/>
+          <w:rtl w:val="0"/>
+        </w:rPr>
+        <w:t xml:space="preserve">API伺服器主要為提供查詢之用，內含完整資料庫及API介面，可提供一千人同時線上查詢。</w:t>
+      </w:r>
+    </w:p>
+    <w:p>
+      <w:pPr>
+        <w:numPr>
+          <w:ilvl w:val="1"/>
+          <w:numId w:val="1"/>
+        </w:numPr>
+        <w:spacing w:lineRule="auto" w:line="360"/>
+        <w:ind w:left="1440" w:hanging="359"/>
+        <w:contextualSpacing w:val="1"/>
+        <w:rPr>
+          <w:color w:val="3b3a3c"/>
+          <w:sz w:val="26"/>
+        </w:rPr>
+      </w:pPr>
+      <w:r>
+        <w:rPr>
+          <w:color w:val="3b3a3c"/>
+          <w:sz w:val="26"/>
+          <w:rtl w:val="0"/>
+        </w:rPr>
+        <w:t xml:space="preserve">提供「報告事項」、「質詢事項」、「討論事項」、「同意權行使事項」、「國是論壇」、「院會紀錄」、「委員會紀錄」、「法律條文對照表」、「中央政府總預算審查過程」及「會議資訊」之API查詢。</w:t>
+      </w:r>
+    </w:p>
+    <w:p>
+      <w:pPr>
+        <w:numPr>
+          <w:ilvl w:val="1"/>
+          <w:numId w:val="1"/>
+        </w:numPr>
+        <w:spacing w:lineRule="auto" w:line="360"/>
+        <w:ind w:left="1440" w:hanging="359"/>
+        <w:contextualSpacing w:val="1"/>
+        <w:rPr>
+          <w:color w:val="3b3a3c"/>
+          <w:sz w:val="26"/>
+          <w:u w:val="none"/>
+        </w:rPr>
+      </w:pPr>
+      <w:r>
+        <w:rPr>
+          <w:color w:val="3b3a3c"/>
+          <w:sz w:val="26"/>
+          <w:rtl w:val="0"/>
+        </w:rPr>
+        <w:t xml:space="preserve">若需提供更多人次之服務，可增加API伺服器。</w:t>
       </w:r>
     </w:p>
     <w:p>
@@ -5277,7 +5881,7 @@
           <w:sz w:val="26"/>
           <w:rtl w:val="0"/>
         </w:rPr>
-        <w:t xml:space="preserve">API伺服器：</w:t>
+        <w:t xml:space="preserve">資料平台伺服器：</w:t>
       </w:r>
     </w:p>
     <w:p>
@@ -5300,7 +5904,7 @@
           <w:sz w:val="26"/>
           <w:rtl w:val="0"/>
         </w:rPr>
-        <w:t xml:space="preserve">API伺服器主要為提供查詢之用，內含完整資料庫及API介面，可提供一千人同時線上查詢，同時提供開放資料平台之查詢服務。</w:t>
+        <w:t xml:space="preserve">資料平台伺服器提供開放資料平台所需之資料搜尋、最新資料、熱門資料、推薦資料、資料目錄、最新消息、平台介紹、使用規範、開發指南、應用範例、相關網站、個資保護及網站安全政策、RSS訂閱服務、意見回饋等功能。</w:t>
       </w:r>
     </w:p>
     <w:p>
@@ -5323,7 +5927,7 @@
           <w:sz w:val="26"/>
           <w:rtl w:val="0"/>
         </w:rPr>
-        <w:t xml:space="preserve">提供「報告事項」、「質詢事項」、「討論事項」、「同意權行使事項」、「國是論壇」、「院會紀錄」、「委員會紀錄」、「法律條文對照表」、「中央政府總預算審查過程」及「會議資訊」之API查詢。</w:t>
+        <w:t xml:space="preserve">提供「報告事項」、「質詢事項」、「討論事項」、「同意權行使事項」、「國是論壇」、「院會紀錄」、「委員會紀錄」、「法律條文對照表」、「中央政府總預算審查過程」及「會議資訊」之資料平台查詢、瀏覽、批次下載功能。</w:t>
       </w:r>
     </w:p>
     <w:p>
@@ -5347,30 +5951,7 @@
           <w:sz w:val="26"/>
           <w:rtl w:val="0"/>
         </w:rPr>
-        <w:t xml:space="preserve">若需提供更多人次之服務，可增加API伺服器。</w:t>
-      </w:r>
-    </w:p>
-    <w:p>
-      <w:pPr>
-        <w:numPr>
-          <w:ilvl w:val="0"/>
-          <w:numId w:val="1"/>
-        </w:numPr>
-        <w:spacing w:lineRule="auto" w:line="360"/>
-        <w:ind w:left="720" w:hanging="359"/>
-        <w:contextualSpacing w:val="1"/>
-        <w:rPr>
-          <w:color w:val="3b3a3c"/>
-          <w:sz w:val="26"/>
-        </w:rPr>
-      </w:pPr>
-      <w:r>
-        <w:rPr>
-          <w:color w:val="3b3a3c"/>
-          <w:sz w:val="26"/>
-          <w:rtl w:val="0"/>
-        </w:rPr>
-        <w:t xml:space="preserve">網頁伺服器：</w:t>
+        <w:t xml:space="preserve">資料平台伺服器提供資料平台後台，供立法院人員修改資料集、權限控管、管理推薦資料、管理資料目錄、處理意見回饋。</w:t>
       </w:r>
     </w:p>
     <w:p>
@@ -5385,6 +5966,7 @@
         <w:rPr>
           <w:color w:val="3b3a3c"/>
           <w:sz w:val="26"/>
+          <w:u w:val="none"/>
         </w:rPr>
       </w:pPr>
       <w:r>
@@ -5393,7 +5975,25 @@
           <w:sz w:val="26"/>
           <w:rtl w:val="0"/>
         </w:rPr>
-        <w:t xml:space="preserve">網頁伺服器提供開放資料平台所需之靜態檔案存放服務。</w:t>
+        <w:t xml:space="preserve">若民眾回報資料平台所提供之資料有錯誤，可先透過資料平台後台將錯誤資料先行下架，待內部查核後，於資料寫入伺服器更正，再重新上架。這段期間透過API伺服器取用資料的第三方程式與APP將正常運作不受影響</w:t>
+      </w:r>
+      <w:commentRangeStart w:id="10"/>
+      <w:r>
+        <w:rPr>
+          <w:color w:val="3b3a3c"/>
+          <w:sz w:val="26"/>
+          <w:rtl w:val="0"/>
+        </w:rPr>
+        <w:t xml:space="preserve">。</w:t>
+      </w:r>
+      <w:commentRangeEnd w:id="10"/>
+      <w:r>
+        <w:commentReference w:id="10"/>
+      </w:r>
+      <w:r>
+        <w:rPr>
+          <w:rtl w:val="0"/>
+        </w:rPr>
       </w:r>
     </w:p>
     <w:p>
@@ -5408,6 +6008,7 @@
         <w:rPr>
           <w:color w:val="3b3a3c"/>
           <w:sz w:val="26"/>
+          <w:u w:val="none"/>
         </w:rPr>
       </w:pPr>
       <w:r>
@@ -5416,31 +6017,7 @@
           <w:sz w:val="26"/>
           <w:rtl w:val="0"/>
         </w:rPr>
-        <w:t xml:space="preserve">網頁開啟後包含資料搜尋、最新資料、熱門資料、推薦資料、資料目錄、最新消息、平台介紹、使用規範、開發指南、應用範例、相關網站、個茲保護級網站安全政策、RSS訂閱服務、意見回饋等功能。</w:t>
-      </w:r>
-    </w:p>
-    <w:p>
-      <w:pPr>
-        <w:numPr>
-          <w:ilvl w:val="1"/>
-          <w:numId w:val="1"/>
-        </w:numPr>
-        <w:spacing w:lineRule="auto" w:line="360"/>
-        <w:ind w:left="1440" w:hanging="359"/>
-        <w:contextualSpacing w:val="1"/>
-        <w:rPr>
-          <w:color w:val="3b3a3c"/>
-          <w:sz w:val="26"/>
-          <w:u w:val="none"/>
-        </w:rPr>
-      </w:pPr>
-      <w:r>
-        <w:rPr>
-          <w:color w:val="3b3a3c"/>
-          <w:sz w:val="26"/>
-          <w:rtl w:val="0"/>
-        </w:rPr>
-        <w:t xml:space="preserve">若需提供更多人次之服務，可增加網頁伺服器。</w:t>
+        <w:t xml:space="preserve">若需提供更多人次之服務，可彈性增加資料平台伺服器。</w:t>
       </w:r>
     </w:p>
     <w:p>
@@ -5452,14 +6029,14 @@
       <w:r>
         <w:drawing>
           <wp:inline distR="114300" distT="114300" distB="114300" distL="114300">
-            <wp:extent cy="4738688" cx="4708505"/>
+            <wp:extent cy="4457700" cx="5943600"/>
             <wp:effectExtent t="0" b="0" r="0" l="0"/>
-            <wp:docPr id="1" name="image00.png" descr="螢幕快照 2014-04-19 下午5.10.54.png"/>
+            <wp:docPr id="1" name="image00.png"/>
             <a:graphic>
               <a:graphicData uri="http://schemas.openxmlformats.org/drawingml/2006/picture">
                 <pic:pic>
                   <pic:nvPicPr>
-                    <pic:cNvPr id="0" name="image00.png" descr="螢幕快照 2014-04-19 下午5.10.54.png"/>
+                    <pic:cNvPr id="0" name="image00.png"/>
                     <pic:cNvPicPr preferRelativeResize="0"/>
                   </pic:nvPicPr>
                   <pic:blipFill>
@@ -5471,7 +6048,7 @@
                   </pic:blipFill>
                   <pic:spPr>
                     <a:xfrm>
-                      <a:ext cy="4738688" cx="4708505"/>
+                      <a:ext cy="4457700" cx="5943600"/>
                     </a:xfrm>
                     <a:prstGeom prst="rect"/>
                     <a:ln/>
@@ -5482,10 +6059,617 @@
           </wp:inline>
         </w:drawing>
       </w:r>
-      <w:r>
-        <w:rPr>
-          <w:rtl w:val="0"/>
-        </w:rPr>
+      <w:commentRangeStart w:id="11"/>
+      <w:commentRangeEnd w:id="11"/>
+      <w:r>
+        <w:commentReference w:id="11"/>
+      </w:r>
+      <w:r>
+        <w:rPr>
+          <w:rtl w:val="0"/>
+        </w:rPr>
+      </w:r>
+    </w:p>
+    <w:p>
+      <w:pPr>
+        <w:pStyle w:val="Heading3"/>
+        <w:spacing w:lineRule="auto" w:line="360"/>
+        <w:contextualSpacing w:val="0"/>
+      </w:pPr>
+      <w:bookmarkStart w:id="13" w:colFirst="0" w:name="h.fjfgxj8r9i86" w:colLast="0"/>
+      <w:bookmarkEnd w:id="13"/>
+      <w:r>
+        <w:rPr>
+          <w:rtl w:val="0"/>
+        </w:rPr>
+        <w:t xml:space="preserve">（二） 整體系統安全環境規劃與建議。</w:t>
+      </w:r>
+    </w:p>
+    <w:p>
+      <w:pPr>
+        <w:contextualSpacing w:val="0"/>
+        <w:rPr/>
+      </w:pPr>
+      <w:r>
+        <w:rPr>
+          <w:rtl w:val="0"/>
+        </w:rPr>
+        <w:tab/>
+        <w:t xml:space="preserve">本系統規劃透過四台伺服器，分別提供立法院對外、對內，及程式自動處理功能，可以降低單一伺服器安全漏洞的影響範圍，有效分散風險。</w:t>
+      </w:r>
+    </w:p>
+    <w:p>
+      <w:pPr>
+        <w:contextualSpacing w:val="0"/>
+        <w:rPr/>
+      </w:pPr>
+      <w:r>
+        <w:rPr>
+          <w:rtl w:val="0"/>
+        </w:rPr>
+        <w:t xml:space="preserve">    </w:t>
+      </w:r>
+    </w:p>
+    <w:p>
+      <w:pPr>
+        <w:contextualSpacing w:val="0"/>
+        <w:rPr/>
+      </w:pPr>
+      <w:r>
+        <w:rPr>
+          <w:rtl w:val="0"/>
+        </w:rPr>
+        <w:t xml:space="preserve">對外提供服務的API伺服器與資料平台伺服器，其資料來源均由資料寫入伺服器同步而來，其本身並不俱備寫入與修改資料的功能，因此可以降低在這兩台伺服器（API伺服器與資料平台伺服器）發生惡意修改資料的機率。同時，這兩台伺服器發生任何安全問題，都不會影響資料本身的正確性。</w:t>
+      </w:r>
+    </w:p>
+    <w:p>
+      <w:pPr>
+        <w:contextualSpacing w:val="0"/>
+        <w:rPr/>
+      </w:pPr>
+      <w:r>
+        <w:rPr>
+          <w:rtl w:val="0"/>
+        </w:rPr>
+      </w:r>
+    </w:p>
+    <w:p>
+      <w:pPr>
+        <w:contextualSpacing w:val="0"/>
+        <w:rPr/>
+      </w:pPr>
+      <w:r>
+        <w:rPr>
+          <w:rtl w:val="0"/>
+        </w:rPr>
+        <w:t xml:space="preserve">對外提供服務的API伺服器與資料平台伺服器，可因應使用人數多寡彈性調配伺服器資源，必要時加開伺服器以服務大量使用者。透過資料寫入伺服器的同步機制，可以確保多台API伺服器與資料平台伺服器的資料內容一致。同時，即使少數API伺服器與資料平台伺服器因為負載過重而停止運作，也不會影響轉檔服務、資料寫入，與系統其它功能的運作。</w:t>
+      </w:r>
+    </w:p>
+    <w:p>
+      <w:pPr>
+        <w:contextualSpacing w:val="0"/>
+        <w:rPr/>
+      </w:pPr>
+      <w:r>
+        <w:rPr>
+          <w:rtl w:val="0"/>
+        </w:rPr>
+      </w:r>
+    </w:p>
+    <w:p>
+      <w:pPr>
+        <w:contextualSpacing w:val="0"/>
+      </w:pPr>
+      <w:r>
+        <w:rPr>
+          <w:rtl w:val="0"/>
+        </w:rPr>
+        <w:t xml:space="preserve">對內提供服務的資料寫入伺服器，和程式自動處理的轉檔服務器，為系統核心的資料庫，僅供少數人員與工程師在必要時登入修改資料或批次修改，也不需要對外提供登入介面與操作介面。如此一來可以降低系統遭到入侵修改資料的機率。</w:t>
+      </w:r>
+      <w:r>
+        <w:rPr>
+          <w:rtl w:val="0"/>
+        </w:rPr>
+      </w:r>
+    </w:p>
+    <w:p>
+      <w:pPr>
+        <w:pStyle w:val="Heading2"/>
+        <w:spacing w:lineRule="auto" w:line="360"/>
+        <w:contextualSpacing w:val="0"/>
+      </w:pPr>
+      <w:bookmarkStart w:id="14" w:colFirst="0" w:name="h.j14vuv1xjfkk" w:colLast="0"/>
+      <w:bookmarkEnd w:id="14"/>
+      <w:r>
+        <w:rPr>
+          <w:rtl w:val="0"/>
+        </w:rPr>
+        <w:t xml:space="preserve">二、 系統開發及建置說明 </w:t>
+      </w:r>
+    </w:p>
+    <w:p>
+      <w:pPr>
+        <w:pStyle w:val="Heading3"/>
+        <w:spacing w:lineRule="auto" w:line="360"/>
+        <w:contextualSpacing w:val="0"/>
+      </w:pPr>
+      <w:bookmarkStart w:id="15" w:colFirst="0" w:name="h.xydat6odet7p" w:colLast="0"/>
+      <w:bookmarkEnd w:id="15"/>
+      <w:r>
+        <w:rPr>
+          <w:rtl w:val="0"/>
+        </w:rPr>
+        <w:t xml:space="preserve">（一） 系統</w:t>
+      </w:r>
+      <w:commentRangeStart w:id="12"/>
+      <w:r>
+        <w:rPr>
+          <w:rtl w:val="0"/>
+        </w:rPr>
+        <w:t xml:space="preserve">規劃及設計方法</w:t>
+      </w:r>
+      <w:commentRangeEnd w:id="12"/>
+      <w:r>
+        <w:commentReference w:id="12"/>
+      </w:r>
+      <w:r>
+        <w:rPr>
+          <w:rtl w:val="0"/>
+        </w:rPr>
+        <w:t xml:space="preserve">（含系統安全、效能、操作、控制、整合等功能特性）。 </w:t>
+      </w:r>
+    </w:p>
+    <w:p>
+      <w:pPr>
+        <w:contextualSpacing w:val="0"/>
+      </w:pPr>
+      <w:r>
+        <w:rPr>
+          <w:rtl w:val="0"/>
+        </w:rPr>
+      </w:r>
+    </w:p>
+    <w:p>
+      <w:pPr>
+        <w:contextualSpacing w:val="0"/>
+        <w:rPr/>
+      </w:pPr>
+      <w:r>
+        <w:rPr>
+          <w:rtl w:val="0"/>
+        </w:rPr>
+        <w:t xml:space="preserve">本系統之規劃分為四個部份：</w:t>
+      </w:r>
+    </w:p>
+    <w:p>
+      <w:pPr>
+        <w:contextualSpacing w:val="0"/>
+      </w:pPr>
+      <w:r>
+        <w:rPr>
+          <w:rtl w:val="0"/>
+        </w:rPr>
+      </w:r>
+    </w:p>
+    <w:p>
+      <w:pPr>
+        <w:numPr>
+          <w:ilvl w:val="0"/>
+          <w:numId w:val="3"/>
+        </w:numPr>
+        <w:ind w:left="720" w:hanging="359"/>
+        <w:contextualSpacing w:val="1"/>
+        <w:rPr>
+          <w:u w:val="none"/>
+        </w:rPr>
+      </w:pPr>
+      <w:r>
+        <w:rPr>
+          <w:rtl w:val="0"/>
+        </w:rPr>
+        <w:t xml:space="preserve">核心資料庫：儲存與管理所有資料集之資料。</w:t>
+      </w:r>
+    </w:p>
+    <w:p>
+      <w:pPr>
+        <w:numPr>
+          <w:ilvl w:val="0"/>
+          <w:numId w:val="3"/>
+        </w:numPr>
+        <w:ind w:left="720" w:hanging="359"/>
+        <w:contextualSpacing w:val="1"/>
+        <w:rPr>
+          <w:u w:val="none"/>
+        </w:rPr>
+      </w:pPr>
+      <w:r>
+        <w:rPr>
+          <w:rtl w:val="0"/>
+        </w:rPr>
+        <w:t xml:space="preserve">API服務：提供外界的第三方程式透過WebService取得本系統提供之開放資料。</w:t>
+      </w:r>
+    </w:p>
+    <w:p>
+      <w:pPr>
+        <w:numPr>
+          <w:ilvl w:val="0"/>
+          <w:numId w:val="3"/>
+        </w:numPr>
+        <w:ind w:left="720" w:hanging="359"/>
+        <w:contextualSpacing w:val="1"/>
+        <w:rPr>
+          <w:u w:val="none"/>
+        </w:rPr>
+      </w:pPr>
+      <w:r>
+        <w:rPr>
+          <w:rtl w:val="0"/>
+        </w:rPr>
+        <w:t xml:space="preserve">開放資料平台：提供用戶在透過網站瀏覽、查詢所有資料集，以及瀏覽應用範例、個資保護與網站安全政策等內容；提供立法院人員透過網站後台管理資料集分類，處理意見回饋，編輯網站內容。</w:t>
+      </w:r>
+    </w:p>
+    <w:p>
+      <w:pPr>
+        <w:numPr>
+          <w:ilvl w:val="0"/>
+          <w:numId w:val="3"/>
+        </w:numPr>
+        <w:ind w:left="720" w:hanging="359"/>
+        <w:contextualSpacing w:val="1"/>
+        <w:rPr>
+          <w:u w:val="none"/>
+        </w:rPr>
+      </w:pPr>
+      <w:r>
+        <w:rPr>
+          <w:rtl w:val="0"/>
+        </w:rPr>
+        <w:t xml:space="preserve">資料分析程式：自動從「議事暨公報系統」與「議案整合暨綜合查詢系統」抓取已經上傳的資料文件。</w:t>
+      </w:r>
+    </w:p>
+    <w:p>
+      <w:pPr>
+        <w:contextualSpacing w:val="0"/>
+      </w:pPr>
+      <w:r>
+        <w:rPr>
+          <w:rtl w:val="0"/>
+        </w:rPr>
+      </w:r>
+    </w:p>
+    <w:p>
+      <w:pPr>
+        <w:contextualSpacing w:val="0"/>
+        <w:rPr/>
+      </w:pPr>
+      <w:r>
+        <w:rPr>
+          <w:rtl w:val="0"/>
+        </w:rPr>
+        <w:t xml:space="preserve">資料分析程式分析取出必要的資訊並寫入核心資料庫，毋需人工介入，可取代人工上傳資料，大幅減少工作量。</w:t>
+      </w:r>
+    </w:p>
+    <w:p>
+      <w:pPr>
+        <w:contextualSpacing w:val="0"/>
+        <w:rPr/>
+      </w:pPr>
+      <w:r>
+        <w:rPr>
+          <w:rtl w:val="0"/>
+        </w:rPr>
+      </w:r>
+    </w:p>
+    <w:p>
+      <w:pPr>
+        <w:contextualSpacing w:val="0"/>
+      </w:pPr>
+      <w:r>
+        <w:rPr>
+          <w:rtl w:val="0"/>
+        </w:rPr>
+      </w:r>
+    </w:p>
+    <w:p>
+      <w:pPr>
+        <w:contextualSpacing w:val="0"/>
+        <w:rPr/>
+      </w:pPr>
+      <w:r>
+        <w:rPr>
+          <w:rtl w:val="0"/>
+        </w:rPr>
+      </w:r>
+    </w:p>
+    <w:p>
+      <w:pPr>
+        <w:contextualSpacing w:val="0"/>
+      </w:pPr>
+      <w:r>
+        <w:rPr>
+          <w:rtl w:val="0"/>
+        </w:rPr>
+      </w:r>
+    </w:p>
+    <w:p>
+      <w:pPr>
+        <w:spacing w:lineRule="auto" w:line="360"/>
+        <w:contextualSpacing w:val="0"/>
+      </w:pPr>
+      <w:r>
+        <w:rPr>
+          <w:rtl w:val="0"/>
+        </w:rPr>
+      </w:r>
+    </w:p>
+    <w:p>
+      <w:pPr>
+        <w:pStyle w:val="Heading3"/>
+        <w:spacing w:lineRule="auto" w:line="360"/>
+        <w:contextualSpacing w:val="0"/>
+      </w:pPr>
+      <w:bookmarkStart w:id="16" w:colFirst="0" w:name="h.k3ir02d8c2eq" w:colLast="0"/>
+      <w:bookmarkEnd w:id="16"/>
+      <w:r>
+        <w:rPr>
+          <w:rtl w:val="0"/>
+        </w:rPr>
+        <w:t xml:space="preserve">（二） 開發建置解決方案描述，與所遵循之標準。</w:t>
+      </w:r>
+    </w:p>
+    <w:p>
+      <w:pPr>
+        <w:contextualSpacing w:val="0"/>
+      </w:pPr>
+      <w:r>
+        <w:rPr>
+          <w:rtl w:val="0"/>
+        </w:rPr>
+      </w:r>
+    </w:p>
+    <w:p>
+      <w:pPr>
+        <w:spacing w:lineRule="auto" w:line="240"/>
+        <w:ind w:left="720" w:firstLine="720"/>
+        <w:contextualSpacing w:val="0"/>
+      </w:pPr>
+      <w:r>
+        <w:rPr>
+          <w:rtl w:val="0"/>
+        </w:rPr>
+      </w:r>
+    </w:p>
+    <w:p>
+      <w:pPr>
+        <w:pStyle w:val="Subtitle"/>
+        <w:spacing w:lineRule="auto" w:line="360"/>
+        <w:contextualSpacing w:val="0"/>
+      </w:pPr>
+      <w:bookmarkStart w:id="17" w:colFirst="0" w:name="h.i3d9jokusc38" w:colLast="0"/>
+      <w:bookmarkEnd w:id="17"/>
+      <w:commentRangeStart w:id="13"/>
+      <w:commentRangeStart w:id="14"/>
+      <w:commentRangeStart w:id="15"/>
+      <w:r>
+        <w:rPr>
+          <w:rtl w:val="0"/>
+        </w:rPr>
+        <w:t xml:space="preserve">解決方案</w:t>
+      </w:r>
+      <w:commentRangeEnd w:id="13"/>
+      <w:r>
+        <w:commentReference w:id="13"/>
+      </w:r>
+      <w:commentRangeEnd w:id="14"/>
+      <w:r>
+        <w:commentReference w:id="14"/>
+      </w:r>
+      <w:commentRangeEnd w:id="15"/>
+      <w:r>
+        <w:commentReference w:id="15"/>
+      </w:r>
+      <w:r>
+        <w:rPr>
+          <w:rtl w:val="0"/>
+        </w:rPr>
+      </w:r>
+    </w:p>
+    <w:p>
+      <w:pPr>
+        <w:contextualSpacing w:val="0"/>
+        <w:rPr/>
+      </w:pPr>
+      <w:r>
+        <w:rPr>
+          <w:rtl w:val="0"/>
+        </w:rPr>
+      </w:r>
+    </w:p>
+    <w:p>
+      <w:pPr>
+        <w:contextualSpacing w:val="0"/>
+        <w:rPr/>
+      </w:pPr>
+      <w:r>
+        <w:rPr>
+          <w:rtl w:val="0"/>
+        </w:rPr>
+      </w:r>
+    </w:p>
+    <w:p>
+      <w:pPr>
+        <w:contextualSpacing w:val="0"/>
+        <w:rPr/>
+      </w:pPr>
+      <w:r>
+        <w:rPr>
+          <w:rtl w:val="0"/>
+        </w:rPr>
+        <w:t xml:space="preserve">本系統預計將建置於立法院內現有之富士通PRIMERGY BX900雲端刀鋒主機或功能相似之硬體，透過VM環境建置RedHat Enterprise Linux或Ubuntu Server雲端伺服器作業系統。系統將採用高效能的Nginx或功能相似之網頁伺服器，與PostgreSQL或功能相似之資料庫伺服器。所有作業系統與伺服器軟體，都將採用低成本、高品質、高安全性的開放源碼（Opensource）解決方案，確保日後維護便利，可配合立法院OS/DBMS政策做必要之修改、擴充與調校。</w:t>
+      </w:r>
+    </w:p>
+    <w:p>
+      <w:pPr>
+        <w:contextualSpacing w:val="0"/>
+        <w:rPr/>
+      </w:pPr>
+      <w:r>
+        <w:rPr>
+          <w:rtl w:val="0"/>
+        </w:rPr>
+      </w:r>
+    </w:p>
+    <w:p>
+      <w:pPr>
+        <w:contextualSpacing w:val="0"/>
+      </w:pPr>
+      <w:r>
+        <w:rPr>
+          <w:rtl w:val="0"/>
+        </w:rPr>
+        <w:t xml:space="preserve">資料平台伺服器將採用以 Drupal 為基礎的 </w:t>
+      </w:r>
+      <w:commentRangeStart w:id="16"/>
+      <w:r>
+        <w:rPr>
+          <w:rtl w:val="0"/>
+        </w:rPr>
+        <w:t xml:space="preserve">DKAN</w:t>
+      </w:r>
+      <w:commentRangeEnd w:id="16"/>
+      <w:r>
+        <w:commentReference w:id="16"/>
+      </w:r>
+      <w:r>
+        <w:rPr>
+          <w:rtl w:val="0"/>
+        </w:rPr>
+        <w:t xml:space="preserve"> 套件架設。Drupal 為開放源碼的企業級內容管理系統（Content Management System），包括美國白宮網站在內等政府機關重大網站，以及其數百萬個的網站均使用 Drupal 建置。DKAN 為參考著名之 CKAN 開放資料平台，在 Drupal 的基礎上所發展的平台。CKAN 為目前最廣為使用的開放資料平台軟體，包括 data.gov.uk 等重要開放資料網站，均使用 CKAN 建置。DKAN 結合 CKAN 的資料平台功能與 Drupal 的高度彈性的內容管理功能，簡化了一般開放資料平台必須處理 CKAN 與內容管理系統之間資料同步的複雜機制，為開放資料平台理想的後台系統。Drupal 本身即提供高度彈性的使用者登入機制與權限控管機制，可透過LDAP目錄服務管理或相似之技術整合立法院內資源入口網站之單一簽入身分認證機制。所有登入機制並可透過SSLv3技術加密確保資料安全。</w:t>
+      </w:r>
+    </w:p>
+    <w:p>
+      <w:pPr>
+        <w:contextualSpacing w:val="0"/>
+        <w:rPr/>
+      </w:pPr>
+      <w:r>
+        <w:rPr>
+          <w:rtl w:val="0"/>
+        </w:rPr>
+      </w:r>
+    </w:p>
+    <w:p>
+      <w:pPr>
+        <w:contextualSpacing w:val="0"/>
+        <w:rPr/>
+      </w:pPr>
+      <w:r>
+        <w:rPr>
+          <w:rtl w:val="0"/>
+        </w:rPr>
+        <w:t xml:space="preserve">API伺服器將採用 PostgreSQL 資料庫配合 pgREST 技術，提供 RESTful API 服務。PostgreSQL 為發展數十年廣為使用的開放源碼 SQL 資料庫系統，利用其可擴充的store procedure機制，搭配Google開放釋出的高效率V8 JavaScript引擎，從資料庫底層提供全套UTF-8編碼、JSON格式、符合REST API設計原則的資料API服務。</w:t>
+      </w:r>
+    </w:p>
+    <w:p>
+      <w:pPr>
+        <w:contextualSpacing w:val="0"/>
+        <w:rPr/>
+      </w:pPr>
+      <w:r>
+        <w:rPr>
+          <w:rtl w:val="0"/>
+        </w:rPr>
+      </w:r>
+    </w:p>
+    <w:p>
+      <w:pPr>
+        <w:contextualSpacing w:val="0"/>
+        <w:rPr/>
+      </w:pPr>
+      <w:r>
+        <w:rPr>
+          <w:rtl w:val="0"/>
+        </w:rPr>
+        <w:t xml:space="preserve">以上所有系統均內建系統日誌功能，可依需要設定日誌記錄的詳細程度。所有網路程式與伺服器也都支援使用Domain Name、IPv4、IPv6 位址設定連線。</w:t>
+      </w:r>
+    </w:p>
+    <w:p>
+      <w:pPr>
+        <w:contextualSpacing w:val="0"/>
+      </w:pPr>
+      <w:r>
+        <w:rPr>
+          <w:rtl w:val="0"/>
+        </w:rPr>
+      </w:r>
+    </w:p>
+    <w:p>
+      <w:pPr>
+        <w:contextualSpacing w:val="0"/>
+        <w:rPr/>
+      </w:pPr>
+      <w:r>
+        <w:rPr>
+          <w:rtl w:val="0"/>
+        </w:rPr>
+        <w:t xml:space="preserve">本公司長期參與 </w:t>
+      </w:r>
+      <w:commentRangeStart w:id="17"/>
+      <w:r>
+        <w:rPr>
+          <w:rtl w:val="0"/>
+        </w:rPr>
+        <w:t xml:space="preserve">g0v</w:t>
+      </w:r>
+      <w:commentRangeEnd w:id="17"/>
+      <w:r>
+        <w:commentReference w:id="17"/>
+      </w:r>
+      <w:r>
+        <w:rPr>
+          <w:rtl w:val="0"/>
+        </w:rPr>
+        <w:t xml:space="preserve"> 立法院相關開放資料專案，對於立法院擬開放之資料集之資料抓取、分析、傳輸流程、所需儲存空間、對外頻寛用量，已經累積相當程度實作經驗。以第八屆第一會期資料為例，資料處理所需空間，估計約在 50GB 以內。考量提供高承載力的資料平台與API服務所需的伺服器軟體，粗略估計可以 400GB 總儲存空間、每個月 16TB 的資料傳輸量為基準。惟依流量高低情況，必要時有可能擴充系統需求。</w:t>
+      </w:r>
+    </w:p>
+    <w:p>
+      <w:pPr>
+        <w:contextualSpacing w:val="0"/>
+      </w:pPr>
+      <w:r>
+        <w:rPr>
+          <w:rtl w:val="0"/>
+        </w:rPr>
+      </w:r>
+    </w:p>
+    <w:p>
+      <w:pPr>
+        <w:pStyle w:val="Heading3"/>
+        <w:spacing w:lineRule="auto" w:line="360"/>
+        <w:contextualSpacing w:val="0"/>
+      </w:pPr>
+      <w:bookmarkStart w:id="18" w:colFirst="0" w:name="h.p43ykkgiouhq" w:colLast="0"/>
+      <w:bookmarkEnd w:id="18"/>
+      <w:r>
+        <w:rPr>
+          <w:rtl w:val="0"/>
+        </w:rPr>
+        <w:t xml:space="preserve">（三） 系統功能與管理維護機制之描述。 </w:t>
+      </w:r>
+    </w:p>
+    <w:p>
+      <w:pPr>
+        <w:pStyle w:val="Heading3"/>
+        <w:spacing w:lineRule="auto" w:line="360"/>
+        <w:contextualSpacing w:val="0"/>
+      </w:pPr>
+      <w:bookmarkStart w:id="19" w:colFirst="0" w:name="h.ttoyrstll5j9" w:colLast="0"/>
+      <w:bookmarkEnd w:id="19"/>
+      <w:r>
+        <w:rPr>
+          <w:rtl w:val="0"/>
+        </w:rPr>
+        <w:t xml:space="preserve">（四） 系統品質 </w:t>
       </w:r>
     </w:p>
     <w:p>
@@ -5497,111 +6681,9 @@
         <w:rPr>
           <w:color w:val="3b3a3c"/>
           <w:sz w:val="26"/>
-          <w:highlight w:val="yellow"/>
-          <w:rtl w:val="0"/>
-        </w:rPr>
-        <w:t xml:space="preserve">(請注意：若資料上傳錯誤??~by CC)</w:t>
-      </w:r>
-    </w:p>
-    <w:p>
-      <w:pPr>
-        <w:pStyle w:val="Heading3"/>
-        <w:spacing w:lineRule="auto" w:line="360"/>
-        <w:contextualSpacing w:val="0"/>
-      </w:pPr>
-      <w:bookmarkStart w:id="13" w:colFirst="0" w:name="h.c795xt4xgst7" w:colLast="0"/>
-      <w:bookmarkEnd w:id="13"/>
-      <w:r>
-        <w:rPr>
-          <w:rtl w:val="0"/>
-        </w:rPr>
-        <w:t xml:space="preserve">（二） 整體系統安全環境規劃與建議。 </w:t>
-      </w:r>
-    </w:p>
-    <w:p>
-      <w:pPr>
-        <w:pStyle w:val="Heading2"/>
-        <w:spacing w:lineRule="auto" w:line="360"/>
-        <w:contextualSpacing w:val="0"/>
-      </w:pPr>
-      <w:bookmarkStart w:id="14" w:colFirst="0" w:name="h.j14vuv1xjfkk" w:colLast="0"/>
-      <w:bookmarkEnd w:id="14"/>
-      <w:r>
-        <w:rPr>
-          <w:rtl w:val="0"/>
-        </w:rPr>
-        <w:t xml:space="preserve">二、 系統開發及建置說明 </w:t>
-      </w:r>
-    </w:p>
-    <w:p>
-      <w:pPr>
-        <w:pStyle w:val="Heading3"/>
-        <w:spacing w:lineRule="auto" w:line="360"/>
-        <w:contextualSpacing w:val="0"/>
-      </w:pPr>
-      <w:bookmarkStart w:id="15" w:colFirst="0" w:name="h.nmj40b5uxpdw" w:colLast="0"/>
-      <w:bookmarkEnd w:id="15"/>
-      <w:r>
-        <w:rPr>
-          <w:rtl w:val="0"/>
-        </w:rPr>
-        <w:t xml:space="preserve">（一） 系統規劃及設計方法（含系統安全、效能、操作、控制、整合等功能特性）。 </w:t>
-      </w:r>
-    </w:p>
-    <w:p>
-      <w:pPr>
-        <w:spacing w:lineRule="auto" w:line="360"/>
-        <w:contextualSpacing w:val="0"/>
-      </w:pPr>
-      <w:r>
-        <w:rPr>
-          <w:rtl w:val="0"/>
-        </w:rPr>
-      </w:r>
-    </w:p>
-    <w:p>
-      <w:pPr>
-        <w:pStyle w:val="Heading3"/>
-        <w:spacing w:lineRule="auto" w:line="360"/>
-        <w:contextualSpacing w:val="0"/>
-      </w:pPr>
-      <w:bookmarkStart w:id="16" w:colFirst="0" w:name="h.huw65yn2lvig" w:colLast="0"/>
-      <w:bookmarkEnd w:id="16"/>
-      <w:r>
-        <w:rPr>
-          <w:rtl w:val="0"/>
-        </w:rPr>
-        <w:t xml:space="preserve">（二） 開發建置解決方案描述，與所遵循之標準。 </w:t>
-      </w:r>
-    </w:p>
-    <w:p>
-      <w:pPr>
-        <w:pStyle w:val="Heading3"/>
-        <w:spacing w:lineRule="auto" w:line="360"/>
-        <w:contextualSpacing w:val="0"/>
-      </w:pPr>
-      <w:bookmarkStart w:id="17" w:colFirst="0" w:name="h.w3aievri3m7s" w:colLast="0"/>
-      <w:bookmarkEnd w:id="17"/>
-      <w:r>
-        <w:rPr>
-          <w:rtl w:val="0"/>
-        </w:rPr>
-        <w:t xml:space="preserve">（三） 系統功能與管理維護機制之描述。 </w:t>
-      </w:r>
-    </w:p>
-    <w:p>
-      <w:pPr>
-        <w:pStyle w:val="Heading3"/>
-        <w:spacing w:lineRule="auto" w:line="360"/>
-        <w:contextualSpacing w:val="0"/>
-      </w:pPr>
-      <w:bookmarkStart w:id="18" w:colFirst="0" w:name="h.ttoyrstll5j9" w:colLast="0"/>
-      <w:bookmarkEnd w:id="18"/>
-      <w:r>
-        <w:rPr>
-          <w:rtl w:val="0"/>
-        </w:rPr>
-        <w:t xml:space="preserve">（四） 系統品質 </w:t>
+          <w:rtl w:val="0"/>
+        </w:rPr>
+        <w:t xml:space="preserve">1. 完整性。 </w:t>
       </w:r>
     </w:p>
     <w:p>
@@ -5615,7 +6697,7 @@
           <w:sz w:val="26"/>
           <w:rtl w:val="0"/>
         </w:rPr>
-        <w:t xml:space="preserve">1. 完整性。 </w:t>
+        <w:t xml:space="preserve">2. 整合性。 </w:t>
       </w:r>
     </w:p>
     <w:p>
@@ -5629,7 +6711,7 @@
           <w:sz w:val="26"/>
           <w:rtl w:val="0"/>
         </w:rPr>
-        <w:t xml:space="preserve">2. 整合性。 </w:t>
+        <w:t xml:space="preserve">3. 簡便性。 </w:t>
       </w:r>
     </w:p>
     <w:p>
@@ -5643,7 +6725,7 @@
           <w:sz w:val="26"/>
           <w:rtl w:val="0"/>
         </w:rPr>
-        <w:t xml:space="preserve">3. 簡便性。 </w:t>
+        <w:t xml:space="preserve">4. 親和性。 </w:t>
       </w:r>
     </w:p>
     <w:p>
@@ -5657,7 +6739,7 @@
           <w:sz w:val="26"/>
           <w:rtl w:val="0"/>
         </w:rPr>
-        <w:t xml:space="preserve">4. 親和性。 </w:t>
+        <w:t xml:space="preserve">5. 可靠性。 </w:t>
       </w:r>
     </w:p>
     <w:p>
@@ -5671,20 +6753,6 @@
           <w:sz w:val="26"/>
           <w:rtl w:val="0"/>
         </w:rPr>
-        <w:t xml:space="preserve">5. 可靠性。 </w:t>
-      </w:r>
-    </w:p>
-    <w:p>
-      <w:pPr>
-        <w:spacing w:lineRule="auto" w:line="360"/>
-        <w:contextualSpacing w:val="0"/>
-      </w:pPr>
-      <w:r>
-        <w:rPr>
-          <w:color w:val="3b3a3c"/>
-          <w:sz w:val="26"/>
-          <w:rtl w:val="0"/>
-        </w:rPr>
         <w:t xml:space="preserve">6. 未來擴充性。 </w:t>
       </w:r>
     </w:p>
@@ -5716,8 +6784,8 @@
         <w:spacing w:lineRule="auto" w:line="360"/>
         <w:contextualSpacing w:val="0"/>
       </w:pPr>
-      <w:bookmarkStart w:id="19" w:colFirst="0" w:name="h.ojnz78lq1na" w:colLast="0"/>
-      <w:bookmarkEnd w:id="19"/>
+      <w:bookmarkStart w:id="20" w:colFirst="0" w:name="h.ojnz78lq1na" w:colLast="0"/>
+      <w:bookmarkEnd w:id="20"/>
       <w:r>
         <w:rPr>
           <w:rtl w:val="0"/>
@@ -5731,8 +6799,8 @@
         <w:spacing w:lineRule="auto" w:line="360"/>
         <w:contextualSpacing w:val="0"/>
       </w:pPr>
-      <w:bookmarkStart w:id="20" w:colFirst="0" w:name="h.q5f41g5kn6gc" w:colLast="0"/>
-      <w:bookmarkEnd w:id="20"/>
+      <w:bookmarkStart w:id="21" w:colFirst="0" w:name="h.q5f41g5kn6gc" w:colLast="0"/>
+      <w:bookmarkEnd w:id="21"/>
       <w:r>
         <w:rPr>
           <w:rtl w:val="0"/>
@@ -5746,8 +6814,8 @@
         <w:spacing w:lineRule="auto" w:line="360"/>
         <w:contextualSpacing w:val="0"/>
       </w:pPr>
-      <w:bookmarkStart w:id="21" w:colFirst="0" w:name="h.as8jny4z668e" w:colLast="0"/>
-      <w:bookmarkEnd w:id="21"/>
+      <w:bookmarkStart w:id="22" w:colFirst="0" w:name="h.as8jny4z668e" w:colLast="0"/>
+      <w:bookmarkEnd w:id="22"/>
       <w:r>
         <w:rPr>
           <w:rtl w:val="0"/>
@@ -5783,8 +6851,8 @@
         <w:spacing w:lineRule="auto" w:line="360"/>
         <w:contextualSpacing w:val="0"/>
       </w:pPr>
-      <w:bookmarkStart w:id="22" w:colFirst="0" w:name="h.93xjn620e2ef" w:colLast="0"/>
-      <w:bookmarkEnd w:id="22"/>
+      <w:bookmarkStart w:id="23" w:colFirst="0" w:name="h.93xjn620e2ef" w:colLast="0"/>
+      <w:bookmarkEnd w:id="23"/>
       <w:r>
         <w:rPr>
           <w:rtl w:val="0"/>
@@ -5809,8 +6877,8 @@
         <w:spacing w:lineRule="auto" w:line="360"/>
         <w:contextualSpacing w:val="0"/>
       </w:pPr>
-      <w:bookmarkStart w:id="23" w:colFirst="0" w:name="h.l5umtgo3m7dx" w:colLast="0"/>
-      <w:bookmarkEnd w:id="23"/>
+      <w:bookmarkStart w:id="24" w:colFirst="0" w:name="h.l5umtgo3m7dx" w:colLast="0"/>
+      <w:bookmarkEnd w:id="24"/>
       <w:r>
         <w:rPr>
           <w:rtl w:val="0"/>
@@ -5835,8 +6903,8 @@
         <w:spacing w:lineRule="auto" w:line="360"/>
         <w:contextualSpacing w:val="0"/>
       </w:pPr>
-      <w:bookmarkStart w:id="24" w:colFirst="0" w:name="h.ip1iz1jnmx7" w:colLast="0"/>
-      <w:bookmarkEnd w:id="24"/>
+      <w:bookmarkStart w:id="25" w:colFirst="0" w:name="h.ip1iz1jnmx7" w:colLast="0"/>
+      <w:bookmarkEnd w:id="25"/>
       <w:r>
         <w:rPr>
           <w:rtl w:val="0"/>
@@ -6015,8 +7083,8 @@
         <w:contextualSpacing w:val="0"/>
         <w:rPr/>
       </w:pPr>
-      <w:bookmarkStart w:id="25" w:colFirst="0" w:name="h.neitsnuu9v5b" w:colLast="0"/>
-      <w:bookmarkEnd w:id="25"/>
+      <w:bookmarkStart w:id="26" w:colFirst="0" w:name="h.neitsnuu9v5b" w:colLast="0"/>
+      <w:bookmarkEnd w:id="26"/>
       <w:r>
         <w:rPr>
           <w:rtl w:val="0"/>
@@ -6035,16 +7103,16 @@
         </w:rPr>
         <w:t xml:space="preserve">本公司若有機會繼續承作本案，將以戶役政專案現有人力為核心繼續執行本案相關工作，預計參與本案工作之專案成員職掌請參閱&lt;</w:t>
       </w:r>
-      <w:commentRangeStart w:id="3"/>
+      <w:commentRangeStart w:id="18"/>
       <w:r>
         <w:rPr>
           <w:rtl w:val="0"/>
         </w:rPr>
         <w:t xml:space="preserve">表2-6</w:t>
       </w:r>
-      <w:commentRangeEnd w:id="3"/>
-      <w:r>
-        <w:commentReference w:id="3"/>
+      <w:commentRangeEnd w:id="18"/>
+      <w:r>
+        <w:commentReference w:id="18"/>
       </w:r>
       <w:r>
         <w:rPr>
@@ -6052,16 +7120,16 @@
         </w:rPr>
         <w:t xml:space="preserve">&gt; ，專案成員之學經歷履歷表及專業證照影本請參閱＜</w:t>
       </w:r>
-      <w:commentRangeStart w:id="4"/>
+      <w:commentRangeStart w:id="19"/>
       <w:r>
         <w:rPr>
           <w:rtl w:val="0"/>
         </w:rPr>
         <w:t xml:space="preserve">附件七</w:t>
       </w:r>
-      <w:commentRangeEnd w:id="4"/>
-      <w:r>
-        <w:commentReference w:id="4"/>
+      <w:commentRangeEnd w:id="19"/>
+      <w:r>
+        <w:commentReference w:id="19"/>
       </w:r>
       <w:r>
         <w:rPr>
@@ -6501,8 +7569,8 @@
         <w:spacing w:lineRule="auto" w:line="360"/>
         <w:contextualSpacing w:val="0"/>
       </w:pPr>
-      <w:bookmarkStart w:id="26" w:colFirst="0" w:name="h.w4ssj2tkfnj8" w:colLast="0"/>
-      <w:bookmarkEnd w:id="26"/>
+      <w:bookmarkStart w:id="27" w:colFirst="0" w:name="h.w4ssj2tkfnj8" w:colLast="0"/>
+      <w:bookmarkEnd w:id="27"/>
       <w:r>
         <w:rPr>
           <w:rtl w:val="0"/>
@@ -6605,11 +7673,6 @@
               </w:rPr>
               <w:t xml:space="preserve">專案階段</w:t>
             </w:r>
-            <w:r>
-              <w:rPr>
-                <w:rtl w:val="0"/>
-              </w:rPr>
-            </w:r>
           </w:p>
         </w:tc>
         <w:tc>
@@ -6638,11 +7701,6 @@
               </w:rPr>
               <w:t xml:space="preserve">工作項目</w:t>
             </w:r>
-            <w:r>
-              <w:rPr>
-                <w:rtl w:val="0"/>
-              </w:rPr>
-            </w:r>
           </w:p>
         </w:tc>
         <w:tc>
@@ -6671,11 +7729,6 @@
               </w:rPr>
               <w:t xml:space="preserve">工作項目重點</w:t>
             </w:r>
-            <w:r>
-              <w:rPr>
-                <w:rtl w:val="0"/>
-              </w:rPr>
-            </w:r>
           </w:p>
         </w:tc>
         <w:tc>
@@ -6704,11 +7757,6 @@
               </w:rPr>
               <w:t xml:space="preserve">交  付  項  目</w:t>
             </w:r>
-            <w:r>
-              <w:rPr>
-                <w:rtl w:val="0"/>
-              </w:rPr>
-            </w:r>
           </w:p>
         </w:tc>
         <w:tc>
@@ -6737,11 +7785,6 @@
               </w:rPr>
               <w:t xml:space="preserve">時程規劃</w:t>
             </w:r>
-            <w:r>
-              <w:rPr>
-                <w:rtl w:val="0"/>
-              </w:rPr>
-            </w:r>
           </w:p>
         </w:tc>
       </w:tr>
@@ -6771,11 +7814,6 @@
               </w:rPr>
               <w:t xml:space="preserve">專案啟動</w:t>
             </w:r>
-            <w:r>
-              <w:rPr>
-                <w:rtl w:val="0"/>
-              </w:rPr>
-            </w:r>
           </w:p>
         </w:tc>
         <w:tc>
@@ -6803,11 +7841,6 @@
               </w:rPr>
               <w:t xml:space="preserve">整體專案規劃與討論</w:t>
             </w:r>
-            <w:r>
-              <w:rPr>
-                <w:rtl w:val="0"/>
-              </w:rPr>
-            </w:r>
           </w:p>
         </w:tc>
         <w:tc>
@@ -6867,11 +7900,6 @@
               </w:rPr>
               <w:t xml:space="preserve">3.專案管理計畫討論</w:t>
             </w:r>
-            <w:r>
-              <w:rPr>
-                <w:rtl w:val="0"/>
-              </w:rPr>
-            </w:r>
           </w:p>
         </w:tc>
         <w:tc>
@@ -6899,11 +7927,6 @@
               </w:rPr>
               <w:t xml:space="preserve">專案管理計畫書</w:t>
             </w:r>
-            <w:r>
-              <w:rPr>
-                <w:rtl w:val="0"/>
-              </w:rPr>
-            </w:r>
           </w:p>
         </w:tc>
         <w:tc>
@@ -6929,7 +7952,15 @@
                 <w:sz w:val="26"/>
                 <w:rtl w:val="0"/>
               </w:rPr>
-              <w:t xml:space="preserve">自決標日起10個工作天</w:t>
+              <w:t xml:space="preserve">自決標日起10個工作</w:t>
+            </w:r>
+            <w:r>
+              <w:rPr>
+                <w:color w:val="3b3a3c"/>
+                <w:sz w:val="26"/>
+                <w:rtl w:val="0"/>
+              </w:rPr>
+              <w:t xml:space="preserve">天</w:t>
             </w:r>
             <w:r>
               <w:rPr>
@@ -6957,6 +7988,11 @@
               <w:jc w:val="center"/>
               <w:rPr/>
             </w:pPr>
+            <w:commentRangeStart w:id="20"/>
+            <w:commentRangeEnd w:id="20"/>
+            <w:r>
+              <w:commentReference w:id="20"/>
+            </w:r>
             <w:r>
               <w:rPr>
                 <w:color w:val="3b3a3c"/>
@@ -6964,11 +8000,6 @@
                 <w:rtl w:val="0"/>
               </w:rPr>
               <w:t xml:space="preserve"> </w:t>
-            </w:r>
-            <w:r>
-              <w:rPr>
-                <w:rtl w:val="0"/>
-              </w:rPr>
             </w:r>
           </w:p>
         </w:tc>
@@ -6997,11 +8028,6 @@
               </w:rPr>
               <w:t xml:space="preserve">規劃討論</w:t>
             </w:r>
-            <w:r>
-              <w:rPr>
-                <w:rtl w:val="0"/>
-              </w:rPr>
-            </w:r>
           </w:p>
         </w:tc>
         <w:tc>
@@ -7093,11 +8119,6 @@
               </w:rPr>
               <w:t xml:space="preserve">5.功能測試方式討論</w:t>
             </w:r>
-            <w:r>
-              <w:rPr>
-                <w:rtl w:val="0"/>
-              </w:rPr>
-            </w:r>
           </w:p>
         </w:tc>
         <w:tc>
@@ -7173,11 +8194,6 @@
               </w:rPr>
               <w:t xml:space="preserve">4.作業系統合法授權2 套</w:t>
             </w:r>
-            <w:r>
-              <w:rPr>
-                <w:rtl w:val="0"/>
-              </w:rPr>
-            </w:r>
           </w:p>
         </w:tc>
         <w:tc>
@@ -7219,15 +8235,7 @@
                 <w:sz w:val="26"/>
                 <w:rtl w:val="0"/>
               </w:rPr>
-              <w:t xml:space="preserve">自決標日</w:t>
-            </w:r>
-            <w:r>
-              <w:rPr>
-                <w:color w:val="3b3a3c"/>
-                <w:sz w:val="26"/>
-                <w:rtl w:val="0"/>
-              </w:rPr>
-              <w:t xml:space="preserve">起3個月內</w:t>
+              <w:t xml:space="preserve">自決標日起3個月內</w:t>
             </w:r>
           </w:p>
         </w:tc>
@@ -7826,8 +8834,8 @@
         <w:spacing w:lineRule="auto" w:line="360"/>
         <w:contextualSpacing w:val="0"/>
       </w:pPr>
-      <w:bookmarkStart w:id="27" w:colFirst="0" w:name="h.dwitklpcpzcb" w:colLast="0"/>
-      <w:bookmarkEnd w:id="27"/>
+      <w:bookmarkStart w:id="28" w:colFirst="0" w:name="h.dwitklpcpzcb" w:colLast="0"/>
+      <w:bookmarkEnd w:id="28"/>
       <w:r>
         <w:rPr>
           <w:rtl w:val="0"/>
@@ -7848,7 +8856,28 @@
           <w:sz w:val="26"/>
           <w:rtl w:val="0"/>
         </w:rPr>
-        <w:t xml:space="preserve">本專案進行時，倘遇專案範圍或需求有所變更時，專案經理將依據作業流程召集本專案指派之系統分析師與工程師，評估新增需求或變化範圍施行之可行性與差異性，再與客戶進行討論，並依異動管理程序進行專案需求異動，以完成客戶之實際需求。</w:t>
+        <w:t xml:space="preserve">本專案進行時，倘遇專案範圍或需求有所變更時，專案經理將依據作業流程召集本專案指派之系統分析師與工程師，評估新增需求或變化範圍施行之可行性與差異性，再與客戶進行討論，並依</w:t>
+      </w:r>
+      <w:commentRangeStart w:id="21"/>
+      <w:r>
+        <w:rPr>
+          <w:color w:val="3b3a3c"/>
+          <w:sz w:val="26"/>
+          <w:rtl w:val="0"/>
+        </w:rPr>
+        <w:t xml:space="preserve">異動管理程序</w:t>
+      </w:r>
+      <w:commentRangeEnd w:id="21"/>
+      <w:r>
+        <w:commentReference w:id="21"/>
+      </w:r>
+      <w:r>
+        <w:rPr>
+          <w:color w:val="3b3a3c"/>
+          <w:sz w:val="26"/>
+          <w:rtl w:val="0"/>
+        </w:rPr>
+        <w:t xml:space="preserve">進行專案需求異動，以完成客戶之實際需求。</w:t>
       </w:r>
     </w:p>
     <w:p>
@@ -7869,6 +8898,16 @@
           </wp:inline>
         </w:drawing>
       </w:r>
+      <w:commentRangeStart w:id="22"/>
+      <w:commentRangeStart w:id="23"/>
+      <w:commentRangeEnd w:id="22"/>
+      <w:r>
+        <w:commentReference w:id="22"/>
+      </w:r>
+      <w:commentRangeEnd w:id="23"/>
+      <w:r>
+        <w:commentReference w:id="23"/>
+      </w:r>
       <w:r>
         <w:rPr>
           <w:rtl w:val="0"/>
@@ -7893,13 +8932,30 @@
         <w:spacing w:lineRule="auto" w:line="360"/>
         <w:contextualSpacing w:val="0"/>
       </w:pPr>
-      <w:bookmarkStart w:id="28" w:colFirst="0" w:name="h.1wf7vw4236du" w:colLast="0"/>
-      <w:bookmarkEnd w:id="28"/>
-      <w:r>
-        <w:rPr>
-          <w:rtl w:val="0"/>
-        </w:rPr>
-        <w:t xml:space="preserve">(四) 品質保證。</w:t>
+      <w:bookmarkStart w:id="29" w:colFirst="0" w:name="h.1wf7vw4236du" w:colLast="0"/>
+      <w:bookmarkEnd w:id="29"/>
+      <w:r>
+        <w:rPr>
+          <w:rtl w:val="0"/>
+        </w:rPr>
+        <w:t xml:space="preserve">(四) </w:t>
+      </w:r>
+      <w:commentRangeStart w:id="24"/>
+      <w:r>
+        <w:rPr>
+          <w:rtl w:val="0"/>
+        </w:rPr>
+        <w:t xml:space="preserve">品質保證</w:t>
+      </w:r>
+      <w:commentRangeEnd w:id="24"/>
+      <w:r>
+        <w:commentReference w:id="24"/>
+      </w:r>
+      <w:r>
+        <w:rPr>
+          <w:rtl w:val="0"/>
+        </w:rPr>
+        <w:t xml:space="preserve">。</w:t>
       </w:r>
     </w:p>
     <w:p>
@@ -7929,8 +8985,8 @@
         <w:contextualSpacing w:val="0"/>
         <w:rPr/>
       </w:pPr>
-      <w:bookmarkStart w:id="29" w:colFirst="0" w:name="h.5z4po26clw18" w:colLast="0"/>
-      <w:bookmarkEnd w:id="29"/>
+      <w:bookmarkStart w:id="30" w:colFirst="0" w:name="h.5z4po26clw18" w:colLast="0"/>
+      <w:bookmarkEnd w:id="30"/>
       <w:r>
         <w:rPr>
           <w:rtl w:val="0"/>
@@ -7944,8 +9000,8 @@
         <w:spacing w:lineRule="auto" w:line="360"/>
         <w:contextualSpacing w:val="0"/>
       </w:pPr>
-      <w:bookmarkStart w:id="30" w:colFirst="0" w:name="h.tx3pmm5heu0b" w:colLast="0"/>
-      <w:bookmarkEnd w:id="30"/>
+      <w:bookmarkStart w:id="31" w:colFirst="0" w:name="h.l58q56j7pkwz" w:colLast="0"/>
+      <w:bookmarkEnd w:id="31"/>
       <w:r>
         <w:rPr>
           <w:rtl w:val="0"/>
@@ -7955,13 +9011,25 @@
     </w:p>
     <w:p>
       <w:pPr>
+        <w:contextualSpacing w:val="0"/>
+      </w:pPr>
+      <w:r>
+        <w:rPr>
+          <w:highlight w:val="yellow"/>
+          <w:rtl w:val="0"/>
+        </w:rPr>
+        <w:t xml:space="preserve">Tool chain，版控軟體可以有一堆貼圖</w:t>
+      </w:r>
+    </w:p>
+    <w:p>
+      <w:pPr>
         <w:pStyle w:val="Heading3"/>
         <w:spacing w:lineRule="auto" w:line="360"/>
         <w:contextualSpacing w:val="0"/>
         <w:rPr/>
       </w:pPr>
-      <w:bookmarkStart w:id="31" w:colFirst="0" w:name="h.r6d9ehd9ku0" w:colLast="0"/>
-      <w:bookmarkEnd w:id="31"/>
+      <w:bookmarkStart w:id="32" w:colFirst="0" w:name="h.r6d9ehd9ku0" w:colLast="0"/>
+      <w:bookmarkEnd w:id="32"/>
       <w:r>
         <w:rPr>
           <w:rtl w:val="0"/>
@@ -7987,13 +9055,29 @@
         <w:contextualSpacing w:val="0"/>
         <w:rPr/>
       </w:pPr>
-      <w:bookmarkStart w:id="32" w:colFirst="0" w:name="h.y91hts6oxxwt" w:colLast="0"/>
-      <w:bookmarkEnd w:id="32"/>
-      <w:r>
-        <w:rPr>
-          <w:rtl w:val="0"/>
-        </w:rPr>
-        <w:t xml:space="preserve">五、教育訓練：依照教育訓練需求之相關規定，提出本專案之教育訓練計畫。</w:t>
+      <w:bookmarkStart w:id="33" w:colFirst="0" w:name="h.y91hts6oxxwt" w:colLast="0"/>
+      <w:bookmarkEnd w:id="33"/>
+      <w:r>
+        <w:rPr>
+          <w:rtl w:val="0"/>
+        </w:rPr>
+        <w:t xml:space="preserve">五、教育訓練：依照教育訓練需求之相關規定，提出本專案之教育訓練計畫</w:t>
+      </w:r>
+      <w:commentRangeStart w:id="25"/>
+      <w:r>
+        <w:rPr>
+          <w:rtl w:val="0"/>
+        </w:rPr>
+        <w:t xml:space="preserve">。</w:t>
+      </w:r>
+      <w:commentRangeEnd w:id="25"/>
+      <w:r>
+        <w:commentReference w:id="25"/>
+      </w:r>
+      <w:r>
+        <w:rPr>
+          <w:rtl w:val="0"/>
+        </w:rPr>
       </w:r>
     </w:p>
     <w:p>
@@ -8014,8 +9098,8 @@
         <w:contextualSpacing w:val="0"/>
         <w:rPr/>
       </w:pPr>
-      <w:bookmarkStart w:id="33" w:colFirst="0" w:name="h.g6uph9vbk01i" w:colLast="0"/>
-      <w:bookmarkEnd w:id="33"/>
+      <w:bookmarkStart w:id="34" w:colFirst="0" w:name="h.g6uph9vbk01i" w:colLast="0"/>
+      <w:bookmarkEnd w:id="34"/>
       <w:r>
         <w:rPr>
           <w:rtl w:val="0"/>
@@ -8030,8 +9114,8 @@
         <w:contextualSpacing w:val="0"/>
         <w:rPr/>
       </w:pPr>
-      <w:bookmarkStart w:id="34" w:colFirst="0" w:name="h.nc0y9xmlkbj1" w:colLast="0"/>
-      <w:bookmarkEnd w:id="34"/>
+      <w:bookmarkStart w:id="35" w:colFirst="0" w:name="h.nc0y9xmlkbj1" w:colLast="0"/>
+      <w:bookmarkEnd w:id="35"/>
       <w:r>
         <w:rPr>
           <w:rtl w:val="0"/>
@@ -8046,8 +9130,8 @@
         <w:contextualSpacing w:val="0"/>
         <w:rPr/>
       </w:pPr>
-      <w:bookmarkStart w:id="35" w:colFirst="0" w:name="h.qeeo3n1g7sl1" w:colLast="0"/>
-      <w:bookmarkEnd w:id="35"/>
+      <w:bookmarkStart w:id="36" w:colFirst="0" w:name="h.qeeo3n1g7sl1" w:colLast="0"/>
+      <w:bookmarkEnd w:id="36"/>
       <w:r>
         <w:rPr>
           <w:rtl w:val="0"/>
@@ -8062,8 +9146,8 @@
         <w:contextualSpacing w:val="0"/>
         <w:rPr/>
       </w:pPr>
-      <w:bookmarkStart w:id="36" w:colFirst="0" w:name="h.uar8ktzf690u" w:colLast="0"/>
-      <w:bookmarkEnd w:id="36"/>
+      <w:bookmarkStart w:id="37" w:colFirst="0" w:name="h.uar8ktzf690u" w:colLast="0"/>
+      <w:bookmarkEnd w:id="37"/>
       <w:r>
         <w:rPr>
           <w:rtl w:val="0"/>
@@ -8088,13 +9172,29 @@
         <w:spacing w:lineRule="auto" w:line="360"/>
         <w:contextualSpacing w:val="0"/>
       </w:pPr>
-      <w:bookmarkStart w:id="37" w:colFirst="0" w:name="h.g7j529c6h968" w:colLast="0"/>
-      <w:bookmarkEnd w:id="37"/>
-      <w:r>
-        <w:rPr>
-          <w:rtl w:val="0"/>
-        </w:rPr>
-        <w:t xml:space="preserve">七、其他事項：補充說明或配合事項。</w:t>
+      <w:bookmarkStart w:id="38" w:colFirst="0" w:name="h.g7j529c6h968" w:colLast="0"/>
+      <w:bookmarkEnd w:id="38"/>
+      <w:r>
+        <w:rPr>
+          <w:rtl w:val="0"/>
+        </w:rPr>
+        <w:t xml:space="preserve">七、其他事項：補充說明或配合事項</w:t>
+      </w:r>
+      <w:commentRangeStart w:id="26"/>
+      <w:r>
+        <w:rPr>
+          <w:rtl w:val="0"/>
+        </w:rPr>
+        <w:t xml:space="preserve">。</w:t>
+      </w:r>
+      <w:commentRangeEnd w:id="26"/>
+      <w:r>
+        <w:commentReference w:id="26"/>
+      </w:r>
+      <w:r>
+        <w:rPr>
+          <w:rtl w:val="0"/>
+        </w:rPr>
       </w:r>
     </w:p>
     <w:p>
@@ -8114,8 +9214,8 @@
         <w:spacing w:lineRule="auto" w:line="360"/>
         <w:contextualSpacing w:val="0"/>
       </w:pPr>
-      <w:bookmarkStart w:id="38" w:colFirst="0" w:name="h.qaywobxvgtkk" w:colLast="0"/>
-      <w:bookmarkEnd w:id="38"/>
+      <w:bookmarkStart w:id="39" w:colFirst="0" w:name="h.qaywobxvgtkk" w:colLast="0"/>
+      <w:bookmarkEnd w:id="39"/>
       <w:r>
         <w:rPr>
           <w:rtl w:val="0"/>
@@ -8129,7 +9229,7 @@
         </w:rPr>
         <w:t xml:space="preserve">(建議可以多寫些實績~by </w:t>
       </w:r>
-      <w:commentRangeStart w:id="5"/>
+      <w:commentRangeStart w:id="27"/>
       <w:r>
         <w:rPr>
           <w:highlight w:val="yellow"/>
@@ -8137,9 +9237,9 @@
         </w:rPr>
         <w:t xml:space="preserve">CC</w:t>
       </w:r>
-      <w:commentRangeEnd w:id="5"/>
-      <w:r>
-        <w:commentReference w:id="5"/>
+      <w:commentRangeEnd w:id="27"/>
+      <w:r>
+        <w:commentReference w:id="27"/>
       </w:r>
       <w:r>
         <w:rPr>
@@ -8479,18 +9579,6 @@
         </w:rPr>
       </w:r>
     </w:p>
-    <w:p>
-      <w:pPr>
-        <w:spacing w:lineRule="auto" w:line="360"/>
-        <w:contextualSpacing w:val="0"/>
-        <w:rPr/>
-      </w:pPr>
-      <w:r>
-        <w:rPr>
-          <w:rtl w:val="0"/>
-        </w:rPr>
-      </w:r>
-    </w:p>
     <w:tbl>
       <w:tblPr>
         <w:bidiVisual w:val="0"/>
@@ -8527,7 +9615,7 @@
               <w:contextualSpacing w:val="0"/>
               <w:rPr/>
             </w:pPr>
-            <w:commentRangeStart w:id="6"/>
+            <w:commentRangeStart w:id="29"/>
             <w:r>
               <w:rPr>
                 <w:b w:val="1"/>
@@ -8563,9 +9651,9 @@
               </w:rPr>
               <w:t xml:space="preserve">網站及系統名稱</w:t>
             </w:r>
-            <w:commentRangeEnd w:id="6"/>
-            <w:r>
-              <w:commentReference w:id="6"/>
+            <w:commentRangeEnd w:id="29"/>
+            <w:r>
+              <w:commentReference w:id="29"/>
             </w:r>
             <w:r>
               <w:rPr>
@@ -8616,7 +9704,7 @@
               <w:contextualSpacing w:val="0"/>
               <w:rPr/>
             </w:pPr>
-            <w:commentRangeStart w:id="7"/>
+            <w:commentRangeStart w:id="30"/>
             <w:r>
               <w:rPr>
                 <w:color w:val="111111"/>
@@ -8625,9 +9713,9 @@
               </w:rPr>
               <w:t xml:space="preserve">馬英九蕭萬長2008總統大選競選網站</w:t>
             </w:r>
-            <w:commentRangeEnd w:id="7"/>
-            <w:r>
-              <w:commentReference w:id="7"/>
+            <w:commentRangeEnd w:id="30"/>
+            <w:r>
+              <w:commentReference w:id="30"/>
             </w:r>
             <w:r>
               <w:rPr>
@@ -8669,7 +9757,6 @@
             <w:pPr>
               <w:spacing w:lineRule="auto" w:line="360"/>
               <w:contextualSpacing w:val="0"/>
-              <w:rPr/>
             </w:pPr>
             <w:r>
               <w:rPr>
@@ -8678,21 +9765,6 @@
                 <w:rtl w:val="0"/>
               </w:rPr>
               <w:t xml:space="preserve">Pressflow makes Drupal scale</w:t>
-            </w:r>
-          </w:p>
-          <w:p>
-            <w:pPr>
-              <w:spacing w:lineRule="auto" w:line="360"/>
-              <w:contextualSpacing w:val="0"/>
-              <w:rPr/>
-            </w:pPr>
-            <w:r>
-              <w:rPr>
-                <w:color w:val="111111"/>
-                <w:sz w:val="24"/>
-                <w:rtl w:val="0"/>
-              </w:rPr>
-              <w:t xml:space="preserve">公民監督國會聯盟</w:t>
             </w:r>
           </w:p>
           <w:p>
@@ -9386,7 +10458,7 @@
 
 <file path=word/comments.xml><?xml version="1.0" encoding="utf-8"?>
 <w:comments xmlns:mc="http://schemas.openxmlformats.org/markup-compatibility/2006" xmlns:o="urn:schemas-microsoft-com:office:office" xmlns:r="http://schemas.openxmlformats.org/officeDocument/2006/relationships" xmlns:m="http://schemas.openxmlformats.org/officeDocument/2006/math" xmlns:v="urn:schemas-microsoft-com:vml" xmlns:wp="http://schemas.openxmlformats.org/drawingml/2006/wordprocessingDrawing" xmlns:w10="urn:schemas-microsoft-com:office:word" xmlns:w="http://schemas.openxmlformats.org/wordprocessingml/2006/main" xmlns:wne="http://schemas.microsoft.com/office/word/2006/wordml" xmlns:sl="http://schemas.openxmlformats.org/schemaLibrary/2006/main" xmlns:a="http://schemas.openxmlformats.org/drawingml/2006/main" xmlns:pic="http://schemas.openxmlformats.org/drawingml/2006/picture" xmlns:c="http://schemas.openxmlformats.org/drawingml/2006/chart" xmlns:lc="http://schemas.openxmlformats.org/drawingml/2006/lockedCanvas" xmlns:dgm="http://schemas.openxmlformats.org/drawingml/2006/diagram">
-  <w:comment w:id="4" w:date="2014-04-19T10:34:37Z" w:author="Truman Yang">
+  <w:comment w:id="1" w:date="2014-04-20T09:59:07Z" w:author="Pofeng Lee">
     <w:p>
       <w:pPr>
         <w:keepNext w:val="0"/>
@@ -9410,11 +10482,11 @@
           <w:vertAlign w:val="baseline"/>
           <w:rtl w:val="0"/>
         </w:rPr>
-        <w:t xml:space="preserve">TBD</w:t>
+        <w:t xml:space="preserve">G∅V</w:t>
       </w:r>
     </w:p>
   </w:comment>
-  <w:comment w:id="1" w:date="2014-04-19T10:00:12Z" w:author="Truman Yang">
+  <w:comment w:id="11" w:date="2014-04-19T23:47:09Z" w:author="Pomin Wu">
     <w:p>
       <w:pPr>
         <w:keepNext w:val="0"/>
@@ -9438,11 +10510,11 @@
           <w:vertAlign w:val="baseline"/>
           <w:rtl w:val="0"/>
         </w:rPr>
-        <w:t xml:space="preserve">只是複製附件一，「四、專案範圍」。可能需要再修。</w:t>
+        <w:t xml:space="preserve">圖是用 LibreOffice 畫的，原始檔丟到 Google Drive 上了</w:t>
       </w:r>
     </w:p>
   </w:comment>
-  <w:comment w:id="5" w:date="2014-04-19T10:16:01Z" w:author="Truman Yang">
+  <w:comment w:id="22" w:date="2014-04-19T21:23:35Z" w:author="洪偉">
     <w:p>
       <w:pPr>
         <w:keepNext w:val="0"/>
@@ -9466,11 +10538,11 @@
           <w:vertAlign w:val="baseline"/>
           <w:rtl w:val="0"/>
         </w:rPr>
-        <w:t xml:space="preserve">考慮移至(參、四、(一)、2~3)?</w:t>
+        <w:t xml:space="preserve">只有我圖跑不出來嗎？</w:t>
       </w:r>
     </w:p>
   </w:comment>
-  <w:comment w:id="3" w:date="2014-04-19T10:34:36Z" w:author="Truman Yang">
+  <w:comment w:id="23" w:date="2014-04-20T18:35:50Z" w:author="婁默默">
     <w:p>
       <w:pPr>
         <w:keepNext w:val="0"/>
@@ -9494,11 +10566,11 @@
           <w:vertAlign w:val="baseline"/>
           <w:rtl w:val="0"/>
         </w:rPr>
-        <w:t xml:space="preserve">TBD</w:t>
+        <w:t xml:space="preserve">我也跑不出來</w:t>
       </w:r>
     </w:p>
   </w:comment>
-  <w:comment w:id="7" w:date="2014-04-19T10:26:15Z" w:author="Truman Yang">
+  <w:comment w:id="19" w:date="2014-04-19T10:34:37Z" w:author="Truman Yang">
     <w:p>
       <w:pPr>
         <w:keepNext w:val="0"/>
@@ -9522,9 +10594,11 @@
           <w:vertAlign w:val="baseline"/>
           <w:rtl w:val="0"/>
         </w:rPr>
-        <w:t xml:space="preserve">可以將網站上的文章改寫過來，這個改寫成標書較適用的文字，可以成為貴公司未來資產。</w:t>
-      </w:r>
-    </w:p>
+        <w:t xml:space="preserve">TBD</w:t>
+      </w:r>
+    </w:p>
+  </w:comment>
+  <w:comment w:id="2" w:date="2014-04-19T10:00:12Z" w:author="Truman Yang">
     <w:p>
       <w:pPr>
         <w:keepNext w:val="0"/>
@@ -9548,11 +10622,11 @@
           <w:vertAlign w:val="baseline"/>
           <w:rtl w:val="0"/>
         </w:rPr>
-        <w:t xml:space="preserve">來不及就可用的直接放，不能用、不適用的條列帶過。</w:t>
+        <w:t xml:space="preserve">只是複製附件一，「四、專案範圍」。可能需要再修。</w:t>
       </w:r>
     </w:p>
   </w:comment>
-  <w:comment w:id="2" w:date="2014-04-19T10:01:35Z" w:author="Truman Yang">
+  <w:comment w:id="3" w:date="2014-04-20T00:13:41Z" w:author="Anonymous">
     <w:p>
       <w:pPr>
         <w:keepNext w:val="0"/>
@@ -9576,11 +10650,11 @@
           <w:vertAlign w:val="baseline"/>
           <w:rtl w:val="0"/>
         </w:rPr>
-        <w:t xml:space="preserve">TBD</w:t>
+        <w:t xml:space="preserve">「專案範圍」部分依照CC建議重新寫作。保固寫一年，需要 Charles 確定一下要寫多久？</w:t>
       </w:r>
     </w:p>
   </w:comment>
-  <w:comment w:id="6" w:date="2014-04-19T10:20:01Z" w:author="Truman Yang">
+  <w:comment w:id="4" w:date="2014-04-20T00:14:18Z" w:author="Li-Ting Shirley Huang">
     <w:p>
       <w:pPr>
         <w:keepNext w:val="0"/>
@@ -9604,11 +10678,1569 @@
           <w:vertAlign w:val="baseline"/>
           <w:rtl w:val="0"/>
         </w:rPr>
-        <w:t xml:space="preserve">方便的話，考慮加入費用，如果不方便，或是規模大部分遠小於本案可不寫。</w:t>
+        <w:t xml:space="preserve">以上 by soidid</w:t>
+      </w:r>
+    </w:p>
+  </w:comment>
+  <w:comment w:id="25" w:date="2014-04-20T18:27:17Z" w:author="婁默默">
+    <w:p>
+      <w:pPr>
+        <w:keepNext w:val="0"/>
+        <w:keepLines w:val="0"/>
+        <w:widowControl w:val="0"/>
+        <w:spacing w:lineRule="auto" w:after="0" w:line="240" w:before="0"/>
+        <w:ind w:left="0" w:firstLine="0" w:right="0"/>
+        <w:contextualSpacing w:val="0"/>
+        <w:jc w:val="left"/>
+      </w:pPr>
+      <w:r>
+        <w:rPr>
+          <w:rFonts w:cs="Arial" w:hAnsi="Arial" w:eastAsia="Arial" w:ascii="Arial"/>
+          <w:b w:val="0"/>
+          <w:i w:val="0"/>
+          <w:smallCaps w:val="0"/>
+          <w:strike w:val="0"/>
+          <w:color w:val="000000"/>
+          <w:sz w:val="22"/>
+          <w:u w:val="none"/>
+          <w:vertAlign w:val="baseline"/>
+          <w:rtl w:val="0"/>
+        </w:rPr>
+        <w:t xml:space="preserve">教育訓練寫這樣可能會被打槍，建議需要寫出幾個教育訓練的項目、場次、預估的KPI值，比如說:會辦理哪一些部分的教育訓練、幾場次、預估多少人次受訓等。</w:t>
+      </w:r>
+    </w:p>
+  </w:comment>
+  <w:comment w:id="9" w:date="2014-04-19T23:42:52Z" w:author="Pomin Wu">
+    <w:p>
+      <w:pPr>
+        <w:keepNext w:val="0"/>
+        <w:keepLines w:val="0"/>
+        <w:widowControl w:val="0"/>
+        <w:spacing w:lineRule="auto" w:after="0" w:line="240" w:before="0"/>
+        <w:ind w:left="0" w:firstLine="0" w:right="0"/>
+        <w:contextualSpacing w:val="0"/>
+        <w:jc w:val="left"/>
+      </w:pPr>
+      <w:r>
+        <w:rPr>
+          <w:rFonts w:cs="Arial" w:hAnsi="Arial" w:eastAsia="Arial" w:ascii="Arial"/>
+          <w:b w:val="0"/>
+          <w:i w:val="0"/>
+          <w:smallCaps w:val="0"/>
+          <w:strike w:val="0"/>
+          <w:color w:val="000000"/>
+          <w:sz w:val="22"/>
+          <w:u w:val="none"/>
+          <w:vertAlign w:val="baseline"/>
+          <w:rtl w:val="0"/>
+        </w:rPr>
+        <w:t xml:space="preserve">資料有錯的處理方式</w:t>
+      </w:r>
+    </w:p>
+  </w:comment>
+  <w:comment w:id="20" w:date="2014-04-20T18:46:41Z" w:author="婁默默">
+    <w:p>
+      <w:pPr>
+        <w:keepNext w:val="0"/>
+        <w:keepLines w:val="0"/>
+        <w:widowControl w:val="0"/>
+        <w:spacing w:lineRule="auto" w:after="0" w:line="240" w:before="0"/>
+        <w:ind w:left="0" w:firstLine="0" w:right="0"/>
+        <w:contextualSpacing w:val="0"/>
+        <w:jc w:val="left"/>
+      </w:pPr>
+      <w:r>
+        <w:rPr>
+          <w:rFonts w:cs="Arial" w:hAnsi="Arial" w:eastAsia="Arial" w:ascii="Arial"/>
+          <w:b w:val="0"/>
+          <w:i w:val="0"/>
+          <w:smallCaps w:val="0"/>
+          <w:strike w:val="0"/>
+          <w:color w:val="000000"/>
+          <w:sz w:val="22"/>
+          <w:u w:val="none"/>
+          <w:vertAlign w:val="baseline"/>
+          <w:rtl w:val="0"/>
+        </w:rPr>
+        <w:t xml:space="preserve">工作項目的表格需要調整格式，字被遮住了</w:t>
+      </w:r>
+    </w:p>
+  </w:comment>
+  <w:comment w:id="17" w:date="2014-04-20T10:00:33Z" w:author="Pofeng Lee">
+    <w:p>
+      <w:pPr>
+        <w:keepNext w:val="0"/>
+        <w:keepLines w:val="0"/>
+        <w:widowControl w:val="0"/>
+        <w:spacing w:lineRule="auto" w:after="0" w:line="240" w:before="0"/>
+        <w:ind w:left="0" w:firstLine="0" w:right="0"/>
+        <w:contextualSpacing w:val="0"/>
+        <w:jc w:val="left"/>
+      </w:pPr>
+      <w:r>
+        <w:rPr>
+          <w:rFonts w:cs="Arial" w:hAnsi="Arial" w:eastAsia="Arial" w:ascii="Arial"/>
+          <w:b w:val="0"/>
+          <w:i w:val="0"/>
+          <w:smallCaps w:val="0"/>
+          <w:strike w:val="0"/>
+          <w:color w:val="000000"/>
+          <w:sz w:val="22"/>
+          <w:u w:val="none"/>
+          <w:vertAlign w:val="baseline"/>
+          <w:rtl w:val="0"/>
+        </w:rPr>
+        <w:t xml:space="preserve">G∅V</w:t>
+      </w:r>
+    </w:p>
+  </w:comment>
+  <w:comment w:id="12" w:date="2014-04-19T11:19:48Z" w:author="Truman Yang">
+    <w:p>
+      <w:pPr>
+        <w:keepNext w:val="0"/>
+        <w:keepLines w:val="0"/>
+        <w:widowControl w:val="0"/>
+        <w:spacing w:lineRule="auto" w:after="0" w:line="240" w:before="0"/>
+        <w:ind w:left="0" w:firstLine="0" w:right="0"/>
+        <w:contextualSpacing w:val="0"/>
+        <w:jc w:val="left"/>
+      </w:pPr>
+      <w:r>
+        <w:rPr>
+          <w:rFonts w:cs="Arial" w:hAnsi="Arial" w:eastAsia="Arial" w:ascii="Arial"/>
+          <w:b w:val="0"/>
+          <w:i w:val="0"/>
+          <w:smallCaps w:val="0"/>
+          <w:strike w:val="0"/>
+          <w:color w:val="000000"/>
+          <w:sz w:val="22"/>
+          <w:u w:val="none"/>
+          <w:vertAlign w:val="baseline"/>
+          <w:rtl w:val="0"/>
+        </w:rPr>
+        <w:t xml:space="preserve">這個我看不太懂。</w:t>
+      </w:r>
+    </w:p>
+    <w:p>
+      <w:pPr>
+        <w:keepNext w:val="0"/>
+        <w:keepLines w:val="0"/>
+        <w:widowControl w:val="0"/>
+        <w:spacing w:lineRule="auto" w:after="0" w:line="240" w:before="0"/>
+        <w:ind w:left="0" w:firstLine="0" w:right="0"/>
+        <w:contextualSpacing w:val="0"/>
+        <w:jc w:val="left"/>
+      </w:pPr>
+      <w:r>
+        <w:rPr>
+          <w:rFonts w:cs="Arial" w:hAnsi="Arial" w:eastAsia="Arial" w:ascii="Arial"/>
+          <w:b w:val="0"/>
+          <w:i w:val="0"/>
+          <w:smallCaps w:val="0"/>
+          <w:strike w:val="0"/>
+          <w:color w:val="000000"/>
+          <w:sz w:val="22"/>
+          <w:u w:val="none"/>
+          <w:vertAlign w:val="baseline"/>
+          <w:rtl w:val="0"/>
+        </w:rPr>
+        <w:t xml:space="preserve">不過我認為，應該指的是規劃與設計、而後一段寫的是實作與佈建，而不是規劃與設計的方法。但是又舉下方「(三)系統功能與維護機制之描述」的系統功能相似？</w:t>
+      </w:r>
+    </w:p>
+    <w:p>
+      <w:pPr>
+        <w:keepNext w:val="0"/>
+        <w:keepLines w:val="0"/>
+        <w:widowControl w:val="0"/>
+        <w:spacing w:lineRule="auto" w:after="0" w:line="240" w:before="0"/>
+        <w:ind w:left="0" w:firstLine="0" w:right="0"/>
+        <w:contextualSpacing w:val="0"/>
+        <w:jc w:val="left"/>
+      </w:pPr>
+      <w:r>
+        <w:rPr>
+          <w:rtl w:val="0"/>
+        </w:rPr>
+      </w:r>
+    </w:p>
+    <w:p>
+      <w:pPr>
+        <w:keepNext w:val="0"/>
+        <w:keepLines w:val="0"/>
+        <w:widowControl w:val="0"/>
+        <w:spacing w:lineRule="auto" w:after="0" w:line="240" w:before="0"/>
+        <w:ind w:left="0" w:firstLine="0" w:right="0"/>
+        <w:contextualSpacing w:val="0"/>
+        <w:jc w:val="left"/>
+      </w:pPr>
+      <w:r>
+        <w:rPr>
+          <w:rFonts w:cs="Arial" w:hAnsi="Arial" w:eastAsia="Arial" w:ascii="Arial"/>
+          <w:b w:val="0"/>
+          <w:i w:val="0"/>
+          <w:smallCaps w:val="0"/>
+          <w:strike w:val="0"/>
+          <w:color w:val="000000"/>
+          <w:sz w:val="22"/>
+          <w:u w:val="none"/>
+          <w:vertAlign w:val="baseline"/>
+          <w:rtl w:val="0"/>
+        </w:rPr>
+        <w:t xml:space="preserve">也許(一) 是以系統角度，說明原server、新service、新介面與工具為何能符合需求。</w:t>
+      </w:r>
+    </w:p>
+    <w:p>
+      <w:pPr>
+        <w:keepNext w:val="0"/>
+        <w:keepLines w:val="0"/>
+        <w:widowControl w:val="0"/>
+        <w:spacing w:lineRule="auto" w:after="0" w:line="240" w:before="0"/>
+        <w:ind w:left="0" w:firstLine="0" w:right="0"/>
+        <w:contextualSpacing w:val="0"/>
+        <w:jc w:val="left"/>
+      </w:pPr>
+      <w:r>
+        <w:rPr>
+          <w:rFonts w:cs="Arial" w:hAnsi="Arial" w:eastAsia="Arial" w:ascii="Arial"/>
+          <w:b w:val="0"/>
+          <w:i w:val="0"/>
+          <w:smallCaps w:val="0"/>
+          <w:strike w:val="0"/>
+          <w:color w:val="000000"/>
+          <w:sz w:val="22"/>
+          <w:u w:val="none"/>
+          <w:vertAlign w:val="baseline"/>
+          <w:rtl w:val="0"/>
+        </w:rPr>
+        <w:t xml:space="preserve">然後(三) 說的是以user的角度，如何操作系統，這樣的話，應該可以包含頁面操作的流程、文字描述和mockup。</w:t>
+      </w:r>
+    </w:p>
+    <w:p>
+      <w:pPr>
+        <w:keepNext w:val="0"/>
+        <w:keepLines w:val="0"/>
+        <w:widowControl w:val="0"/>
+        <w:spacing w:lineRule="auto" w:after="0" w:line="240" w:before="0"/>
+        <w:ind w:left="0" w:firstLine="0" w:right="0"/>
+        <w:contextualSpacing w:val="0"/>
+        <w:jc w:val="left"/>
+      </w:pPr>
+      <w:r>
+        <w:rPr>
+          <w:rFonts w:cs="Arial" w:hAnsi="Arial" w:eastAsia="Arial" w:ascii="Arial"/>
+          <w:b w:val="0"/>
+          <w:i w:val="0"/>
+          <w:smallCaps w:val="0"/>
+          <w:strike w:val="0"/>
+          <w:color w:val="000000"/>
+          <w:sz w:val="22"/>
+          <w:u w:val="none"/>
+          <w:vertAlign w:val="baseline"/>
+          <w:rtl w:val="0"/>
+        </w:rPr>
+        <w:t xml:space="preserve">應該說明資訊系統相關部分即可，而非資訊系統，像是教育訓練不用寫。</w:t>
+      </w:r>
+    </w:p>
+    <w:p>
+      <w:pPr>
+        <w:keepNext w:val="0"/>
+        <w:keepLines w:val="0"/>
+        <w:widowControl w:val="0"/>
+        <w:spacing w:lineRule="auto" w:after="0" w:line="240" w:before="0"/>
+        <w:ind w:left="0" w:firstLine="0" w:right="0"/>
+        <w:contextualSpacing w:val="0"/>
+        <w:jc w:val="left"/>
+      </w:pPr>
+      <w:r>
+        <w:rPr>
+          <w:rtl w:val="0"/>
+        </w:rPr>
+      </w:r>
+    </w:p>
+    <w:p>
+      <w:pPr>
+        <w:keepNext w:val="0"/>
+        <w:keepLines w:val="0"/>
+        <w:widowControl w:val="0"/>
+        <w:spacing w:lineRule="auto" w:after="0" w:line="240" w:before="0"/>
+        <w:ind w:left="0" w:firstLine="0" w:right="0"/>
+        <w:contextualSpacing w:val="0"/>
+        <w:jc w:val="left"/>
+      </w:pPr>
+      <w:r>
+        <w:rPr>
+          <w:rFonts w:cs="Arial" w:hAnsi="Arial" w:eastAsia="Arial" w:ascii="Arial"/>
+          <w:b w:val="0"/>
+          <w:i w:val="0"/>
+          <w:smallCaps w:val="0"/>
+          <w:strike w:val="0"/>
+          <w:color w:val="000000"/>
+          <w:sz w:val="22"/>
+          <w:u w:val="none"/>
+          <w:vertAlign w:val="baseline"/>
+          <w:rtl w:val="0"/>
+        </w:rPr>
+        <w:t xml:space="preserve">還是打電話確認一下，免得寫錯了。</w:t>
+      </w:r>
+    </w:p>
+  </w:comment>
+  <w:comment w:id="24" w:date="2014-04-19T12:04:01Z" w:author="Truman Yang">
+    <w:p>
+      <w:pPr>
+        <w:keepNext w:val="0"/>
+        <w:keepLines w:val="0"/>
+        <w:widowControl w:val="0"/>
+        <w:spacing w:lineRule="auto" w:after="0" w:line="240" w:before="0"/>
+        <w:ind w:left="0" w:firstLine="0" w:right="0"/>
+        <w:contextualSpacing w:val="0"/>
+        <w:jc w:val="left"/>
+      </w:pPr>
+      <w:r>
+        <w:rPr>
+          <w:rFonts w:cs="Arial" w:hAnsi="Arial" w:eastAsia="Arial" w:ascii="Arial"/>
+          <w:b w:val="0"/>
+          <w:i w:val="0"/>
+          <w:smallCaps w:val="0"/>
+          <w:strike w:val="0"/>
+          <w:color w:val="000000"/>
+          <w:sz w:val="22"/>
+          <w:u w:val="none"/>
+          <w:vertAlign w:val="baseline"/>
+          <w:rtl w:val="0"/>
+        </w:rPr>
+        <w:t xml:space="preserve">目前這段是產品的品質保證。</w:t>
+      </w:r>
+    </w:p>
+    <w:p>
+      <w:pPr>
+        <w:keepNext w:val="0"/>
+        <w:keepLines w:val="0"/>
+        <w:widowControl w:val="0"/>
+        <w:spacing w:lineRule="auto" w:after="0" w:line="240" w:before="0"/>
+        <w:ind w:left="0" w:firstLine="0" w:right="0"/>
+        <w:contextualSpacing w:val="0"/>
+        <w:jc w:val="left"/>
+      </w:pPr>
+      <w:r>
+        <w:rPr>
+          <w:rFonts w:cs="Arial" w:hAnsi="Arial" w:eastAsia="Arial" w:ascii="Arial"/>
+          <w:b w:val="0"/>
+          <w:i w:val="0"/>
+          <w:smallCaps w:val="0"/>
+          <w:strike w:val="0"/>
+          <w:color w:val="000000"/>
+          <w:sz w:val="22"/>
+          <w:u w:val="none"/>
+          <w:vertAlign w:val="baseline"/>
+          <w:rtl w:val="0"/>
+        </w:rPr>
+        <w:t xml:space="preserve">但是沒有寫工作流程的品質保證。包含有獨立小組，檢查專案人員是否都有執行這些品保工作。</w:t>
+      </w:r>
+    </w:p>
+    <w:p>
+      <w:pPr>
+        <w:keepNext w:val="0"/>
+        <w:keepLines w:val="0"/>
+        <w:widowControl w:val="0"/>
+        <w:spacing w:lineRule="auto" w:after="0" w:line="240" w:before="0"/>
+        <w:ind w:left="0" w:firstLine="0" w:right="0"/>
+        <w:contextualSpacing w:val="0"/>
+        <w:jc w:val="left"/>
+      </w:pPr>
+      <w:r>
+        <w:rPr>
+          <w:rtl w:val="0"/>
+        </w:rPr>
+      </w:r>
+    </w:p>
+    <w:p>
+      <w:pPr>
+        <w:keepNext w:val="0"/>
+        <w:keepLines w:val="0"/>
+        <w:widowControl w:val="0"/>
+        <w:spacing w:lineRule="auto" w:after="0" w:line="240" w:before="0"/>
+        <w:ind w:left="0" w:firstLine="0" w:right="0"/>
+        <w:contextualSpacing w:val="0"/>
+        <w:jc w:val="left"/>
+      </w:pPr>
+      <w:r>
+        <w:rPr>
+          <w:rFonts w:cs="Arial" w:hAnsi="Arial" w:eastAsia="Arial" w:ascii="Arial"/>
+          <w:b w:val="0"/>
+          <w:i w:val="0"/>
+          <w:smallCaps w:val="0"/>
+          <w:strike w:val="0"/>
+          <w:color w:val="000000"/>
+          <w:sz w:val="22"/>
+          <w:u w:val="none"/>
+          <w:vertAlign w:val="baseline"/>
+          <w:rtl w:val="0"/>
+        </w:rPr>
+        <w:t xml:space="preserve">也可以加上公司常用的測試工具、流程、方法，像是程式碼本身、壓力、攻擊等等測試、測試資料如何產生等。</w:t>
+      </w:r>
+    </w:p>
+  </w:comment>
+  <w:comment w:id="27" w:date="2014-04-19T10:16:01Z" w:author="Truman Yang">
+    <w:p>
+      <w:pPr>
+        <w:keepNext w:val="0"/>
+        <w:keepLines w:val="0"/>
+        <w:widowControl w:val="0"/>
+        <w:spacing w:lineRule="auto" w:after="0" w:line="240" w:before="0"/>
+        <w:ind w:left="0" w:firstLine="0" w:right="0"/>
+        <w:contextualSpacing w:val="0"/>
+        <w:jc w:val="left"/>
+      </w:pPr>
+      <w:r>
+        <w:rPr>
+          <w:rFonts w:cs="Arial" w:hAnsi="Arial" w:eastAsia="Arial" w:ascii="Arial"/>
+          <w:b w:val="0"/>
+          <w:i w:val="0"/>
+          <w:smallCaps w:val="0"/>
+          <w:strike w:val="0"/>
+          <w:color w:val="000000"/>
+          <w:sz w:val="22"/>
+          <w:u w:val="none"/>
+          <w:vertAlign w:val="baseline"/>
+          <w:rtl w:val="0"/>
+        </w:rPr>
+        <w:t xml:space="preserve">考慮移至(參、四、(一)、2~3)?</w:t>
+      </w:r>
+    </w:p>
+  </w:comment>
+  <w:comment w:id="31" w:date="2014-04-19T22:31:13Z" w:author="Pomin Wu">
+    <w:p>
+      <w:pPr>
+        <w:keepNext w:val="0"/>
+        <w:keepLines w:val="0"/>
+        <w:widowControl w:val="0"/>
+        <w:spacing w:lineRule="auto" w:after="0" w:line="240" w:before="0"/>
+        <w:ind w:left="0" w:firstLine="0" w:right="0"/>
+        <w:contextualSpacing w:val="0"/>
+        <w:jc w:val="left"/>
+      </w:pPr>
+      <w:r>
+        <w:rPr>
+          <w:rFonts w:cs="Arial" w:hAnsi="Arial" w:eastAsia="Arial" w:ascii="Arial"/>
+          <w:b w:val="0"/>
+          <w:i w:val="0"/>
+          <w:smallCaps w:val="0"/>
+          <w:strike w:val="0"/>
+          <w:color w:val="000000"/>
+          <w:sz w:val="22"/>
+          <w:u w:val="none"/>
+          <w:vertAlign w:val="baseline"/>
+          <w:rtl w:val="0"/>
+        </w:rPr>
+        <w:t xml:space="preserve">好</w:t>
+      </w:r>
+    </w:p>
+  </w:comment>
+  <w:comment w:id="16" w:date="2014-04-20T02:10:13Z" w:author="Pomin Wu">
+    <w:p>
+      <w:pPr>
+        <w:keepNext w:val="0"/>
+        <w:keepLines w:val="0"/>
+        <w:widowControl w:val="0"/>
+        <w:spacing w:lineRule="auto" w:after="0" w:line="240" w:before="0"/>
+        <w:ind w:left="0" w:firstLine="0" w:right="0"/>
+        <w:contextualSpacing w:val="0"/>
+        <w:jc w:val="left"/>
+      </w:pPr>
+      <w:r>
+        <w:rPr>
+          <w:rFonts w:cs="Arial" w:hAnsi="Arial" w:eastAsia="Arial" w:ascii="Arial"/>
+          <w:b w:val="0"/>
+          <w:i w:val="0"/>
+          <w:smallCaps w:val="0"/>
+          <w:strike w:val="0"/>
+          <w:color w:val="000000"/>
+          <w:sz w:val="22"/>
+          <w:u w:val="none"/>
+          <w:vertAlign w:val="baseline"/>
+          <w:rtl w:val="0"/>
+        </w:rPr>
+        <w:t xml:space="preserve">這段 Drupal &amp; CKAN &amp; DKAN 我亂寫的, charles 可以修一下嗎?</w:t>
+      </w:r>
+    </w:p>
+  </w:comment>
+  <w:comment w:id="13" w:date="2014-04-19T21:17:32Z" w:author="洪偉">
+    <w:p>
+      <w:pPr>
+        <w:keepNext w:val="0"/>
+        <w:keepLines w:val="0"/>
+        <w:widowControl w:val="0"/>
+        <w:spacing w:lineRule="auto" w:after="0" w:line="240" w:before="0"/>
+        <w:ind w:left="0" w:firstLine="0" w:right="0"/>
+        <w:contextualSpacing w:val="0"/>
+        <w:jc w:val="left"/>
+      </w:pPr>
+      <w:r>
+        <w:rPr>
+          <w:rFonts w:cs="Arial" w:hAnsi="Arial" w:eastAsia="Arial" w:ascii="Arial"/>
+          <w:b w:val="0"/>
+          <w:i w:val="0"/>
+          <w:smallCaps w:val="0"/>
+          <w:strike w:val="0"/>
+          <w:color w:val="000000"/>
+          <w:sz w:val="22"/>
+          <w:u w:val="none"/>
+          <w:vertAlign w:val="baseline"/>
+          <w:rtl w:val="0"/>
+        </w:rPr>
+        <w:t xml:space="preserve">這一步份現在還看不太懂（可能尚在撰寫中）。</w:t>
+      </w:r>
+    </w:p>
+    <w:p>
+      <w:pPr>
+        <w:keepNext w:val="0"/>
+        <w:keepLines w:val="0"/>
+        <w:widowControl w:val="0"/>
+        <w:spacing w:lineRule="auto" w:after="0" w:line="240" w:before="0"/>
+        <w:ind w:left="0" w:firstLine="0" w:right="0"/>
+        <w:contextualSpacing w:val="0"/>
+        <w:jc w:val="left"/>
+      </w:pPr>
+      <w:r>
+        <w:rPr>
+          <w:rtl w:val="0"/>
+        </w:rPr>
+      </w:r>
+    </w:p>
+    <w:p>
+      <w:pPr>
+        <w:keepNext w:val="0"/>
+        <w:keepLines w:val="0"/>
+        <w:widowControl w:val="0"/>
+        <w:spacing w:lineRule="auto" w:after="0" w:line="240" w:before="0"/>
+        <w:ind w:left="0" w:firstLine="0" w:right="0"/>
+        <w:contextualSpacing w:val="0"/>
+        <w:jc w:val="left"/>
+      </w:pPr>
+      <w:r>
+        <w:rPr>
+          <w:rFonts w:cs="Arial" w:hAnsi="Arial" w:eastAsia="Arial" w:ascii="Arial"/>
+          <w:b w:val="0"/>
+          <w:i w:val="0"/>
+          <w:smallCaps w:val="0"/>
+          <w:strike w:val="0"/>
+          <w:color w:val="000000"/>
+          <w:sz w:val="22"/>
+          <w:u w:val="none"/>
+          <w:vertAlign w:val="baseline"/>
+          <w:rtl w:val="0"/>
+        </w:rPr>
+        <w:t xml:space="preserve">如果要寫g0v，建議要將 g0v 的性質、成果（要不要將g0v做過的專案表列出來？）、還有已經能夠達到的技術細節加以敘述。（我不確定政府方面是否會熟g0v的國會專案）</w:t>
+      </w:r>
+    </w:p>
+  </w:comment>
+  <w:comment w:id="14" w:date="2014-04-19T21:21:26Z" w:author="洪偉">
+    <w:p>
+      <w:pPr>
+        <w:keepNext w:val="0"/>
+        <w:keepLines w:val="0"/>
+        <w:widowControl w:val="0"/>
+        <w:spacing w:lineRule="auto" w:after="0" w:line="240" w:before="0"/>
+        <w:ind w:left="0" w:firstLine="0" w:right="0"/>
+        <w:contextualSpacing w:val="0"/>
+        <w:jc w:val="left"/>
+      </w:pPr>
+      <w:r>
+        <w:rPr>
+          <w:rFonts w:cs="Arial" w:hAnsi="Arial" w:eastAsia="Arial" w:ascii="Arial"/>
+          <w:b w:val="0"/>
+          <w:i w:val="0"/>
+          <w:smallCaps w:val="0"/>
+          <w:strike w:val="0"/>
+          <w:color w:val="000000"/>
+          <w:sz w:val="22"/>
+          <w:u w:val="none"/>
+          <w:vertAlign w:val="baseline"/>
+          <w:rtl w:val="0"/>
+        </w:rPr>
+        <w:t xml:space="preserve">除了 g0v 外，建議也寫「也協助OOXX民間團體，製作過立院相關的網址，了解民間對資料的需求。」</w:t>
+      </w:r>
+    </w:p>
+  </w:comment>
+  <w:comment w:id="15" w:date="2014-04-20T03:41:03Z" w:author="Pomin Wu">
+    <w:p>
+      <w:pPr>
+        <w:keepNext w:val="0"/>
+        <w:keepLines w:val="0"/>
+        <w:widowControl w:val="0"/>
+        <w:spacing w:lineRule="auto" w:after="0" w:line="240" w:before="0"/>
+        <w:ind w:left="0" w:firstLine="0" w:right="0"/>
+        <w:contextualSpacing w:val="0"/>
+        <w:jc w:val="left"/>
+      </w:pPr>
+      <w:r>
+        <w:rPr>
+          <w:rFonts w:cs="Arial" w:hAnsi="Arial" w:eastAsia="Arial" w:ascii="Arial"/>
+          <w:b w:val="0"/>
+          <w:i w:val="0"/>
+          <w:smallCaps w:val="0"/>
+          <w:strike w:val="0"/>
+          <w:color w:val="000000"/>
+          <w:sz w:val="22"/>
+          <w:u w:val="none"/>
+          <w:vertAlign w:val="baseline"/>
+          <w:rtl w:val="0"/>
+        </w:rPr>
+        <w:t xml:space="preserve">這部份應該需要符合這些要求：</w:t>
+      </w:r>
+    </w:p>
+    <w:p>
+      <w:pPr>
+        <w:keepNext w:val="0"/>
+        <w:keepLines w:val="0"/>
+        <w:widowControl w:val="0"/>
+        <w:spacing w:lineRule="auto" w:after="0" w:line="240" w:before="0"/>
+        <w:ind w:left="0" w:firstLine="0" w:right="0"/>
+        <w:contextualSpacing w:val="0"/>
+        <w:jc w:val="left"/>
+      </w:pPr>
+      <w:r>
+        <w:rPr>
+          <w:rtl w:val="0"/>
+        </w:rPr>
+      </w:r>
+    </w:p>
+    <w:p>
+      <w:pPr>
+        <w:keepNext w:val="0"/>
+        <w:keepLines w:val="0"/>
+        <w:widowControl w:val="0"/>
+        <w:spacing w:lineRule="auto" w:after="0" w:line="240" w:before="0"/>
+        <w:ind w:left="0" w:firstLine="0" w:right="0"/>
+        <w:contextualSpacing w:val="0"/>
+        <w:jc w:val="left"/>
+      </w:pPr>
+      <w:r>
+        <w:rPr>
+          <w:rFonts w:cs="Arial" w:hAnsi="Arial" w:eastAsia="Arial" w:ascii="Arial"/>
+          <w:b w:val="0"/>
+          <w:i w:val="0"/>
+          <w:smallCaps w:val="0"/>
+          <w:strike w:val="0"/>
+          <w:color w:val="000000"/>
+          <w:sz w:val="22"/>
+          <w:u w:val="none"/>
+          <w:vertAlign w:val="baseline"/>
+          <w:rtl w:val="0"/>
+        </w:rPr>
+        <w:t xml:space="preserve">舉例第一部分 </w:t>
+      </w:r>
+    </w:p>
+    <w:p>
+      <w:pPr>
+        <w:keepNext w:val="0"/>
+        <w:keepLines w:val="0"/>
+        <w:widowControl w:val="0"/>
+        <w:spacing w:lineRule="auto" w:after="0" w:line="240" w:before="0"/>
+        <w:ind w:left="0" w:firstLine="0" w:right="0"/>
+        <w:contextualSpacing w:val="0"/>
+        <w:jc w:val="left"/>
+      </w:pPr>
+      <w:r>
+        <w:rPr>
+          <w:rFonts w:cs="Arial" w:hAnsi="Arial" w:eastAsia="Arial" w:ascii="Arial"/>
+          <w:b w:val="0"/>
+          <w:i w:val="0"/>
+          <w:smallCaps w:val="0"/>
+          <w:strike w:val="0"/>
+          <w:color w:val="000000"/>
+          <w:sz w:val="22"/>
+          <w:u w:val="none"/>
+          <w:vertAlign w:val="baseline"/>
+          <w:rtl w:val="0"/>
+        </w:rPr>
+        <w:t xml:space="preserve">需求</w:t>
+      </w:r>
+    </w:p>
+    <w:p>
+      <w:pPr>
+        <w:keepNext w:val="0"/>
+        <w:keepLines w:val="0"/>
+        <w:widowControl w:val="0"/>
+        <w:spacing w:lineRule="auto" w:after="0" w:line="240" w:before="0"/>
+        <w:ind w:left="0" w:firstLine="0" w:right="0"/>
+        <w:contextualSpacing w:val="0"/>
+        <w:jc w:val="left"/>
+      </w:pPr>
+      <w:r>
+        <w:rPr>
+          <w:rFonts w:cs="Arial" w:hAnsi="Arial" w:eastAsia="Arial" w:ascii="Arial"/>
+          <w:b w:val="0"/>
+          <w:i w:val="0"/>
+          <w:smallCaps w:val="0"/>
+          <w:strike w:val="0"/>
+          <w:color w:val="000000"/>
+          <w:sz w:val="22"/>
+          <w:u w:val="none"/>
+          <w:vertAlign w:val="baseline"/>
+          <w:rtl w:val="0"/>
+        </w:rPr>
+        <w:t xml:space="preserve">一、   系統環境暨開發部分</w:t>
+      </w:r>
+    </w:p>
+    <w:p>
+      <w:pPr>
+        <w:keepNext w:val="0"/>
+        <w:keepLines w:val="0"/>
+        <w:widowControl w:val="0"/>
+        <w:spacing w:lineRule="auto" w:after="0" w:line="240" w:before="0"/>
+        <w:ind w:left="0" w:firstLine="0" w:right="0"/>
+        <w:contextualSpacing w:val="0"/>
+        <w:jc w:val="left"/>
+      </w:pPr>
+      <w:r>
+        <w:rPr>
+          <w:rFonts w:cs="Arial" w:hAnsi="Arial" w:eastAsia="Arial" w:ascii="Arial"/>
+          <w:b w:val="0"/>
+          <w:i w:val="0"/>
+          <w:smallCaps w:val="0"/>
+          <w:strike w:val="0"/>
+          <w:color w:val="000000"/>
+          <w:sz w:val="22"/>
+          <w:u w:val="none"/>
+          <w:vertAlign w:val="baseline"/>
+          <w:rtl w:val="0"/>
+        </w:rPr>
+        <w:t xml:space="preserve">(一)  應以本院現有主機、應用伺服器、資料庫等軟、硬體設備或本專案所交付之軟、硬體設備為建置基礎，投標廠商需於服務建議書中按規劃之軟、硬體設備，詳示本專案之整體系統架構示意圖。若衍生專案所需額外之伺服器設備、資料庫管理系統或作業系統等，得標廠商需經本院同意並自行提供，且以不影響或干擾本院現行各應用系統之使用為原則。</w:t>
+      </w:r>
+    </w:p>
+    <w:p>
+      <w:pPr>
+        <w:keepNext w:val="0"/>
+        <w:keepLines w:val="0"/>
+        <w:widowControl w:val="0"/>
+        <w:spacing w:lineRule="auto" w:after="0" w:line="240" w:before="0"/>
+        <w:ind w:left="0" w:firstLine="0" w:right="0"/>
+        <w:contextualSpacing w:val="0"/>
+        <w:jc w:val="left"/>
+      </w:pPr>
+      <w:r>
+        <w:rPr>
+          <w:rFonts w:cs="Arial" w:hAnsi="Arial" w:eastAsia="Arial" w:ascii="Arial"/>
+          <w:b w:val="0"/>
+          <w:i w:val="0"/>
+          <w:smallCaps w:val="0"/>
+          <w:strike w:val="0"/>
+          <w:color w:val="000000"/>
+          <w:sz w:val="22"/>
+          <w:u w:val="none"/>
+          <w:vertAlign w:val="baseline"/>
+          <w:rtl w:val="0"/>
+        </w:rPr>
+        <w:t xml:space="preserve">(二)  本專案之系統簽入、身分辨識及權限控管須整合連接本院院內資源入口網站之單一簽入身分認證與目錄服務管理系統集中權限控管機制。</w:t>
+      </w:r>
+    </w:p>
+    <w:p>
+      <w:pPr>
+        <w:keepNext w:val="0"/>
+        <w:keepLines w:val="0"/>
+        <w:widowControl w:val="0"/>
+        <w:spacing w:lineRule="auto" w:after="0" w:line="240" w:before="0"/>
+        <w:ind w:left="0" w:firstLine="0" w:right="0"/>
+        <w:contextualSpacing w:val="0"/>
+        <w:jc w:val="left"/>
+      </w:pPr>
+      <w:r>
+        <w:rPr>
+          <w:rFonts w:cs="Arial" w:hAnsi="Arial" w:eastAsia="Arial" w:ascii="Arial"/>
+          <w:b w:val="0"/>
+          <w:i w:val="0"/>
+          <w:smallCaps w:val="0"/>
+          <w:strike w:val="0"/>
+          <w:color w:val="000000"/>
+          <w:sz w:val="22"/>
+          <w:u w:val="none"/>
+          <w:vertAlign w:val="baseline"/>
+          <w:rtl w:val="0"/>
+        </w:rPr>
+        <w:t xml:space="preserve">(三)  規劃設計系統功能及資料存取的系統日誌記錄（Log），並提供系統日誌查詢功能。</w:t>
+      </w:r>
+    </w:p>
+    <w:p>
+      <w:pPr>
+        <w:keepNext w:val="0"/>
+        <w:keepLines w:val="0"/>
+        <w:widowControl w:val="0"/>
+        <w:spacing w:lineRule="auto" w:after="0" w:line="240" w:before="0"/>
+        <w:ind w:left="0" w:firstLine="0" w:right="0"/>
+        <w:contextualSpacing w:val="0"/>
+        <w:jc w:val="left"/>
+      </w:pPr>
+      <w:r>
+        <w:rPr>
+          <w:rFonts w:cs="Arial" w:hAnsi="Arial" w:eastAsia="Arial" w:ascii="Arial"/>
+          <w:b w:val="0"/>
+          <w:i w:val="0"/>
+          <w:smallCaps w:val="0"/>
+          <w:strike w:val="0"/>
+          <w:color w:val="000000"/>
+          <w:sz w:val="22"/>
+          <w:u w:val="none"/>
+          <w:vertAlign w:val="baseline"/>
+          <w:rtl w:val="0"/>
+        </w:rPr>
+        <w:t xml:space="preserve">(四)  需視本院OS/DBMS政策調整需要，配合提供應用系統改寫及相關軟體參數調校等作業。</w:t>
+      </w:r>
+    </w:p>
+    <w:p>
+      <w:pPr>
+        <w:keepNext w:val="0"/>
+        <w:keepLines w:val="0"/>
+        <w:widowControl w:val="0"/>
+        <w:spacing w:lineRule="auto" w:after="0" w:line="240" w:before="0"/>
+        <w:ind w:left="0" w:firstLine="0" w:right="0"/>
+        <w:contextualSpacing w:val="0"/>
+        <w:jc w:val="left"/>
+      </w:pPr>
+      <w:r>
+        <w:rPr>
+          <w:rFonts w:cs="Arial" w:hAnsi="Arial" w:eastAsia="Arial" w:ascii="Arial"/>
+          <w:b w:val="0"/>
+          <w:i w:val="0"/>
+          <w:smallCaps w:val="0"/>
+          <w:strike w:val="0"/>
+          <w:color w:val="000000"/>
+          <w:sz w:val="22"/>
+          <w:u w:val="none"/>
+          <w:vertAlign w:val="baseline"/>
+          <w:rtl w:val="0"/>
+        </w:rPr>
+        <w:t xml:space="preserve">(五)  廠商應就系統架構、主機空間、資料使用量及資料傳輸流程等詳加規劃並提出說明，以利日後系統順利開發。</w:t>
+      </w:r>
+    </w:p>
+    <w:p>
+      <w:pPr>
+        <w:keepNext w:val="0"/>
+        <w:keepLines w:val="0"/>
+        <w:widowControl w:val="0"/>
+        <w:spacing w:lineRule="auto" w:after="0" w:line="240" w:before="0"/>
+        <w:ind w:left="0" w:firstLine="0" w:right="0"/>
+        <w:contextualSpacing w:val="0"/>
+        <w:jc w:val="left"/>
+      </w:pPr>
+      <w:r>
+        <w:rPr>
+          <w:rFonts w:cs="Arial" w:hAnsi="Arial" w:eastAsia="Arial" w:ascii="Arial"/>
+          <w:b w:val="0"/>
+          <w:i w:val="0"/>
+          <w:smallCaps w:val="0"/>
+          <w:strike w:val="0"/>
+          <w:color w:val="000000"/>
+          <w:sz w:val="22"/>
+          <w:u w:val="none"/>
+          <w:vertAlign w:val="baseline"/>
+          <w:rtl w:val="0"/>
+        </w:rPr>
+        <w:t xml:space="preserve">(六)  本專案認證、授權與簽章機制中敏感性資料傳遞需提供SSLv3或其他加解密技術以確保資料安全。</w:t>
+      </w:r>
+    </w:p>
+    <w:p>
+      <w:pPr>
+        <w:keepNext w:val="0"/>
+        <w:keepLines w:val="0"/>
+        <w:widowControl w:val="0"/>
+        <w:spacing w:lineRule="auto" w:after="0" w:line="240" w:before="0"/>
+        <w:ind w:left="0" w:firstLine="0" w:right="0"/>
+        <w:contextualSpacing w:val="0"/>
+        <w:jc w:val="left"/>
+      </w:pPr>
+      <w:r>
+        <w:rPr>
+          <w:rFonts w:cs="Arial" w:hAnsi="Arial" w:eastAsia="Arial" w:ascii="Arial"/>
+          <w:b w:val="0"/>
+          <w:i w:val="0"/>
+          <w:smallCaps w:val="0"/>
+          <w:strike w:val="0"/>
+          <w:color w:val="000000"/>
+          <w:sz w:val="22"/>
+          <w:u w:val="none"/>
+          <w:vertAlign w:val="baseline"/>
+          <w:rtl w:val="0"/>
+        </w:rPr>
+        <w:t xml:space="preserve">(七)  本專案之程式應使用IPv4及IPv6均可以支援的程式語法，網頁連結處僅能以Domain Name連結，儲存IP位址的資料庫以及提供使用者輸入位址的操作介面需可支援128位元IPv6位址的格式。</w:t>
+      </w:r>
+    </w:p>
+    <w:p>
+      <w:pPr>
+        <w:keepNext w:val="0"/>
+        <w:keepLines w:val="0"/>
+        <w:widowControl w:val="0"/>
+        <w:spacing w:lineRule="auto" w:after="0" w:line="240" w:before="0"/>
+        <w:ind w:left="0" w:firstLine="0" w:right="0"/>
+        <w:contextualSpacing w:val="0"/>
+        <w:jc w:val="left"/>
+      </w:pPr>
+      <w:r>
+        <w:rPr>
+          <w:rFonts w:cs="Arial" w:hAnsi="Arial" w:eastAsia="Arial" w:ascii="Arial"/>
+          <w:b w:val="0"/>
+          <w:i w:val="0"/>
+          <w:smallCaps w:val="0"/>
+          <w:strike w:val="0"/>
+          <w:color w:val="000000"/>
+          <w:sz w:val="22"/>
+          <w:u w:val="none"/>
+          <w:vertAlign w:val="baseline"/>
+          <w:rtl w:val="0"/>
+        </w:rPr>
+        <w:t xml:space="preserve">(八)  資料庫需使用Unicode中文字集，本系統所有程式需支援UTF-8編碼，使資料正常傳輸、顯示及列印。</w:t>
+      </w:r>
+    </w:p>
+    <w:p>
+      <w:pPr>
+        <w:keepNext w:val="0"/>
+        <w:keepLines w:val="0"/>
+        <w:widowControl w:val="0"/>
+        <w:spacing w:lineRule="auto" w:after="0" w:line="240" w:before="0"/>
+        <w:ind w:left="0" w:firstLine="0" w:right="0"/>
+        <w:contextualSpacing w:val="0"/>
+        <w:jc w:val="left"/>
+      </w:pPr>
+      <w:r>
+        <w:rPr>
+          <w:rFonts w:cs="Arial" w:hAnsi="Arial" w:eastAsia="Arial" w:ascii="Arial"/>
+          <w:b w:val="0"/>
+          <w:i w:val="0"/>
+          <w:smallCaps w:val="0"/>
+          <w:strike w:val="0"/>
+          <w:color w:val="000000"/>
+          <w:sz w:val="22"/>
+          <w:u w:val="none"/>
+          <w:vertAlign w:val="baseline"/>
+          <w:rtl w:val="0"/>
+        </w:rPr>
+        <w:t xml:space="preserve">(九)  本專案於網頁顯示或報表列印自造字時，需遵循本院中文共通平台資訊系統之要求。</w:t>
+      </w:r>
+    </w:p>
+    <w:p>
+      <w:pPr>
+        <w:keepNext w:val="0"/>
+        <w:keepLines w:val="0"/>
+        <w:widowControl w:val="0"/>
+        <w:spacing w:lineRule="auto" w:after="0" w:line="240" w:before="0"/>
+        <w:ind w:left="0" w:firstLine="0" w:right="0"/>
+        <w:contextualSpacing w:val="0"/>
+        <w:jc w:val="left"/>
+      </w:pPr>
+      <w:r>
+        <w:rPr>
+          <w:rFonts w:cs="Arial" w:hAnsi="Arial" w:eastAsia="Arial" w:ascii="Arial"/>
+          <w:b w:val="0"/>
+          <w:i w:val="0"/>
+          <w:smallCaps w:val="0"/>
+          <w:strike w:val="0"/>
+          <w:color w:val="000000"/>
+          <w:sz w:val="22"/>
+          <w:u w:val="none"/>
+          <w:vertAlign w:val="baseline"/>
+          <w:rtl w:val="0"/>
+        </w:rPr>
+        <w:t xml:space="preserve">(十)  本專案之系統架構及版面設計需經本院同意並考量使用習慣進行人性化之操作介面及畫面美編設計。</w:t>
+      </w:r>
+    </w:p>
+    <w:p>
+      <w:pPr>
+        <w:keepNext w:val="0"/>
+        <w:keepLines w:val="0"/>
+        <w:widowControl w:val="0"/>
+        <w:spacing w:lineRule="auto" w:after="0" w:line="240" w:before="0"/>
+        <w:ind w:left="0" w:firstLine="0" w:right="0"/>
+        <w:contextualSpacing w:val="0"/>
+        <w:jc w:val="left"/>
+      </w:pPr>
+      <w:r>
+        <w:rPr>
+          <w:rFonts w:cs="Arial" w:hAnsi="Arial" w:eastAsia="Arial" w:ascii="Arial"/>
+          <w:b w:val="0"/>
+          <w:i w:val="0"/>
+          <w:smallCaps w:val="0"/>
+          <w:strike w:val="0"/>
+          <w:color w:val="000000"/>
+          <w:sz w:val="22"/>
+          <w:u w:val="none"/>
+          <w:vertAlign w:val="baseline"/>
+          <w:rtl w:val="0"/>
+        </w:rPr>
+        <w:t xml:space="preserve">(十一)      本系統運作不得因其他介接系統異常而影響服務。</w:t>
+      </w:r>
+    </w:p>
+    <w:p>
+      <w:pPr>
+        <w:keepNext w:val="0"/>
+        <w:keepLines w:val="0"/>
+        <w:widowControl w:val="0"/>
+        <w:spacing w:lineRule="auto" w:after="0" w:line="240" w:before="0"/>
+        <w:ind w:left="0" w:firstLine="0" w:right="0"/>
+        <w:contextualSpacing w:val="0"/>
+        <w:jc w:val="left"/>
+      </w:pPr>
+      <w:r>
+        <w:rPr>
+          <w:rFonts w:cs="Arial" w:hAnsi="Arial" w:eastAsia="Arial" w:ascii="Arial"/>
+          <w:b w:val="0"/>
+          <w:i w:val="0"/>
+          <w:smallCaps w:val="0"/>
+          <w:strike w:val="0"/>
+          <w:color w:val="000000"/>
+          <w:sz w:val="22"/>
+          <w:u w:val="none"/>
+          <w:vertAlign w:val="baseline"/>
+          <w:rtl w:val="0"/>
+        </w:rPr>
+        <w:t xml:space="preserve">(十二)   相關系統及軟、硬體環境說明：</w:t>
+      </w:r>
+    </w:p>
+    <w:p>
+      <w:pPr>
+        <w:keepNext w:val="0"/>
+        <w:keepLines w:val="0"/>
+        <w:widowControl w:val="0"/>
+        <w:spacing w:lineRule="auto" w:after="0" w:line="240" w:before="0"/>
+        <w:ind w:left="0" w:firstLine="0" w:right="0"/>
+        <w:contextualSpacing w:val="0"/>
+        <w:jc w:val="left"/>
+      </w:pPr>
+      <w:r>
+        <w:rPr>
+          <w:rFonts w:cs="Arial" w:hAnsi="Arial" w:eastAsia="Arial" w:ascii="Arial"/>
+          <w:b w:val="0"/>
+          <w:i w:val="0"/>
+          <w:smallCaps w:val="0"/>
+          <w:strike w:val="0"/>
+          <w:color w:val="000000"/>
+          <w:sz w:val="22"/>
+          <w:u w:val="none"/>
+          <w:vertAlign w:val="baseline"/>
+          <w:rtl w:val="0"/>
+        </w:rPr>
+        <w:t xml:space="preserve">1、 「本院現有院內主機環境說明」詳附錄1。</w:t>
+      </w:r>
+    </w:p>
+    <w:p>
+      <w:pPr>
+        <w:keepNext w:val="0"/>
+        <w:keepLines w:val="0"/>
+        <w:widowControl w:val="0"/>
+        <w:spacing w:lineRule="auto" w:after="0" w:line="240" w:before="0"/>
+        <w:ind w:left="0" w:firstLine="0" w:right="0"/>
+        <w:contextualSpacing w:val="0"/>
+        <w:jc w:val="left"/>
+      </w:pPr>
+      <w:r>
+        <w:rPr>
+          <w:rFonts w:cs="Arial" w:hAnsi="Arial" w:eastAsia="Arial" w:ascii="Arial"/>
+          <w:b w:val="0"/>
+          <w:i w:val="0"/>
+          <w:smallCaps w:val="0"/>
+          <w:strike w:val="0"/>
+          <w:color w:val="000000"/>
+          <w:sz w:val="22"/>
+          <w:u w:val="none"/>
+          <w:vertAlign w:val="baseline"/>
+          <w:rtl w:val="0"/>
+        </w:rPr>
+        <w:t xml:space="preserve">2、 「院內資源入口網站及目錄服務管理系統相關服務說明」詳附錄2。</w:t>
+      </w:r>
+    </w:p>
+    <w:p>
+      <w:pPr>
+        <w:keepNext w:val="0"/>
+        <w:keepLines w:val="0"/>
+        <w:widowControl w:val="0"/>
+        <w:spacing w:lineRule="auto" w:after="0" w:line="240" w:before="0"/>
+        <w:ind w:left="0" w:firstLine="0" w:right="0"/>
+        <w:contextualSpacing w:val="0"/>
+        <w:jc w:val="left"/>
+      </w:pPr>
+      <w:r>
+        <w:rPr>
+          <w:rFonts w:cs="Arial" w:hAnsi="Arial" w:eastAsia="Arial" w:ascii="Arial"/>
+          <w:b w:val="0"/>
+          <w:i w:val="0"/>
+          <w:smallCaps w:val="0"/>
+          <w:strike w:val="0"/>
+          <w:color w:val="000000"/>
+          <w:sz w:val="22"/>
+          <w:u w:val="none"/>
+          <w:vertAlign w:val="baseline"/>
+          <w:rtl w:val="0"/>
+        </w:rPr>
+        <w:t xml:space="preserve">3、 「立法院App、行動化應用系統認證、授權與簽驗章機制說明」詳附錄3。</w:t>
+      </w:r>
+    </w:p>
+    <w:p>
+      <w:pPr>
+        <w:keepNext w:val="0"/>
+        <w:keepLines w:val="0"/>
+        <w:widowControl w:val="0"/>
+        <w:spacing w:lineRule="auto" w:after="0" w:line="240" w:before="0"/>
+        <w:ind w:left="0" w:firstLine="0" w:right="0"/>
+        <w:contextualSpacing w:val="0"/>
+        <w:jc w:val="left"/>
+      </w:pPr>
+      <w:r>
+        <w:rPr>
+          <w:rFonts w:cs="Arial" w:hAnsi="Arial" w:eastAsia="Arial" w:ascii="Arial"/>
+          <w:b w:val="0"/>
+          <w:i w:val="0"/>
+          <w:smallCaps w:val="0"/>
+          <w:strike w:val="0"/>
+          <w:color w:val="000000"/>
+          <w:sz w:val="22"/>
+          <w:u w:val="none"/>
+          <w:vertAlign w:val="baseline"/>
+          <w:rtl w:val="0"/>
+        </w:rPr>
+        <w:t xml:space="preserve">4、 「議事暨公報管理系統說明」詳附錄4。</w:t>
+      </w:r>
+    </w:p>
+    <w:p>
+      <w:pPr>
+        <w:keepNext w:val="0"/>
+        <w:keepLines w:val="0"/>
+        <w:widowControl w:val="0"/>
+        <w:spacing w:lineRule="auto" w:after="0" w:line="240" w:before="0"/>
+        <w:ind w:left="0" w:firstLine="0" w:right="0"/>
+        <w:contextualSpacing w:val="0"/>
+        <w:jc w:val="left"/>
+      </w:pPr>
+      <w:r>
+        <w:rPr>
+          <w:rFonts w:cs="Arial" w:hAnsi="Arial" w:eastAsia="Arial" w:ascii="Arial"/>
+          <w:b w:val="0"/>
+          <w:i w:val="0"/>
+          <w:smallCaps w:val="0"/>
+          <w:strike w:val="0"/>
+          <w:color w:val="000000"/>
+          <w:sz w:val="22"/>
+          <w:u w:val="none"/>
+          <w:vertAlign w:val="baseline"/>
+          <w:rtl w:val="0"/>
+        </w:rPr>
+        <w:t xml:space="preserve">5、「立法院網際網路服務標準化平台說明」詳附錄5。</w:t>
+      </w:r>
+    </w:p>
+  </w:comment>
+  <w:comment w:id="28" w:date="2014-04-19T21:22:05Z" w:author="洪偉">
+    <w:p>
+      <w:pPr>
+        <w:keepNext w:val="0"/>
+        <w:keepLines w:val="0"/>
+        <w:widowControl w:val="0"/>
+        <w:spacing w:lineRule="auto" w:after="0" w:line="240" w:before="0"/>
+        <w:ind w:left="0" w:firstLine="0" w:right="0"/>
+        <w:contextualSpacing w:val="0"/>
+        <w:jc w:val="left"/>
+      </w:pPr>
+      <w:r>
+        <w:rPr>
+          <w:rFonts w:cs="Arial" w:hAnsi="Arial" w:eastAsia="Arial" w:ascii="Arial"/>
+          <w:b w:val="0"/>
+          <w:i w:val="0"/>
+          <w:smallCaps w:val="0"/>
+          <w:strike w:val="0"/>
+          <w:color w:val="000000"/>
+          <w:sz w:val="22"/>
+          <w:u w:val="none"/>
+          <w:vertAlign w:val="baseline"/>
+          <w:rtl w:val="0"/>
+        </w:rPr>
+        <w:t xml:space="preserve">是否要附上網址？</w:t>
+      </w:r>
+    </w:p>
+  </w:comment>
+  <w:comment w:id="7" w:date="2014-04-19T22:52:27Z" w:author="Pomin Wu">
+    <w:p>
+      <w:pPr>
+        <w:keepNext w:val="0"/>
+        <w:keepLines w:val="0"/>
+        <w:widowControl w:val="0"/>
+        <w:spacing w:lineRule="auto" w:after="0" w:line="240" w:before="0"/>
+        <w:ind w:left="0" w:firstLine="0" w:right="0"/>
+        <w:contextualSpacing w:val="0"/>
+        <w:jc w:val="left"/>
+      </w:pPr>
+      <w:r>
+        <w:rPr>
+          <w:rFonts w:cs="Arial" w:hAnsi="Arial" w:eastAsia="Arial" w:ascii="Arial"/>
+          <w:b w:val="0"/>
+          <w:i w:val="0"/>
+          <w:smallCaps w:val="0"/>
+          <w:strike w:val="0"/>
+          <w:color w:val="000000"/>
+          <w:sz w:val="22"/>
+          <w:u w:val="none"/>
+          <w:vertAlign w:val="baseline"/>
+          <w:rtl w:val="0"/>
+        </w:rPr>
+        <w:t xml:space="preserve">（charles to pm5: 資料平台的前後台，我預計用 DKAN 來處理，其他部分（資料抓取/處理/API、加值應用）則以 ly.g0v.tw 的現有成果為基準）</w:t>
+      </w:r>
+    </w:p>
+  </w:comment>
+  <w:comment w:id="8" w:date="2014-04-19T23:33:40Z" w:author="Pomin Wu">
+    <w:p>
+      <w:pPr>
+        <w:keepNext w:val="0"/>
+        <w:keepLines w:val="0"/>
+        <w:widowControl w:val="0"/>
+        <w:spacing w:lineRule="auto" w:after="0" w:line="240" w:before="0"/>
+        <w:ind w:left="0" w:firstLine="0" w:right="0"/>
+        <w:contextualSpacing w:val="0"/>
+        <w:jc w:val="left"/>
+      </w:pPr>
+      <w:r>
+        <w:rPr>
+          <w:rFonts w:cs="Arial" w:hAnsi="Arial" w:eastAsia="Arial" w:ascii="Arial"/>
+          <w:b w:val="0"/>
+          <w:i w:val="0"/>
+          <w:smallCaps w:val="0"/>
+          <w:strike w:val="0"/>
+          <w:color w:val="000000"/>
+          <w:sz w:val="22"/>
+          <w:u w:val="none"/>
+          <w:vertAlign w:val="baseline"/>
+          <w:rtl w:val="0"/>
+        </w:rPr>
+        <w:t xml:space="preserve">好，我把 DKAN 寫在「資料平台伺服器」這裡。</w:t>
+      </w:r>
+    </w:p>
+  </w:comment>
+  <w:comment w:id="18" w:date="2014-04-19T10:34:36Z" w:author="Truman Yang">
+    <w:p>
+      <w:pPr>
+        <w:keepNext w:val="0"/>
+        <w:keepLines w:val="0"/>
+        <w:widowControl w:val="0"/>
+        <w:spacing w:lineRule="auto" w:after="0" w:line="240" w:before="0"/>
+        <w:ind w:left="0" w:firstLine="0" w:right="0"/>
+        <w:contextualSpacing w:val="0"/>
+        <w:jc w:val="left"/>
+      </w:pPr>
+      <w:r>
+        <w:rPr>
+          <w:rFonts w:cs="Arial" w:hAnsi="Arial" w:eastAsia="Arial" w:ascii="Arial"/>
+          <w:b w:val="0"/>
+          <w:i w:val="0"/>
+          <w:smallCaps w:val="0"/>
+          <w:strike w:val="0"/>
+          <w:color w:val="000000"/>
+          <w:sz w:val="22"/>
+          <w:u w:val="none"/>
+          <w:vertAlign w:val="baseline"/>
+          <w:rtl w:val="0"/>
+        </w:rPr>
+        <w:t xml:space="preserve">TBD</w:t>
+      </w:r>
+    </w:p>
+  </w:comment>
+  <w:comment w:id="10" w:date="2014-04-19T23:42:33Z" w:author="Pomin Wu">
+    <w:p>
+      <w:pPr>
+        <w:keepNext w:val="0"/>
+        <w:keepLines w:val="0"/>
+        <w:widowControl w:val="0"/>
+        <w:spacing w:lineRule="auto" w:after="0" w:line="240" w:before="0"/>
+        <w:ind w:left="0" w:firstLine="0" w:right="0"/>
+        <w:contextualSpacing w:val="0"/>
+        <w:jc w:val="left"/>
+      </w:pPr>
+      <w:r>
+        <w:rPr>
+          <w:rFonts w:cs="Arial" w:hAnsi="Arial" w:eastAsia="Arial" w:ascii="Arial"/>
+          <w:b w:val="0"/>
+          <w:i w:val="0"/>
+          <w:smallCaps w:val="0"/>
+          <w:strike w:val="0"/>
+          <w:color w:val="000000"/>
+          <w:sz w:val="22"/>
+          <w:u w:val="none"/>
+          <w:vertAlign w:val="baseline"/>
+          <w:rtl w:val="0"/>
+        </w:rPr>
+        <w:t xml:space="preserve">資料有錯的處理方式</w:t>
+      </w:r>
+    </w:p>
+  </w:comment>
+  <w:comment w:id="6" w:date="2014-04-20T18:21:37Z" w:author="婁默默">
+    <w:p>
+      <w:pPr>
+        <w:keepNext w:val="0"/>
+        <w:keepLines w:val="0"/>
+        <w:widowControl w:val="0"/>
+        <w:spacing w:lineRule="auto" w:after="0" w:line="240" w:before="0"/>
+        <w:ind w:left="0" w:firstLine="0" w:right="0"/>
+        <w:contextualSpacing w:val="0"/>
+        <w:jc w:val="left"/>
+      </w:pPr>
+      <w:r>
+        <w:rPr>
+          <w:rFonts w:cs="Arial" w:hAnsi="Arial" w:eastAsia="Arial" w:ascii="Arial"/>
+          <w:b w:val="0"/>
+          <w:i w:val="0"/>
+          <w:smallCaps w:val="0"/>
+          <w:strike w:val="0"/>
+          <w:color w:val="000000"/>
+          <w:sz w:val="22"/>
+          <w:u w:val="none"/>
+          <w:vertAlign w:val="baseline"/>
+          <w:rtl w:val="0"/>
+        </w:rPr>
+        <w:t xml:space="preserve">建議專案時程建議可以再更詳細一點，確定每個執行階段的查核點，或是用甘特圖表現。</w:t>
+      </w:r>
+    </w:p>
+  </w:comment>
+  <w:comment w:id="32" w:date="2014-04-20T01:59:45Z" w:author="Pomin Wu">
+    <w:p>
+      <w:pPr>
+        <w:keepNext w:val="0"/>
+        <w:keepLines w:val="0"/>
+        <w:widowControl w:val="0"/>
+        <w:spacing w:lineRule="auto" w:after="0" w:line="240" w:before="0"/>
+        <w:ind w:left="0" w:firstLine="0" w:right="0"/>
+        <w:contextualSpacing w:val="0"/>
+        <w:jc w:val="left"/>
+      </w:pPr>
+      <w:r>
+        <w:rPr>
+          <w:rFonts w:cs="Arial" w:hAnsi="Arial" w:eastAsia="Arial" w:ascii="Arial"/>
+          <w:b w:val="0"/>
+          <w:i w:val="0"/>
+          <w:smallCaps w:val="0"/>
+          <w:strike w:val="0"/>
+          <w:color w:val="000000"/>
+          <w:sz w:val="22"/>
+          <w:u w:val="none"/>
+          <w:vertAlign w:val="baseline"/>
+          <w:rtl w:val="0"/>
+        </w:rPr>
+        <w:t xml:space="preserve">這段針對 Drupal &amp; CKAN &amp; DKAN 我亂寫的, charles 可不可以修一下?</w:t>
+      </w:r>
+    </w:p>
+  </w:comment>
+  <w:comment w:id="26" w:date="2014-04-20T18:31:28Z" w:author="婁默默">
+    <w:p>
+      <w:pPr>
+        <w:keepNext w:val="0"/>
+        <w:keepLines w:val="0"/>
+        <w:widowControl w:val="0"/>
+        <w:spacing w:lineRule="auto" w:after="0" w:line="240" w:before="0"/>
+        <w:ind w:left="0" w:firstLine="0" w:right="0"/>
+        <w:contextualSpacing w:val="0"/>
+        <w:jc w:val="left"/>
+      </w:pPr>
+      <w:r>
+        <w:rPr>
+          <w:rFonts w:cs="Arial" w:hAnsi="Arial" w:eastAsia="Arial" w:ascii="Arial"/>
+          <w:b w:val="0"/>
+          <w:i w:val="0"/>
+          <w:smallCaps w:val="0"/>
+          <w:strike w:val="0"/>
+          <w:color w:val="000000"/>
+          <w:sz w:val="22"/>
+          <w:u w:val="none"/>
+          <w:vertAlign w:val="baseline"/>
+          <w:rtl w:val="0"/>
+        </w:rPr>
+        <w:t xml:space="preserve">政府標案很重要的KPI值我似乎都沒有在以上的項目中看到，建議增列一個大項:(預期效益)，把質化跟量化的KPI增列出來(我覺得這個東西很關鍵，公務單位非常重視)</w:t>
       </w:r>
     </w:p>
   </w:comment>
   <w:comment w:id="0" w:date="2014-04-19T10:08:19Z" w:author="Truman Yang">
+    <w:p>
+      <w:pPr>
+        <w:keepNext w:val="0"/>
+        <w:keepLines w:val="0"/>
+        <w:widowControl w:val="0"/>
+        <w:spacing w:lineRule="auto" w:after="0" w:line="240" w:before="0"/>
+        <w:ind w:left="0" w:firstLine="0" w:right="0"/>
+        <w:contextualSpacing w:val="0"/>
+        <w:jc w:val="left"/>
+      </w:pPr>
+      <w:r>
+        <w:rPr>
+          <w:rFonts w:cs="Arial" w:hAnsi="Arial" w:eastAsia="Arial" w:ascii="Arial"/>
+          <w:b w:val="0"/>
+          <w:i w:val="0"/>
+          <w:smallCaps w:val="0"/>
+          <w:strike w:val="0"/>
+          <w:color w:val="000000"/>
+          <w:sz w:val="22"/>
+          <w:u w:val="none"/>
+          <w:vertAlign w:val="baseline"/>
+          <w:rtl w:val="0"/>
+        </w:rPr>
+        <w:t xml:space="preserve">TBD</w:t>
+      </w:r>
+    </w:p>
+  </w:comment>
+  <w:comment w:id="29" w:date="2014-04-19T10:20:01Z" w:author="Truman Yang">
+    <w:p>
+      <w:pPr>
+        <w:keepNext w:val="0"/>
+        <w:keepLines w:val="0"/>
+        <w:widowControl w:val="0"/>
+        <w:spacing w:lineRule="auto" w:after="0" w:line="240" w:before="0"/>
+        <w:ind w:left="0" w:firstLine="0" w:right="0"/>
+        <w:contextualSpacing w:val="0"/>
+        <w:jc w:val="left"/>
+      </w:pPr>
+      <w:r>
+        <w:rPr>
+          <w:rFonts w:cs="Arial" w:hAnsi="Arial" w:eastAsia="Arial" w:ascii="Arial"/>
+          <w:b w:val="0"/>
+          <w:i w:val="0"/>
+          <w:smallCaps w:val="0"/>
+          <w:strike w:val="0"/>
+          <w:color w:val="000000"/>
+          <w:sz w:val="22"/>
+          <w:u w:val="none"/>
+          <w:vertAlign w:val="baseline"/>
+          <w:rtl w:val="0"/>
+        </w:rPr>
+        <w:t xml:space="preserve">方便的話，考慮加入費用，如果不方便，或是規模大部分遠小於本案可不寫。</w:t>
+      </w:r>
+    </w:p>
+  </w:comment>
+  <w:comment w:id="21" w:date="2014-04-19T11:55:57Z" w:author="Truman Yang">
+    <w:p>
+      <w:pPr>
+        <w:keepNext w:val="0"/>
+        <w:keepLines w:val="0"/>
+        <w:widowControl w:val="0"/>
+        <w:spacing w:lineRule="auto" w:after="0" w:line="240" w:before="0"/>
+        <w:ind w:left="0" w:firstLine="0" w:right="0"/>
+        <w:contextualSpacing w:val="0"/>
+        <w:jc w:val="left"/>
+      </w:pPr>
+      <w:r>
+        <w:rPr>
+          <w:rFonts w:cs="Arial" w:hAnsi="Arial" w:eastAsia="Arial" w:ascii="Arial"/>
+          <w:b w:val="0"/>
+          <w:i w:val="0"/>
+          <w:smallCaps w:val="0"/>
+          <w:strike w:val="0"/>
+          <w:color w:val="000000"/>
+          <w:sz w:val="22"/>
+          <w:u w:val="none"/>
+          <w:vertAlign w:val="baseline"/>
+          <w:rtl w:val="0"/>
+        </w:rPr>
+        <w:t xml:space="preserve">有時間的話，可以展開實際的程序。</w:t>
+      </w:r>
+    </w:p>
+    <w:p>
+      <w:pPr>
+        <w:keepNext w:val="0"/>
+        <w:keepLines w:val="0"/>
+        <w:widowControl w:val="0"/>
+        <w:spacing w:lineRule="auto" w:after="0" w:line="240" w:before="0"/>
+        <w:ind w:left="0" w:firstLine="0" w:right="0"/>
+        <w:contextualSpacing w:val="0"/>
+        <w:jc w:val="left"/>
+      </w:pPr>
+      <w:r>
+        <w:rPr>
+          <w:rFonts w:cs="Arial" w:hAnsi="Arial" w:eastAsia="Arial" w:ascii="Arial"/>
+          <w:b w:val="0"/>
+          <w:i w:val="0"/>
+          <w:smallCaps w:val="0"/>
+          <w:strike w:val="0"/>
+          <w:color w:val="000000"/>
+          <w:sz w:val="22"/>
+          <w:u w:val="none"/>
+          <w:vertAlign w:val="baseline"/>
+          <w:rtl w:val="0"/>
+        </w:rPr>
+        <w:t xml:space="preserve">例如有沒有issue tracking system(問題記錄單、ticket)，需求管理系統，電話訪問記錄單，需求確認程序、包含單話或是開會溝通後的書面確認。</w:t>
+      </w:r>
+    </w:p>
+    <w:p>
+      <w:pPr>
+        <w:keepNext w:val="0"/>
+        <w:keepLines w:val="0"/>
+        <w:widowControl w:val="0"/>
+        <w:spacing w:lineRule="auto" w:after="0" w:line="240" w:before="0"/>
+        <w:ind w:left="0" w:firstLine="0" w:right="0"/>
+        <w:contextualSpacing w:val="0"/>
+        <w:jc w:val="left"/>
+      </w:pPr>
+      <w:r>
+        <w:rPr>
+          <w:rFonts w:cs="Arial" w:hAnsi="Arial" w:eastAsia="Arial" w:ascii="Arial"/>
+          <w:b w:val="0"/>
+          <w:i w:val="0"/>
+          <w:smallCaps w:val="0"/>
+          <w:strike w:val="0"/>
+          <w:color w:val="000000"/>
+          <w:sz w:val="22"/>
+          <w:u w:val="none"/>
+          <w:vertAlign w:val="baseline"/>
+          <w:rtl w:val="0"/>
+        </w:rPr>
+        <w:t xml:space="preserve">可以貼上word單據，以及公司內使用的工具範例。</w:t>
+      </w:r>
+    </w:p>
+  </w:comment>
+  <w:comment w:id="30" w:date="2014-04-19T10:26:15Z" w:author="Truman Yang">
+    <w:p>
+      <w:pPr>
+        <w:keepNext w:val="0"/>
+        <w:keepLines w:val="0"/>
+        <w:widowControl w:val="0"/>
+        <w:spacing w:lineRule="auto" w:after="0" w:line="240" w:before="0"/>
+        <w:ind w:left="0" w:firstLine="0" w:right="0"/>
+        <w:contextualSpacing w:val="0"/>
+        <w:jc w:val="left"/>
+      </w:pPr>
+      <w:r>
+        <w:rPr>
+          <w:rFonts w:cs="Arial" w:hAnsi="Arial" w:eastAsia="Arial" w:ascii="Arial"/>
+          <w:b w:val="0"/>
+          <w:i w:val="0"/>
+          <w:smallCaps w:val="0"/>
+          <w:strike w:val="0"/>
+          <w:color w:val="000000"/>
+          <w:sz w:val="22"/>
+          <w:u w:val="none"/>
+          <w:vertAlign w:val="baseline"/>
+          <w:rtl w:val="0"/>
+        </w:rPr>
+        <w:t xml:space="preserve">可以將網站上的文章改寫過來，這個改寫成標書較適用的文字，可以成為貴公司未來資產。</w:t>
+      </w:r>
+    </w:p>
+    <w:p>
+      <w:pPr>
+        <w:keepNext w:val="0"/>
+        <w:keepLines w:val="0"/>
+        <w:widowControl w:val="0"/>
+        <w:spacing w:lineRule="auto" w:after="0" w:line="240" w:before="0"/>
+        <w:ind w:left="0" w:firstLine="0" w:right="0"/>
+        <w:contextualSpacing w:val="0"/>
+        <w:jc w:val="left"/>
+      </w:pPr>
+      <w:r>
+        <w:rPr>
+          <w:rFonts w:cs="Arial" w:hAnsi="Arial" w:eastAsia="Arial" w:ascii="Arial"/>
+          <w:b w:val="0"/>
+          <w:i w:val="0"/>
+          <w:smallCaps w:val="0"/>
+          <w:strike w:val="0"/>
+          <w:color w:val="000000"/>
+          <w:sz w:val="22"/>
+          <w:u w:val="none"/>
+          <w:vertAlign w:val="baseline"/>
+          <w:rtl w:val="0"/>
+        </w:rPr>
+        <w:t xml:space="preserve">來不及就可用的直接放，不能用、不適用的條列帶過。</w:t>
+      </w:r>
+    </w:p>
+  </w:comment>
+  <w:comment w:id="5" w:date="2014-04-19T10:01:35Z" w:author="Truman Yang">
     <w:p>
       <w:pPr>
         <w:keepNext w:val="0"/>
@@ -9656,8 +12288,8 @@
     </w:lvl>
     <w:lvl w:ilvl="1">
       <w:start w:val="1"/>
-      <w:numFmt w:val="decimal"/>
-      <w:lvlText w:val="%2."/>
+      <w:numFmt w:val="bullet"/>
+      <w:lvlText w:val="○"/>
       <w:lvlJc w:val="left"/>
       <w:pPr>
         <w:ind w:left="1440" w:firstLine="1080"/>
@@ -9861,11 +12493,124 @@
       </w:rPr>
     </w:lvl>
   </w:abstractNum>
+  <w:abstractNum w:abstractNumId="3">
+    <w:lvl w:ilvl="0">
+      <w:start w:val="1"/>
+      <w:numFmt w:val="decimal"/>
+      <w:lvlText w:val="%1."/>
+      <w:lvlJc w:val="left"/>
+      <w:pPr>
+        <w:ind w:left="720" w:firstLine="360"/>
+      </w:pPr>
+      <w:rPr>
+        <w:u w:val="none"/>
+      </w:rPr>
+    </w:lvl>
+    <w:lvl w:ilvl="1">
+      <w:start w:val="1"/>
+      <w:numFmt w:val="lowerLetter"/>
+      <w:lvlText w:val="%2."/>
+      <w:lvlJc w:val="left"/>
+      <w:pPr>
+        <w:ind w:left="1440" w:firstLine="1080"/>
+      </w:pPr>
+      <w:rPr>
+        <w:u w:val="none"/>
+      </w:rPr>
+    </w:lvl>
+    <w:lvl w:ilvl="2">
+      <w:start w:val="1"/>
+      <w:numFmt w:val="lowerRoman"/>
+      <w:lvlText w:val="%3."/>
+      <w:lvlJc w:val="right"/>
+      <w:pPr>
+        <w:ind w:left="2160" w:firstLine="1800"/>
+      </w:pPr>
+      <w:rPr>
+        <w:u w:val="none"/>
+      </w:rPr>
+    </w:lvl>
+    <w:lvl w:ilvl="3">
+      <w:start w:val="1"/>
+      <w:numFmt w:val="decimal"/>
+      <w:lvlText w:val="%4."/>
+      <w:lvlJc w:val="left"/>
+      <w:pPr>
+        <w:ind w:left="2880" w:firstLine="2520"/>
+      </w:pPr>
+      <w:rPr>
+        <w:u w:val="none"/>
+      </w:rPr>
+    </w:lvl>
+    <w:lvl w:ilvl="4">
+      <w:start w:val="1"/>
+      <w:numFmt w:val="lowerLetter"/>
+      <w:lvlText w:val="%5."/>
+      <w:lvlJc w:val="left"/>
+      <w:pPr>
+        <w:ind w:left="3600" w:firstLine="3240"/>
+      </w:pPr>
+      <w:rPr>
+        <w:u w:val="none"/>
+      </w:rPr>
+    </w:lvl>
+    <w:lvl w:ilvl="5">
+      <w:start w:val="1"/>
+      <w:numFmt w:val="lowerRoman"/>
+      <w:lvlText w:val="%6."/>
+      <w:lvlJc w:val="right"/>
+      <w:pPr>
+        <w:ind w:left="4320" w:firstLine="3960"/>
+      </w:pPr>
+      <w:rPr>
+        <w:u w:val="none"/>
+      </w:rPr>
+    </w:lvl>
+    <w:lvl w:ilvl="6">
+      <w:start w:val="1"/>
+      <w:numFmt w:val="decimal"/>
+      <w:lvlText w:val="%7."/>
+      <w:lvlJc w:val="left"/>
+      <w:pPr>
+        <w:ind w:left="5040" w:firstLine="4680"/>
+      </w:pPr>
+      <w:rPr>
+        <w:u w:val="none"/>
+      </w:rPr>
+    </w:lvl>
+    <w:lvl w:ilvl="7">
+      <w:start w:val="1"/>
+      <w:numFmt w:val="lowerLetter"/>
+      <w:lvlText w:val="%8."/>
+      <w:lvlJc w:val="left"/>
+      <w:pPr>
+        <w:ind w:left="5760" w:firstLine="5400"/>
+      </w:pPr>
+      <w:rPr>
+        <w:u w:val="none"/>
+      </w:rPr>
+    </w:lvl>
+    <w:lvl w:ilvl="8">
+      <w:start w:val="1"/>
+      <w:numFmt w:val="lowerRoman"/>
+      <w:lvlText w:val="%9."/>
+      <w:lvlJc w:val="right"/>
+      <w:pPr>
+        <w:ind w:left="6480" w:firstLine="6120"/>
+      </w:pPr>
+      <w:rPr>
+        <w:u w:val="none"/>
+      </w:rPr>
+    </w:lvl>
+  </w:abstractNum>
   <w:num w:numId="1">
     <w:abstractNumId w:val="1"/>
   </w:num>
   <w:num w:numId="2">
     <w:abstractNumId w:val="2"/>
+  </w:num>
+  <w:num w:numId="3">
+    <w:abstractNumId w:val="3"/>
   </w:num>
 </w:numbering>
 </file>

</xml_diff>